<commit_message>
Change "AWS" to "Azure" in PennDOT section
</commit_message>
<xml_diff>
--- a/Lucas Leiby - Resume.docx
+++ b/Lucas Leiby - Resume.docx
@@ -388,35 +388,13 @@
         <w:rPr>
           <w:rFonts w:ascii="Times New Roman" w:hAnsi="Times New Roman"/>
         </w:rPr>
-        <w:t xml:space="preserve">Pioneered introduction of software enhancements to Multitap Bluetooth keypad using </w:t>
-      </w:r>
-      <w:proofErr w:type="spellStart"/>
-      <w:r>
-        <w:rPr>
-          <w:rFonts w:ascii="Times New Roman" w:hAnsi="Times New Roman"/>
-        </w:rPr>
-        <w:t>CircuitPython</w:t>
-      </w:r>
-      <w:proofErr w:type="spellEnd"/>
-      <w:r>
-        <w:rPr>
-          <w:rFonts w:ascii="Times New Roman" w:hAnsi="Times New Roman"/>
-        </w:rPr>
-        <w:t xml:space="preserve"> to improve </w:t>
-      </w:r>
-      <w:proofErr w:type="spellStart"/>
-      <w:r>
-        <w:rPr>
-          <w:rFonts w:ascii="Times New Roman" w:hAnsi="Times New Roman"/>
-        </w:rPr>
-        <w:t>VoiceOver</w:t>
-      </w:r>
-      <w:proofErr w:type="spellEnd"/>
-      <w:r>
-        <w:rPr>
-          <w:rFonts w:ascii="Times New Roman" w:hAnsi="Times New Roman"/>
-        </w:rPr>
-        <w:t xml:space="preserve"> user experience</w:t>
+        <w:t>Pioneered introduction of software enhancements to Multitap Bluetooth keypad using CircuitPython</w:t>
+      </w:r>
+      <w:r>
+        <w:rPr>
+          <w:rFonts w:ascii="Times New Roman" w:hAnsi="Times New Roman"/>
+        </w:rPr>
+        <w:t xml:space="preserve"> to improve VoiceOver user experience</w:t>
       </w:r>
     </w:p>
     <w:p>
@@ -485,7 +463,6 @@
         </w:rPr>
         <w:t xml:space="preserve">proceeding mode of operation changes accompanied by </w:t>
       </w:r>
-      <w:proofErr w:type="gramStart"/>
       <w:r>
         <w:rPr>
           <w:rFonts w:ascii="Times New Roman" w:hAnsi="Times New Roman"/>
@@ -504,7 +481,6 @@
         </w:rPr>
         <w:t>ible</w:t>
       </w:r>
-      <w:proofErr w:type="gramEnd"/>
       <w:r>
         <w:rPr>
           <w:rFonts w:ascii="Times New Roman" w:hAnsi="Times New Roman"/>
@@ -819,21 +795,7 @@
         <w:rPr>
           <w:rFonts w:ascii="Times New Roman" w:hAnsi="Times New Roman"/>
         </w:rPr>
-        <w:t xml:space="preserve"> results with </w:t>
-      </w:r>
-      <w:proofErr w:type="spellStart"/>
-      <w:r>
-        <w:rPr>
-          <w:rFonts w:ascii="Times New Roman" w:hAnsi="Times New Roman"/>
-        </w:rPr>
-        <w:t>Jaro</w:t>
-      </w:r>
-      <w:proofErr w:type="spellEnd"/>
-      <w:r>
-        <w:rPr>
-          <w:rFonts w:ascii="Times New Roman" w:hAnsi="Times New Roman"/>
-        </w:rPr>
-        <w:t>-Winkler string-comparison algorithm</w:t>
+        <w:t xml:space="preserve"> results with Jaro-Winkler string-comparison algorithm</w:t>
       </w:r>
     </w:p>
     <w:p>
@@ -943,7 +905,13 @@
         <w:rPr>
           <w:rFonts w:ascii="Times New Roman" w:hAnsi="Times New Roman"/>
         </w:rPr>
-        <w:t>, and AWS</w:t>
+        <w:t>, and A</w:t>
+      </w:r>
+      <w:r>
+        <w:rPr>
+          <w:rFonts w:ascii="Times New Roman" w:hAnsi="Times New Roman"/>
+        </w:rPr>
+        <w:t>zure</w:t>
       </w:r>
       <w:r>
         <w:rPr>

</xml_diff>

<commit_message>
Initial update rough draft 10-02-2024
</commit_message>
<xml_diff>
--- a/Lucas Leiby - Resume.docx
+++ b/Lucas Leiby - Resume.docx
@@ -1,6 +1,6 @@
 
 <file path=word/document.xml><?xml version="1.0" encoding="utf-8"?>
-<w:document xmlns:wpc="http://schemas.microsoft.com/office/word/2010/wordprocessingCanvas" xmlns:cx="http://schemas.microsoft.com/office/drawing/2014/chartex" xmlns:cx1="http://schemas.microsoft.com/office/drawing/2015/9/8/chartex" xmlns:cx2="http://schemas.microsoft.com/office/drawing/2015/10/21/chartex" xmlns:cx3="http://schemas.microsoft.com/office/drawing/2016/5/9/chartex" xmlns:cx4="http://schemas.microsoft.com/office/drawing/2016/5/10/chartex" xmlns:cx5="http://schemas.microsoft.com/office/drawing/2016/5/11/chartex" xmlns:cx6="http://schemas.microsoft.com/office/drawing/2016/5/12/chartex" xmlns:cx7="http://schemas.microsoft.com/office/drawing/2016/5/13/chartex" xmlns:cx8="http://schemas.microsoft.com/office/drawing/2016/5/14/chartex" xmlns:mc="http://schemas.openxmlformats.org/markup-compatibility/2006" xmlns:aink="http://schemas.microsoft.com/office/drawing/2016/ink" xmlns:am3d="http://schemas.microsoft.com/office/drawing/2017/model3d" xmlns:o="urn:schemas-microsoft-com:office:office" xmlns:r="http://schemas.openxmlformats.org/officeDocument/2006/relationships" xmlns:m="http://schemas.openxmlformats.org/officeDocument/2006/math" xmlns:v="urn:schemas-microsoft-com:vml" xmlns:wp14="http://schemas.microsoft.com/office/word/2010/wordprocessingDrawing" xmlns:wp="http://schemas.openxmlformats.org/drawingml/2006/wordprocessingDrawing" xmlns:w10="urn:schemas-microsoft-com:office:word" xmlns:w="http://schemas.openxmlformats.org/wordprocessingml/2006/main" xmlns:w14="http://schemas.microsoft.com/office/word/2010/wordml" xmlns:w15="http://schemas.microsoft.com/office/word/2012/wordml" xmlns:w16cex="http://schemas.microsoft.com/office/word/2018/wordml/cex" xmlns:w16cid="http://schemas.microsoft.com/office/word/2016/wordml/cid" xmlns:w16="http://schemas.microsoft.com/office/word/2018/wordml" xmlns:w16sdtdh="http://schemas.microsoft.com/office/word/2020/wordml/sdtdatahash" xmlns:w16se="http://schemas.microsoft.com/office/word/2015/wordml/symex" xmlns:wpg="http://schemas.microsoft.com/office/word/2010/wordprocessingGroup" xmlns:wpi="http://schemas.microsoft.com/office/word/2010/wordprocessingInk" xmlns:wne="http://schemas.microsoft.com/office/word/2006/wordml" xmlns:wps="http://schemas.microsoft.com/office/word/2010/wordprocessingShape" mc:Ignorable="w14 w15 w16se w16cid w16 w16cex w16sdtdh wp14">
+<w:document xmlns:wpc="http://schemas.microsoft.com/office/word/2010/wordprocessingCanvas" xmlns:cx="http://schemas.microsoft.com/office/drawing/2014/chartex" xmlns:cx1="http://schemas.microsoft.com/office/drawing/2015/9/8/chartex" xmlns:cx2="http://schemas.microsoft.com/office/drawing/2015/10/21/chartex" xmlns:cx3="http://schemas.microsoft.com/office/drawing/2016/5/9/chartex" xmlns:cx4="http://schemas.microsoft.com/office/drawing/2016/5/10/chartex" xmlns:cx5="http://schemas.microsoft.com/office/drawing/2016/5/11/chartex" xmlns:cx6="http://schemas.microsoft.com/office/drawing/2016/5/12/chartex" xmlns:cx7="http://schemas.microsoft.com/office/drawing/2016/5/13/chartex" xmlns:cx8="http://schemas.microsoft.com/office/drawing/2016/5/14/chartex" xmlns:mc="http://schemas.openxmlformats.org/markup-compatibility/2006" xmlns:aink="http://schemas.microsoft.com/office/drawing/2016/ink" xmlns:am3d="http://schemas.microsoft.com/office/drawing/2017/model3d" xmlns:o="urn:schemas-microsoft-com:office:office" xmlns:oel="http://schemas.microsoft.com/office/2019/extlst" xmlns:r="http://schemas.openxmlformats.org/officeDocument/2006/relationships" xmlns:m="http://schemas.openxmlformats.org/officeDocument/2006/math" xmlns:v="urn:schemas-microsoft-com:vml" xmlns:wp14="http://schemas.microsoft.com/office/word/2010/wordprocessingDrawing" xmlns:wp="http://schemas.openxmlformats.org/drawingml/2006/wordprocessingDrawing" xmlns:w10="urn:schemas-microsoft-com:office:word" xmlns:w="http://schemas.openxmlformats.org/wordprocessingml/2006/main" xmlns:w14="http://schemas.microsoft.com/office/word/2010/wordml" xmlns:w15="http://schemas.microsoft.com/office/word/2012/wordml" xmlns:w16cex="http://schemas.microsoft.com/office/word/2018/wordml/cex" xmlns:w16cid="http://schemas.microsoft.com/office/word/2016/wordml/cid" xmlns:w16="http://schemas.microsoft.com/office/word/2018/wordml" xmlns:w16du="http://schemas.microsoft.com/office/word/2023/wordml/word16du" xmlns:w16sdtdh="http://schemas.microsoft.com/office/word/2020/wordml/sdtdatahash" xmlns:w16se="http://schemas.microsoft.com/office/word/2015/wordml/symex" xmlns:wpg="http://schemas.microsoft.com/office/word/2010/wordprocessingGroup" xmlns:wpi="http://schemas.microsoft.com/office/word/2010/wordprocessingInk" xmlns:wne="http://schemas.microsoft.com/office/word/2006/wordml" xmlns:wps="http://schemas.microsoft.com/office/word/2010/wordprocessingShape" mc:Ignorable="w14 w15 w16se w16cid w16 w16cex w16sdtdh w16du wp14">
   <w:body>
     <w:p>
       <w:pPr>
@@ -151,19 +151,19 @@
         <w:rPr>
           <w:rFonts w:ascii="Times New Roman" w:hAnsi="Times New Roman"/>
         </w:rPr>
+        <w:t xml:space="preserve">Cum Laude, </w:t>
+      </w:r>
+      <w:r>
+        <w:rPr>
+          <w:rFonts w:ascii="Times New Roman" w:hAnsi="Times New Roman"/>
+        </w:rPr>
         <w:t xml:space="preserve">Pittsburgh, PA, </w:t>
       </w:r>
       <w:r>
         <w:rPr>
           <w:rFonts w:ascii="Times New Roman" w:hAnsi="Times New Roman"/>
         </w:rPr>
-        <w:t>August</w:t>
-      </w:r>
-      <w:r>
-        <w:rPr>
-          <w:rFonts w:ascii="Times New Roman" w:hAnsi="Times New Roman"/>
-        </w:rPr>
-        <w:t xml:space="preserve"> 2022</w:t>
+        <w:t>2022</w:t>
       </w:r>
     </w:p>
     <w:p>
@@ -201,13 +201,7 @@
         <w:rPr>
           <w:rFonts w:ascii="Times New Roman" w:hAnsi="Times New Roman"/>
         </w:rPr>
-        <w:t>S</w:t>
-      </w:r>
-      <w:r>
-        <w:rPr>
-          <w:rFonts w:ascii="Times New Roman" w:hAnsi="Times New Roman"/>
-        </w:rPr>
-        <w:t>trong understanding of object-oriented programming concepts and design</w:t>
+        <w:t>Intermediate experience in Python, Django, Docker, Fly.io, WordPress, Git</w:t>
       </w:r>
     </w:p>
     <w:p>
@@ -226,13 +220,19 @@
         <w:rPr>
           <w:rFonts w:ascii="Times New Roman" w:hAnsi="Times New Roman"/>
         </w:rPr>
-        <w:t>Moderate familiarity with</w:t>
-      </w:r>
-      <w:r>
-        <w:rPr>
-          <w:rFonts w:ascii="Times New Roman" w:hAnsi="Times New Roman"/>
-        </w:rPr>
-        <w:t xml:space="preserve"> Java, Python, HTML5</w:t>
+        <w:t>Highly experienced in writing high-level documentation, facilitating the creation of new projects, and following best</w:t>
+      </w:r>
+      <w:r>
+        <w:rPr>
+          <w:rFonts w:ascii="Times New Roman" w:hAnsi="Times New Roman"/>
+        </w:rPr>
+        <w:t xml:space="preserve"> </w:t>
+      </w:r>
+      <w:r>
+        <w:rPr>
+          <w:rFonts w:ascii="Times New Roman" w:hAnsi="Times New Roman"/>
+        </w:rPr>
+        <w:t>repo hygiene practices</w:t>
       </w:r>
     </w:p>
     <w:p>
@@ -257,37 +257,19 @@
         <w:rPr>
           <w:rFonts w:ascii="Times New Roman" w:hAnsi="Times New Roman"/>
         </w:rPr>
-        <w:t xml:space="preserve"> C, </w:t>
-      </w:r>
-      <w:r>
-        <w:rPr>
-          <w:rFonts w:ascii="Times New Roman" w:hAnsi="Times New Roman"/>
-        </w:rPr>
-        <w:t xml:space="preserve">Rust, </w:t>
-      </w:r>
-      <w:r>
-        <w:rPr>
-          <w:rFonts w:ascii="Times New Roman" w:hAnsi="Times New Roman"/>
-        </w:rPr>
-        <w:t>SQL</w:t>
-      </w:r>
-      <w:r>
-        <w:rPr>
-          <w:rFonts w:ascii="Times New Roman" w:hAnsi="Times New Roman"/>
-        </w:rPr>
-        <w:t xml:space="preserve">, </w:t>
-      </w:r>
-      <w:r>
-        <w:rPr>
-          <w:rFonts w:ascii="Times New Roman" w:hAnsi="Times New Roman"/>
-        </w:rPr>
-        <w:t>and accessibility best practices</w:t>
-      </w:r>
-      <w:r>
-        <w:rPr>
-          <w:rFonts w:ascii="Times New Roman" w:hAnsi="Times New Roman"/>
-        </w:rPr>
-        <w:t xml:space="preserve"> (WCAG, ARIA)</w:t>
+        <w:t xml:space="preserve"> </w:t>
+      </w:r>
+      <w:r>
+        <w:rPr>
+          <w:rFonts w:ascii="Times New Roman" w:hAnsi="Times New Roman"/>
+        </w:rPr>
+        <w:t>software architecture, design, and abstract problem sol</w:t>
+      </w:r>
+      <w:r>
+        <w:rPr>
+          <w:rFonts w:ascii="Times New Roman" w:hAnsi="Times New Roman"/>
+        </w:rPr>
+        <w:t>ving</w:t>
       </w:r>
     </w:p>
     <w:p>
@@ -325,13 +307,32 @@
         <w:rPr>
           <w:rFonts w:ascii="Times New Roman" w:hAnsi="Times New Roman"/>
         </w:rPr>
-        <w:t xml:space="preserve">Building an </w:t>
-      </w:r>
-      <w:r>
-        <w:rPr>
-          <w:rFonts w:ascii="Times New Roman" w:hAnsi="Times New Roman"/>
-        </w:rPr>
-        <w:t>Amazon Alexa skill to provide information to prospective guide dog handlers</w:t>
+        <w:t>A general-purpose, Docker project to locally develop and deploy WordPress site</w:t>
+      </w:r>
+      <w:r>
+        <w:rPr>
+          <w:rFonts w:ascii="Times New Roman" w:hAnsi="Times New Roman"/>
+        </w:rPr>
+        <w:t>s to a production-ready environment</w:t>
+      </w:r>
+    </w:p>
+    <w:p>
+      <w:pPr>
+        <w:pStyle w:val="ListParagraph"/>
+        <w:numPr>
+          <w:ilvl w:val="0"/>
+          <w:numId w:val="2"/>
+        </w:numPr>
+        <w:spacing w:line="240" w:lineRule="auto"/>
+        <w:rPr>
+          <w:rFonts w:ascii="Times New Roman" w:hAnsi="Times New Roman"/>
+        </w:rPr>
+      </w:pPr>
+      <w:r>
+        <w:rPr>
+          <w:rFonts w:ascii="Times New Roman" w:hAnsi="Times New Roman"/>
+        </w:rPr>
+        <w:t>A tool to automatically patch a game to make accessible for screen reader players</w:t>
       </w:r>
     </w:p>
     <w:p>
@@ -369,7 +370,23 @@
           <w:sz w:val="24"/>
           <w:szCs w:val="24"/>
         </w:rPr>
-        <w:t>Prime Access Consulting | Intern (June-August 2021)</w:t>
+        <w:t>Prime Access Consulting</w:t>
+      </w:r>
+      <w:r>
+        <w:rPr>
+          <w:rFonts w:ascii="Times New Roman" w:hAnsi="Times New Roman"/>
+          <w:sz w:val="24"/>
+          <w:szCs w:val="24"/>
+        </w:rPr>
+        <w:t xml:space="preserve"> | Software Developer (January 2023 - Present</w:t>
+      </w:r>
+      <w:r>
+        <w:rPr>
+          <w:rFonts w:ascii="Times New Roman" w:hAnsi="Times New Roman"/>
+          <w:sz w:val="24"/>
+          <w:szCs w:val="24"/>
+        </w:rPr>
+        <w:t>)</w:t>
       </w:r>
     </w:p>
     <w:p>
@@ -388,13 +405,31 @@
         <w:rPr>
           <w:rFonts w:ascii="Times New Roman" w:hAnsi="Times New Roman"/>
         </w:rPr>
-        <w:t>Pioneered introduction of software enhancements to Multitap Bluetooth keypad using CircuitPython</w:t>
-      </w:r>
-      <w:r>
-        <w:rPr>
-          <w:rFonts w:ascii="Times New Roman" w:hAnsi="Times New Roman"/>
-        </w:rPr>
-        <w:t xml:space="preserve"> to improve VoiceOver user experience</w:t>
+        <w:t xml:space="preserve">Spearheaded solution to achieve </w:t>
+      </w:r>
+      <w:r>
+        <w:rPr>
+          <w:rFonts w:ascii="Times New Roman" w:hAnsi="Times New Roman"/>
+        </w:rPr>
+        <w:t>local</w:t>
+      </w:r>
+      <w:r>
+        <w:rPr>
+          <w:rFonts w:ascii="Times New Roman" w:hAnsi="Times New Roman"/>
+        </w:rPr>
+        <w:t xml:space="preserve"> company website development </w:t>
+      </w:r>
+      <w:r>
+        <w:rPr>
+          <w:rFonts w:ascii="Times New Roman" w:hAnsi="Times New Roman"/>
+        </w:rPr>
+        <w:t>using</w:t>
+      </w:r>
+      <w:r>
+        <w:rPr>
+          <w:rFonts w:ascii="Times New Roman" w:hAnsi="Times New Roman"/>
+        </w:rPr>
+        <w:t xml:space="preserve"> Docker</w:t>
       </w:r>
     </w:p>
     <w:p>
@@ -413,79 +448,19 @@
         <w:rPr>
           <w:rFonts w:ascii="Times New Roman" w:hAnsi="Times New Roman"/>
         </w:rPr>
-        <w:t xml:space="preserve">Introduced synchronous audio playback to </w:t>
-      </w:r>
-      <w:r>
-        <w:rPr>
-          <w:rFonts w:ascii="Times New Roman" w:hAnsi="Times New Roman"/>
-        </w:rPr>
-        <w:t xml:space="preserve">immediately </w:t>
-      </w:r>
-      <w:r>
-        <w:rPr>
-          <w:rFonts w:ascii="Times New Roman" w:hAnsi="Times New Roman"/>
-        </w:rPr>
-        <w:t xml:space="preserve">allow </w:t>
-      </w:r>
-      <w:r>
-        <w:rPr>
-          <w:rFonts w:ascii="Times New Roman" w:hAnsi="Times New Roman"/>
-        </w:rPr>
-        <w:t xml:space="preserve">for </w:t>
-      </w:r>
-      <w:r>
-        <w:rPr>
-          <w:rFonts w:ascii="Times New Roman" w:hAnsi="Times New Roman"/>
-        </w:rPr>
-        <w:t>issu</w:t>
-      </w:r>
-      <w:r>
-        <w:rPr>
-          <w:rFonts w:ascii="Times New Roman" w:hAnsi="Times New Roman"/>
-        </w:rPr>
-        <w:t>ing</w:t>
-      </w:r>
-      <w:r>
-        <w:rPr>
-          <w:rFonts w:ascii="Times New Roman" w:hAnsi="Times New Roman"/>
-        </w:rPr>
-        <w:t xml:space="preserve"> </w:t>
-      </w:r>
-      <w:r>
-        <w:rPr>
-          <w:rFonts w:ascii="Times New Roman" w:hAnsi="Times New Roman"/>
-        </w:rPr>
-        <w:t xml:space="preserve">command </w:t>
-      </w:r>
-      <w:r>
-        <w:rPr>
-          <w:rFonts w:ascii="Times New Roman" w:hAnsi="Times New Roman"/>
-        </w:rPr>
-        <w:t xml:space="preserve">proceeding mode of operation changes accompanied by </w:t>
-      </w:r>
-      <w:r>
-        <w:rPr>
-          <w:rFonts w:ascii="Times New Roman" w:hAnsi="Times New Roman"/>
-        </w:rPr>
-        <w:t>dynamically-</w:t>
-      </w:r>
-      <w:r>
-        <w:rPr>
-          <w:rFonts w:ascii="Times New Roman" w:hAnsi="Times New Roman"/>
-        </w:rPr>
-        <w:t>interrupt</w:t>
-      </w:r>
-      <w:r>
-        <w:rPr>
-          <w:rFonts w:ascii="Times New Roman" w:hAnsi="Times New Roman"/>
-        </w:rPr>
-        <w:t>ible</w:t>
-      </w:r>
-      <w:r>
-        <w:rPr>
-          <w:rFonts w:ascii="Times New Roman" w:hAnsi="Times New Roman"/>
-        </w:rPr>
-        <w:t xml:space="preserve"> auditory feedback</w:t>
+        <w:t xml:space="preserve">Facilitated </w:t>
+      </w:r>
+      <w:r>
+        <w:rPr>
+          <w:rFonts w:ascii="Times New Roman" w:hAnsi="Times New Roman"/>
+        </w:rPr>
+        <w:t xml:space="preserve">scheduled </w:t>
+      </w:r>
+      <w:r>
+        <w:rPr>
+          <w:rFonts w:ascii="Times New Roman" w:hAnsi="Times New Roman"/>
+        </w:rPr>
+        <w:t>company website production deployments</w:t>
       </w:r>
     </w:p>
     <w:p>
@@ -504,34 +479,7 @@
         <w:rPr>
           <w:rFonts w:ascii="Times New Roman" w:hAnsi="Times New Roman"/>
         </w:rPr>
-        <w:t>Developed stronger understanding of VCS workflows in a team environment</w:t>
-      </w:r>
-    </w:p>
-    <w:p>
-      <w:pPr>
-        <w:pStyle w:val="Heading3"/>
-        <w:spacing w:line="240" w:lineRule="auto"/>
-        <w:rPr>
-          <w:rFonts w:ascii="Times New Roman" w:hAnsi="Times New Roman"/>
-          <w:sz w:val="24"/>
-          <w:szCs w:val="24"/>
-        </w:rPr>
-      </w:pPr>
-      <w:r>
-        <w:rPr>
-          <w:rFonts w:ascii="Times New Roman" w:hAnsi="Times New Roman"/>
-          <w:sz w:val="24"/>
-          <w:szCs w:val="24"/>
-        </w:rPr>
-        <w:t>CAPRIO | Capstone Researcher (January-April 2021</w:t>
-      </w:r>
-      <w:r>
-        <w:rPr>
-          <w:rFonts w:ascii="Times New Roman" w:hAnsi="Times New Roman"/>
-          <w:sz w:val="24"/>
-          <w:szCs w:val="24"/>
-        </w:rPr>
-        <w:t>)</w:t>
+        <w:t>Piloted bot to execute company workflows in automated fashion</w:t>
       </w:r>
     </w:p>
     <w:p>
@@ -550,61 +498,13 @@
         <w:rPr>
           <w:rFonts w:ascii="Times New Roman" w:hAnsi="Times New Roman"/>
         </w:rPr>
-        <w:t>Proposed</w:t>
-      </w:r>
-      <w:r>
-        <w:rPr>
-          <w:rFonts w:ascii="Times New Roman" w:hAnsi="Times New Roman"/>
-        </w:rPr>
-        <w:t xml:space="preserve"> </w:t>
-      </w:r>
-      <w:r>
-        <w:rPr>
-          <w:rFonts w:ascii="Times New Roman" w:hAnsi="Times New Roman"/>
-        </w:rPr>
-        <w:t xml:space="preserve">and adopted </w:t>
-      </w:r>
-      <w:r>
-        <w:rPr>
-          <w:rFonts w:ascii="Times New Roman" w:hAnsi="Times New Roman"/>
-        </w:rPr>
-        <w:t xml:space="preserve">consideration for </w:t>
-      </w:r>
-      <w:r>
-        <w:rPr>
-          <w:rFonts w:ascii="Times New Roman" w:hAnsi="Times New Roman"/>
-        </w:rPr>
-        <w:t xml:space="preserve">environmental barriers to navigational tool </w:t>
-      </w:r>
-      <w:r>
-        <w:rPr>
-          <w:rFonts w:ascii="Times New Roman" w:hAnsi="Times New Roman"/>
-        </w:rPr>
-        <w:t xml:space="preserve">for </w:t>
-      </w:r>
-      <w:r>
-        <w:rPr>
-          <w:rFonts w:ascii="Times New Roman" w:hAnsi="Times New Roman"/>
-        </w:rPr>
-        <w:t xml:space="preserve">a </w:t>
-      </w:r>
-      <w:r>
-        <w:rPr>
-          <w:rFonts w:ascii="Times New Roman" w:hAnsi="Times New Roman"/>
-        </w:rPr>
-        <w:t>more</w:t>
-      </w:r>
-      <w:r>
-        <w:rPr>
-          <w:rFonts w:ascii="Times New Roman" w:hAnsi="Times New Roman"/>
-        </w:rPr>
-        <w:t xml:space="preserve"> </w:t>
-      </w:r>
-      <w:r>
-        <w:rPr>
-          <w:rFonts w:ascii="Times New Roman" w:hAnsi="Times New Roman"/>
-        </w:rPr>
-        <w:t>inclusive design</w:t>
+        <w:t>Deployed interactive game to production with hundreds of participants</w:t>
+      </w:r>
+      <w:r>
+        <w:rPr>
+          <w:rFonts w:ascii="Times New Roman" w:hAnsi="Times New Roman"/>
+        </w:rPr>
+        <w:t xml:space="preserve"> on short timeline</w:t>
       </w:r>
     </w:p>
     <w:p>
@@ -623,32 +523,7 @@
         <w:rPr>
           <w:rFonts w:ascii="Times New Roman" w:hAnsi="Times New Roman"/>
         </w:rPr>
-        <w:t xml:space="preserve">Implemented bit map representation of user preferences </w:t>
-      </w:r>
-      <w:r>
-        <w:rPr>
-          <w:rFonts w:ascii="Times New Roman" w:hAnsi="Times New Roman"/>
-        </w:rPr>
-        <w:t>for more efficient storage</w:t>
-      </w:r>
-    </w:p>
-    <w:p>
-      <w:pPr>
-        <w:pStyle w:val="Heading3"/>
-        <w:spacing w:line="240" w:lineRule="auto"/>
-        <w:rPr>
-          <w:rFonts w:ascii="Times New Roman" w:hAnsi="Times New Roman"/>
-          <w:sz w:val="24"/>
-          <w:szCs w:val="24"/>
-        </w:rPr>
-      </w:pPr>
-      <w:r>
-        <w:rPr>
-          <w:rFonts w:ascii="Times New Roman" w:hAnsi="Times New Roman"/>
-          <w:sz w:val="24"/>
-          <w:szCs w:val="24"/>
-        </w:rPr>
-        <w:t>Deloitte | Summer Solution Scholar (June-August 2019)</w:t>
+        <w:t>Triaged and resolved issue surrounding production data becoming unretrievable upon server reboot</w:t>
       </w:r>
     </w:p>
     <w:p>
@@ -656,7 +531,7 @@
         <w:pStyle w:val="ListParagraph"/>
         <w:numPr>
           <w:ilvl w:val="0"/>
-          <w:numId w:val="4"/>
+          <w:numId w:val="3"/>
         </w:numPr>
         <w:spacing w:line="240" w:lineRule="auto"/>
         <w:rPr>
@@ -667,49 +542,31 @@
         <w:rPr>
           <w:rFonts w:ascii="Times New Roman" w:hAnsi="Times New Roman"/>
         </w:rPr>
-        <w:t>Improved</w:t>
-      </w:r>
-      <w:r>
-        <w:rPr>
-          <w:rFonts w:ascii="Times New Roman" w:hAnsi="Times New Roman"/>
-        </w:rPr>
-        <w:t xml:space="preserve"> </w:t>
-      </w:r>
-      <w:r>
-        <w:rPr>
-          <w:rFonts w:ascii="Times New Roman" w:hAnsi="Times New Roman"/>
-        </w:rPr>
-        <w:t xml:space="preserve">in-house webpage </w:t>
-      </w:r>
-      <w:r>
-        <w:rPr>
-          <w:rFonts w:ascii="Times New Roman" w:hAnsi="Times New Roman"/>
-        </w:rPr>
-        <w:t xml:space="preserve">accessibility </w:t>
-      </w:r>
-      <w:r>
-        <w:rPr>
-          <w:rFonts w:ascii="Times New Roman" w:hAnsi="Times New Roman"/>
-        </w:rPr>
-        <w:t xml:space="preserve">for screen-reader users </w:t>
-      </w:r>
-      <w:r>
-        <w:rPr>
-          <w:rFonts w:ascii="Times New Roman" w:hAnsi="Times New Roman"/>
-        </w:rPr>
-        <w:t xml:space="preserve">per </w:t>
-      </w:r>
-      <w:r>
-        <w:rPr>
-          <w:rFonts w:ascii="Times New Roman" w:hAnsi="Times New Roman"/>
-        </w:rPr>
-        <w:t xml:space="preserve">WCAG V2.1 </w:t>
-      </w:r>
-      <w:r>
-        <w:rPr>
-          <w:rFonts w:ascii="Times New Roman" w:hAnsi="Times New Roman"/>
-        </w:rPr>
-        <w:t>level AA</w:t>
+        <w:t xml:space="preserve">Developed companion website to provide </w:t>
+      </w:r>
+      <w:r>
+        <w:rPr>
+          <w:rFonts w:ascii="Times New Roman" w:hAnsi="Times New Roman"/>
+        </w:rPr>
+        <w:t xml:space="preserve">museum visitors </w:t>
+      </w:r>
+      <w:r>
+        <w:rPr>
+          <w:rFonts w:ascii="Times New Roman" w:hAnsi="Times New Roman"/>
+        </w:rPr>
+        <w:t xml:space="preserve">accessible experience </w:t>
+      </w:r>
+      <w:r>
+        <w:rPr>
+          <w:rFonts w:ascii="Times New Roman" w:hAnsi="Times New Roman"/>
+        </w:rPr>
+        <w:t>for</w:t>
+      </w:r>
+      <w:r>
+        <w:rPr>
+          <w:rFonts w:ascii="Times New Roman" w:hAnsi="Times New Roman"/>
+        </w:rPr>
+        <w:t xml:space="preserve"> in-gallery attractions</w:t>
       </w:r>
     </w:p>
     <w:p>
@@ -717,7 +574,7 @@
         <w:pStyle w:val="ListParagraph"/>
         <w:numPr>
           <w:ilvl w:val="0"/>
-          <w:numId w:val="4"/>
+          <w:numId w:val="3"/>
         </w:numPr>
         <w:spacing w:line="240" w:lineRule="auto"/>
         <w:rPr>
@@ -728,31 +585,38 @@
         <w:rPr>
           <w:rFonts w:ascii="Times New Roman" w:hAnsi="Times New Roman"/>
         </w:rPr>
-        <w:t xml:space="preserve">Spearheaded responsive web design to increase </w:t>
-      </w:r>
-      <w:r>
-        <w:rPr>
-          <w:rFonts w:ascii="Times New Roman" w:hAnsi="Times New Roman"/>
-        </w:rPr>
-        <w:t>mobile</w:t>
-      </w:r>
-      <w:r>
-        <w:rPr>
-          <w:rFonts w:ascii="Times New Roman" w:hAnsi="Times New Roman"/>
-        </w:rPr>
-        <w:t xml:space="preserve"> </w:t>
-      </w:r>
-      <w:r>
-        <w:rPr>
-          <w:rFonts w:ascii="Times New Roman" w:hAnsi="Times New Roman"/>
-        </w:rPr>
-        <w:t xml:space="preserve">productivity </w:t>
-      </w:r>
-      <w:r>
-        <w:rPr>
-          <w:rFonts w:ascii="Times New Roman" w:hAnsi="Times New Roman"/>
-        </w:rPr>
-        <w:t>using Bootstrap</w:t>
+        <w:t xml:space="preserve">Led research of making IIIF spec more accessibility aware and proposed </w:t>
+      </w:r>
+      <w:r>
+        <w:rPr>
+          <w:rFonts w:ascii="Times New Roman" w:hAnsi="Times New Roman"/>
+        </w:rPr>
+        <w:t xml:space="preserve">workable </w:t>
+      </w:r>
+      <w:r>
+        <w:rPr>
+          <w:rFonts w:ascii="Times New Roman" w:hAnsi="Times New Roman"/>
+        </w:rPr>
+        <w:t>solutions</w:t>
+      </w:r>
+    </w:p>
+    <w:p>
+      <w:pPr>
+        <w:pStyle w:val="Heading3"/>
+        <w:spacing w:line="240" w:lineRule="auto"/>
+        <w:rPr>
+          <w:rFonts w:ascii="Times New Roman" w:hAnsi="Times New Roman"/>
+          <w:sz w:val="24"/>
+          <w:szCs w:val="24"/>
+        </w:rPr>
+      </w:pPr>
+      <w:r>
+        <w:rPr>
+          <w:rFonts w:ascii="Times New Roman" w:hAnsi="Times New Roman"/>
+          <w:sz w:val="24"/>
+          <w:szCs w:val="24"/>
+        </w:rPr>
+        <w:t>Prime Access Consulting | Intern (June-August 2021)</w:t>
       </w:r>
     </w:p>
     <w:p>
@@ -760,7 +624,7 @@
         <w:pStyle w:val="ListParagraph"/>
         <w:numPr>
           <w:ilvl w:val="0"/>
-          <w:numId w:val="4"/>
+          <w:numId w:val="3"/>
         </w:numPr>
         <w:spacing w:line="240" w:lineRule="auto"/>
         <w:rPr>
@@ -771,50 +635,35 @@
         <w:rPr>
           <w:rFonts w:ascii="Times New Roman" w:hAnsi="Times New Roman"/>
         </w:rPr>
-        <w:t>Produced</w:t>
-      </w:r>
-      <w:r>
-        <w:rPr>
-          <w:rFonts w:ascii="Times New Roman" w:hAnsi="Times New Roman"/>
-        </w:rPr>
-        <w:t xml:space="preserve"> </w:t>
-      </w:r>
-      <w:r>
-        <w:rPr>
-          <w:rFonts w:ascii="Times New Roman" w:hAnsi="Times New Roman"/>
-        </w:rPr>
-        <w:t xml:space="preserve">more accurate </w:t>
-      </w:r>
-      <w:r>
-        <w:rPr>
-          <w:rFonts w:ascii="Times New Roman" w:hAnsi="Times New Roman"/>
-        </w:rPr>
-        <w:t>search</w:t>
-      </w:r>
-      <w:r>
-        <w:rPr>
-          <w:rFonts w:ascii="Times New Roman" w:hAnsi="Times New Roman"/>
-        </w:rPr>
-        <w:t xml:space="preserve"> results with Jaro-Winkler string-comparison algorithm</w:t>
-      </w:r>
-    </w:p>
-    <w:p>
-      <w:pPr>
-        <w:pStyle w:val="Heading3"/>
-        <w:spacing w:line="240" w:lineRule="auto"/>
-        <w:rPr>
-          <w:rFonts w:ascii="Times New Roman" w:hAnsi="Times New Roman"/>
-          <w:sz w:val="24"/>
-          <w:szCs w:val="24"/>
-        </w:rPr>
-      </w:pPr>
-      <w:r>
-        <w:rPr>
-          <w:rFonts w:ascii="Times New Roman" w:hAnsi="Times New Roman"/>
-          <w:sz w:val="24"/>
-          <w:szCs w:val="24"/>
-        </w:rPr>
-        <w:t>PennDOT | Engineering and Tech Intern (May-August 2018)</w:t>
+        <w:t xml:space="preserve">Pioneered introduction of software enhancements to Multitap Bluetooth keypad using </w:t>
+      </w:r>
+      <w:proofErr w:type="spellStart"/>
+      <w:r>
+        <w:rPr>
+          <w:rFonts w:ascii="Times New Roman" w:hAnsi="Times New Roman"/>
+        </w:rPr>
+        <w:t>CircuitPython</w:t>
+      </w:r>
+      <w:proofErr w:type="spellEnd"/>
+      <w:r>
+        <w:rPr>
+          <w:rFonts w:ascii="Times New Roman" w:hAnsi="Times New Roman"/>
+        </w:rPr>
+        <w:t xml:space="preserve"> to improve </w:t>
+      </w:r>
+      <w:proofErr w:type="spellStart"/>
+      <w:r>
+        <w:rPr>
+          <w:rFonts w:ascii="Times New Roman" w:hAnsi="Times New Roman"/>
+        </w:rPr>
+        <w:t>VoiceOver</w:t>
+      </w:r>
+      <w:proofErr w:type="spellEnd"/>
+      <w:r>
+        <w:rPr>
+          <w:rFonts w:ascii="Times New Roman" w:hAnsi="Times New Roman"/>
+        </w:rPr>
+        <w:t xml:space="preserve"> user experience</w:t>
       </w:r>
     </w:p>
     <w:p>
@@ -822,7 +671,7 @@
         <w:pStyle w:val="ListParagraph"/>
         <w:numPr>
           <w:ilvl w:val="0"/>
-          <w:numId w:val="5"/>
+          <w:numId w:val="3"/>
         </w:numPr>
         <w:spacing w:line="240" w:lineRule="auto"/>
         <w:rPr>
@@ -833,13 +682,37 @@
         <w:rPr>
           <w:rFonts w:ascii="Times New Roman" w:hAnsi="Times New Roman"/>
         </w:rPr>
-        <w:t>Learned basic web and voice assist</w:t>
-      </w:r>
-      <w:r>
-        <w:rPr>
-          <w:rFonts w:ascii="Times New Roman" w:hAnsi="Times New Roman"/>
-        </w:rPr>
-        <w:t>ant</w:t>
+        <w:t xml:space="preserve">Introduced synchronous audio playback to </w:t>
+      </w:r>
+      <w:r>
+        <w:rPr>
+          <w:rFonts w:ascii="Times New Roman" w:hAnsi="Times New Roman"/>
+        </w:rPr>
+        <w:t xml:space="preserve">immediately </w:t>
+      </w:r>
+      <w:r>
+        <w:rPr>
+          <w:rFonts w:ascii="Times New Roman" w:hAnsi="Times New Roman"/>
+        </w:rPr>
+        <w:t xml:space="preserve">allow </w:t>
+      </w:r>
+      <w:r>
+        <w:rPr>
+          <w:rFonts w:ascii="Times New Roman" w:hAnsi="Times New Roman"/>
+        </w:rPr>
+        <w:t xml:space="preserve">for </w:t>
+      </w:r>
+      <w:r>
+        <w:rPr>
+          <w:rFonts w:ascii="Times New Roman" w:hAnsi="Times New Roman"/>
+        </w:rPr>
+        <w:t>issu</w:t>
+      </w:r>
+      <w:r>
+        <w:rPr>
+          <w:rFonts w:ascii="Times New Roman" w:hAnsi="Times New Roman"/>
+        </w:rPr>
+        <w:t>ing</w:t>
       </w:r>
       <w:r>
         <w:rPr>
@@ -851,97 +724,39 @@
         <w:rPr>
           <w:rFonts w:ascii="Times New Roman" w:hAnsi="Times New Roman"/>
         </w:rPr>
-        <w:t xml:space="preserve">development </w:t>
-      </w:r>
-      <w:r>
-        <w:rPr>
-          <w:rFonts w:ascii="Times New Roman" w:hAnsi="Times New Roman"/>
-        </w:rPr>
-        <w:t xml:space="preserve">through building </w:t>
-      </w:r>
-      <w:r>
-        <w:rPr>
-          <w:rFonts w:ascii="Times New Roman" w:hAnsi="Times New Roman"/>
-        </w:rPr>
-        <w:t xml:space="preserve">Amazon Alexa skill using </w:t>
-      </w:r>
-      <w:r>
-        <w:rPr>
-          <w:rFonts w:ascii="Times New Roman" w:hAnsi="Times New Roman"/>
-        </w:rPr>
-        <w:t>C#</w:t>
-      </w:r>
-      <w:r>
-        <w:rPr>
-          <w:rFonts w:ascii="Times New Roman" w:hAnsi="Times New Roman"/>
-        </w:rPr>
-        <w:t>, .</w:t>
-      </w:r>
-      <w:r>
-        <w:rPr>
-          <w:rFonts w:ascii="Times New Roman" w:hAnsi="Times New Roman"/>
-        </w:rPr>
-        <w:t>NET</w:t>
-      </w:r>
-      <w:r>
-        <w:rPr>
-          <w:rFonts w:ascii="Times New Roman" w:hAnsi="Times New Roman"/>
-        </w:rPr>
-        <w:t xml:space="preserve"> </w:t>
-      </w:r>
-      <w:r>
-        <w:rPr>
-          <w:rFonts w:ascii="Times New Roman" w:hAnsi="Times New Roman"/>
-        </w:rPr>
-        <w:t>C</w:t>
-      </w:r>
-      <w:r>
-        <w:rPr>
-          <w:rFonts w:ascii="Times New Roman" w:hAnsi="Times New Roman"/>
-        </w:rPr>
-        <w:t>ore</w:t>
-      </w:r>
-      <w:r>
-        <w:rPr>
-          <w:rFonts w:ascii="Times New Roman" w:hAnsi="Times New Roman"/>
-        </w:rPr>
-        <w:t>, and A</w:t>
-      </w:r>
-      <w:r>
-        <w:rPr>
-          <w:rFonts w:ascii="Times New Roman" w:hAnsi="Times New Roman"/>
-        </w:rPr>
-        <w:t>zure</w:t>
-      </w:r>
-      <w:r>
-        <w:rPr>
-          <w:rFonts w:ascii="Times New Roman" w:hAnsi="Times New Roman"/>
-        </w:rPr>
-        <w:t xml:space="preserve"> </w:t>
-      </w:r>
-      <w:r>
-        <w:rPr>
-          <w:rFonts w:ascii="Times New Roman" w:hAnsi="Times New Roman"/>
-        </w:rPr>
-        <w:t>allowing</w:t>
-      </w:r>
-      <w:r>
-        <w:rPr>
-          <w:rFonts w:ascii="Times New Roman" w:hAnsi="Times New Roman"/>
-        </w:rPr>
-        <w:t xml:space="preserve"> drivers </w:t>
-      </w:r>
-      <w:r>
-        <w:rPr>
-          <w:rFonts w:ascii="Times New Roman" w:hAnsi="Times New Roman"/>
-        </w:rPr>
-        <w:t>to report</w:t>
-      </w:r>
-      <w:r>
-        <w:rPr>
-          <w:rFonts w:ascii="Times New Roman" w:hAnsi="Times New Roman"/>
-        </w:rPr>
-        <w:t xml:space="preserve"> traffic light outages</w:t>
+        <w:t xml:space="preserve">command </w:t>
+      </w:r>
+      <w:r>
+        <w:rPr>
+          <w:rFonts w:ascii="Times New Roman" w:hAnsi="Times New Roman"/>
+        </w:rPr>
+        <w:t xml:space="preserve">proceeding mode of operation changes accompanied by </w:t>
+      </w:r>
+      <w:proofErr w:type="gramStart"/>
+      <w:r>
+        <w:rPr>
+          <w:rFonts w:ascii="Times New Roman" w:hAnsi="Times New Roman"/>
+        </w:rPr>
+        <w:t>dynamically-</w:t>
+      </w:r>
+      <w:r>
+        <w:rPr>
+          <w:rFonts w:ascii="Times New Roman" w:hAnsi="Times New Roman"/>
+        </w:rPr>
+        <w:t>interrupt</w:t>
+      </w:r>
+      <w:r>
+        <w:rPr>
+          <w:rFonts w:ascii="Times New Roman" w:hAnsi="Times New Roman"/>
+        </w:rPr>
+        <w:t>ible</w:t>
+      </w:r>
+      <w:proofErr w:type="gramEnd"/>
+      <w:r>
+        <w:rPr>
+          <w:rFonts w:ascii="Times New Roman" w:hAnsi="Times New Roman"/>
+        </w:rPr>
+        <w:t xml:space="preserve"> auditory feedback</w:t>
       </w:r>
     </w:p>
     <w:p>
@@ -949,7 +764,7 @@
         <w:pStyle w:val="ListParagraph"/>
         <w:numPr>
           <w:ilvl w:val="0"/>
-          <w:numId w:val="5"/>
+          <w:numId w:val="3"/>
         </w:numPr>
         <w:spacing w:line="240" w:lineRule="auto"/>
         <w:rPr>
@@ -960,49 +775,34 @@
         <w:rPr>
           <w:rFonts w:ascii="Times New Roman" w:hAnsi="Times New Roman"/>
         </w:rPr>
-        <w:t>Helped build</w:t>
-      </w:r>
-      <w:r>
-        <w:rPr>
-          <w:rFonts w:ascii="Times New Roman" w:hAnsi="Times New Roman"/>
-        </w:rPr>
-        <w:t xml:space="preserve"> </w:t>
-      </w:r>
-      <w:r>
-        <w:rPr>
-          <w:rFonts w:ascii="Times New Roman" w:hAnsi="Times New Roman"/>
-        </w:rPr>
-        <w:t xml:space="preserve">Alexa skill </w:t>
-      </w:r>
-      <w:r>
-        <w:rPr>
-          <w:rFonts w:ascii="Times New Roman" w:hAnsi="Times New Roman"/>
-        </w:rPr>
-        <w:t>through</w:t>
-      </w:r>
-      <w:r>
-        <w:rPr>
-          <w:rFonts w:ascii="Times New Roman" w:hAnsi="Times New Roman"/>
-        </w:rPr>
-        <w:t xml:space="preserve"> using</w:t>
-      </w:r>
-      <w:r>
-        <w:rPr>
-          <w:rFonts w:ascii="Times New Roman" w:hAnsi="Times New Roman"/>
-        </w:rPr>
-        <w:t xml:space="preserve"> voice-user-interface model design </w:t>
-      </w:r>
-      <w:r>
-        <w:rPr>
-          <w:rFonts w:ascii="Times New Roman" w:hAnsi="Times New Roman"/>
-        </w:rPr>
-        <w:t>with</w:t>
-      </w:r>
-      <w:r>
-        <w:rPr>
-          <w:rFonts w:ascii="Times New Roman" w:hAnsi="Times New Roman"/>
-        </w:rPr>
-        <w:t xml:space="preserve"> natural conversation techniques</w:t>
+        <w:t>Developed stronger understanding of VCS workflows in a team environment</w:t>
+      </w:r>
+    </w:p>
+    <w:p>
+      <w:pPr>
+        <w:pStyle w:val="Heading3"/>
+        <w:spacing w:line="240" w:lineRule="auto"/>
+        <w:rPr>
+          <w:rFonts w:ascii="Times New Roman" w:hAnsi="Times New Roman"/>
+          <w:sz w:val="24"/>
+          <w:szCs w:val="24"/>
+        </w:rPr>
+      </w:pPr>
+      <w:r>
+        <w:rPr>
+          <w:rFonts w:ascii="Times New Roman" w:hAnsi="Times New Roman"/>
+          <w:sz w:val="24"/>
+          <w:szCs w:val="24"/>
+        </w:rPr>
+        <w:t>CAPRIO | Capstone Researcher (January-April 2021</w:t>
+      </w:r>
+      <w:r>
+        <w:rPr>
+          <w:rFonts w:ascii="Times New Roman" w:hAnsi="Times New Roman"/>
+          <w:sz w:val="24"/>
+          <w:szCs w:val="24"/>
+        </w:rPr>
+        <w:t>)</w:t>
       </w:r>
     </w:p>
     <w:p>
@@ -1010,7 +810,7 @@
         <w:pStyle w:val="ListParagraph"/>
         <w:numPr>
           <w:ilvl w:val="0"/>
-          <w:numId w:val="5"/>
+          <w:numId w:val="3"/>
         </w:numPr>
         <w:spacing w:line="240" w:lineRule="auto"/>
         <w:rPr>
@@ -1021,31 +821,86 @@
         <w:rPr>
           <w:rFonts w:ascii="Times New Roman" w:hAnsi="Times New Roman"/>
         </w:rPr>
-        <w:t>Reviewed</w:t>
-      </w:r>
-      <w:r>
-        <w:rPr>
-          <w:rFonts w:ascii="Times New Roman" w:hAnsi="Times New Roman"/>
-        </w:rPr>
-        <w:t xml:space="preserve"> unit testing suite to streamline debugging</w:t>
-      </w:r>
-      <w:r>
-        <w:rPr>
-          <w:rFonts w:ascii="Times New Roman" w:hAnsi="Times New Roman"/>
-        </w:rPr>
-        <w:t xml:space="preserve"> and QA</w:t>
-      </w:r>
-      <w:r>
-        <w:rPr>
-          <w:rFonts w:ascii="Times New Roman" w:hAnsi="Times New Roman"/>
-        </w:rPr>
-        <w:t xml:space="preserve"> process</w:t>
-      </w:r>
-      <w:r>
-        <w:rPr>
-          <w:rFonts w:ascii="Times New Roman" w:hAnsi="Times New Roman"/>
-        </w:rPr>
-        <w:t>es</w:t>
+        <w:t>Proposed</w:t>
+      </w:r>
+      <w:r>
+        <w:rPr>
+          <w:rFonts w:ascii="Times New Roman" w:hAnsi="Times New Roman"/>
+        </w:rPr>
+        <w:t xml:space="preserve"> </w:t>
+      </w:r>
+      <w:r>
+        <w:rPr>
+          <w:rFonts w:ascii="Times New Roman" w:hAnsi="Times New Roman"/>
+        </w:rPr>
+        <w:t xml:space="preserve">and adopted </w:t>
+      </w:r>
+      <w:r>
+        <w:rPr>
+          <w:rFonts w:ascii="Times New Roman" w:hAnsi="Times New Roman"/>
+        </w:rPr>
+        <w:t xml:space="preserve">consideration for </w:t>
+      </w:r>
+      <w:r>
+        <w:rPr>
+          <w:rFonts w:ascii="Times New Roman" w:hAnsi="Times New Roman"/>
+        </w:rPr>
+        <w:t xml:space="preserve">environmental barriers to navigational tool </w:t>
+      </w:r>
+      <w:r>
+        <w:rPr>
+          <w:rFonts w:ascii="Times New Roman" w:hAnsi="Times New Roman"/>
+        </w:rPr>
+        <w:t xml:space="preserve">for </w:t>
+      </w:r>
+      <w:r>
+        <w:rPr>
+          <w:rFonts w:ascii="Times New Roman" w:hAnsi="Times New Roman"/>
+        </w:rPr>
+        <w:t xml:space="preserve">a </w:t>
+      </w:r>
+      <w:r>
+        <w:rPr>
+          <w:rFonts w:ascii="Times New Roman" w:hAnsi="Times New Roman"/>
+        </w:rPr>
+        <w:t>more</w:t>
+      </w:r>
+      <w:r>
+        <w:rPr>
+          <w:rFonts w:ascii="Times New Roman" w:hAnsi="Times New Roman"/>
+        </w:rPr>
+        <w:t xml:space="preserve"> </w:t>
+      </w:r>
+      <w:r>
+        <w:rPr>
+          <w:rFonts w:ascii="Times New Roman" w:hAnsi="Times New Roman"/>
+        </w:rPr>
+        <w:t>inclusive design</w:t>
+      </w:r>
+    </w:p>
+    <w:p>
+      <w:pPr>
+        <w:pStyle w:val="ListParagraph"/>
+        <w:numPr>
+          <w:ilvl w:val="0"/>
+          <w:numId w:val="3"/>
+        </w:numPr>
+        <w:spacing w:line="240" w:lineRule="auto"/>
+        <w:rPr>
+          <w:rFonts w:ascii="Times New Roman" w:hAnsi="Times New Roman"/>
+        </w:rPr>
+      </w:pPr>
+      <w:r>
+        <w:rPr>
+          <w:rFonts w:ascii="Times New Roman" w:hAnsi="Times New Roman"/>
+        </w:rPr>
+        <w:t xml:space="preserve">Implemented bit map representation of user preferences </w:t>
+      </w:r>
+      <w:r>
+        <w:rPr>
+          <w:rFonts w:ascii="Times New Roman" w:hAnsi="Times New Roman"/>
+        </w:rPr>
+        <w:t>for more efficient storage</w:t>
       </w:r>
     </w:p>
     <w:sectPr>
@@ -1059,7 +914,7 @@
 </file>
 
 <file path=word/numbering.xml><?xml version="1.0" encoding="utf-8"?>
-<w:numbering xmlns:wpc="http://schemas.microsoft.com/office/word/2010/wordprocessingCanvas" xmlns:cx="http://schemas.microsoft.com/office/drawing/2014/chartex" xmlns:cx1="http://schemas.microsoft.com/office/drawing/2015/9/8/chartex" xmlns:cx2="http://schemas.microsoft.com/office/drawing/2015/10/21/chartex" xmlns:cx3="http://schemas.microsoft.com/office/drawing/2016/5/9/chartex" xmlns:cx4="http://schemas.microsoft.com/office/drawing/2016/5/10/chartex" xmlns:cx5="http://schemas.microsoft.com/office/drawing/2016/5/11/chartex" xmlns:cx6="http://schemas.microsoft.com/office/drawing/2016/5/12/chartex" xmlns:cx7="http://schemas.microsoft.com/office/drawing/2016/5/13/chartex" xmlns:cx8="http://schemas.microsoft.com/office/drawing/2016/5/14/chartex" xmlns:mc="http://schemas.openxmlformats.org/markup-compatibility/2006" xmlns:aink="http://schemas.microsoft.com/office/drawing/2016/ink" xmlns:am3d="http://schemas.microsoft.com/office/drawing/2017/model3d" xmlns:o="urn:schemas-microsoft-com:office:office" xmlns:r="http://schemas.openxmlformats.org/officeDocument/2006/relationships" xmlns:m="http://schemas.openxmlformats.org/officeDocument/2006/math" xmlns:v="urn:schemas-microsoft-com:vml" xmlns:wp14="http://schemas.microsoft.com/office/word/2010/wordprocessingDrawing" xmlns:wp="http://schemas.openxmlformats.org/drawingml/2006/wordprocessingDrawing" xmlns:w10="urn:schemas-microsoft-com:office:word" xmlns:w="http://schemas.openxmlformats.org/wordprocessingml/2006/main" xmlns:w14="http://schemas.microsoft.com/office/word/2010/wordml" xmlns:w15="http://schemas.microsoft.com/office/word/2012/wordml" xmlns:w16cex="http://schemas.microsoft.com/office/word/2018/wordml/cex" xmlns:w16cid="http://schemas.microsoft.com/office/word/2016/wordml/cid" xmlns:w16="http://schemas.microsoft.com/office/word/2018/wordml" xmlns:w16sdtdh="http://schemas.microsoft.com/office/word/2020/wordml/sdtdatahash" xmlns:w16se="http://schemas.microsoft.com/office/word/2015/wordml/symex" xmlns:wpg="http://schemas.microsoft.com/office/word/2010/wordprocessingGroup" xmlns:wpi="http://schemas.microsoft.com/office/word/2010/wordprocessingInk" xmlns:wne="http://schemas.microsoft.com/office/word/2006/wordml" xmlns:wps="http://schemas.microsoft.com/office/word/2010/wordprocessingShape" mc:Ignorable="w14 w15 w16se w16cid w16 w16cex w16sdtdh wp14">
+<w:numbering xmlns:wpc="http://schemas.microsoft.com/office/word/2010/wordprocessingCanvas" xmlns:cx="http://schemas.microsoft.com/office/drawing/2014/chartex" xmlns:cx1="http://schemas.microsoft.com/office/drawing/2015/9/8/chartex" xmlns:cx2="http://schemas.microsoft.com/office/drawing/2015/10/21/chartex" xmlns:cx3="http://schemas.microsoft.com/office/drawing/2016/5/9/chartex" xmlns:cx4="http://schemas.microsoft.com/office/drawing/2016/5/10/chartex" xmlns:cx5="http://schemas.microsoft.com/office/drawing/2016/5/11/chartex" xmlns:cx6="http://schemas.microsoft.com/office/drawing/2016/5/12/chartex" xmlns:cx7="http://schemas.microsoft.com/office/drawing/2016/5/13/chartex" xmlns:cx8="http://schemas.microsoft.com/office/drawing/2016/5/14/chartex" xmlns:mc="http://schemas.openxmlformats.org/markup-compatibility/2006" xmlns:aink="http://schemas.microsoft.com/office/drawing/2016/ink" xmlns:am3d="http://schemas.microsoft.com/office/drawing/2017/model3d" xmlns:o="urn:schemas-microsoft-com:office:office" xmlns:oel="http://schemas.microsoft.com/office/2019/extlst" xmlns:r="http://schemas.openxmlformats.org/officeDocument/2006/relationships" xmlns:m="http://schemas.openxmlformats.org/officeDocument/2006/math" xmlns:v="urn:schemas-microsoft-com:vml" xmlns:wp14="http://schemas.microsoft.com/office/word/2010/wordprocessingDrawing" xmlns:wp="http://schemas.openxmlformats.org/drawingml/2006/wordprocessingDrawing" xmlns:w10="urn:schemas-microsoft-com:office:word" xmlns:w="http://schemas.openxmlformats.org/wordprocessingml/2006/main" xmlns:w14="http://schemas.microsoft.com/office/word/2010/wordml" xmlns:w15="http://schemas.microsoft.com/office/word/2012/wordml" xmlns:w16cex="http://schemas.microsoft.com/office/word/2018/wordml/cex" xmlns:w16cid="http://schemas.microsoft.com/office/word/2016/wordml/cid" xmlns:w16="http://schemas.microsoft.com/office/word/2018/wordml" xmlns:w16du="http://schemas.microsoft.com/office/word/2023/wordml/word16du" xmlns:w16sdtdh="http://schemas.microsoft.com/office/word/2020/wordml/sdtdatahash" xmlns:w16se="http://schemas.microsoft.com/office/word/2015/wordml/symex" xmlns:wpg="http://schemas.microsoft.com/office/word/2010/wordprocessingGroup" xmlns:wpi="http://schemas.microsoft.com/office/word/2010/wordprocessingInk" xmlns:wne="http://schemas.microsoft.com/office/word/2006/wordml" xmlns:wps="http://schemas.microsoft.com/office/word/2010/wordprocessingShape" mc:Ignorable="w14 w15 w16se w16cid w16 w16cex w16sdtdh w16du wp14">
   <w:abstractNum w:abstractNumId="0" w15:restartNumberingAfterBreak="0">
     <w:nsid w:val="1F1E6B63"/>
     <w:multiLevelType w:val="hybridMultilevel"/>
@@ -1625,26 +1480,26 @@
       </w:rPr>
     </w:lvl>
   </w:abstractNum>
-  <w:num w:numId="1">
+  <w:num w:numId="1" w16cid:durableId="372579698">
     <w:abstractNumId w:val="2"/>
   </w:num>
-  <w:num w:numId="2">
+  <w:num w:numId="2" w16cid:durableId="915630289">
     <w:abstractNumId w:val="3"/>
   </w:num>
-  <w:num w:numId="3">
+  <w:num w:numId="3" w16cid:durableId="505292999">
     <w:abstractNumId w:val="4"/>
   </w:num>
-  <w:num w:numId="4">
+  <w:num w:numId="4" w16cid:durableId="79447738">
     <w:abstractNumId w:val="0"/>
   </w:num>
-  <w:num w:numId="5">
+  <w:num w:numId="5" w16cid:durableId="95367175">
     <w:abstractNumId w:val="1"/>
   </w:num>
 </w:numbering>
 </file>
 
 <file path=word/styles.xml><?xml version="1.0" encoding="utf-8"?>
-<w:styles xmlns:mc="http://schemas.openxmlformats.org/markup-compatibility/2006" xmlns:r="http://schemas.openxmlformats.org/officeDocument/2006/relationships" xmlns:w="http://schemas.openxmlformats.org/wordprocessingml/2006/main" xmlns:w14="http://schemas.microsoft.com/office/word/2010/wordml" xmlns:w15="http://schemas.microsoft.com/office/word/2012/wordml" xmlns:w16cex="http://schemas.microsoft.com/office/word/2018/wordml/cex" xmlns:w16cid="http://schemas.microsoft.com/office/word/2016/wordml/cid" xmlns:w16="http://schemas.microsoft.com/office/word/2018/wordml" xmlns:w16sdtdh="http://schemas.microsoft.com/office/word/2020/wordml/sdtdatahash" xmlns:w16se="http://schemas.microsoft.com/office/word/2015/wordml/symex" mc:Ignorable="w14 w15 w16se w16cid w16 w16cex w16sdtdh">
+<w:styles xmlns:mc="http://schemas.openxmlformats.org/markup-compatibility/2006" xmlns:r="http://schemas.openxmlformats.org/officeDocument/2006/relationships" xmlns:w="http://schemas.openxmlformats.org/wordprocessingml/2006/main" xmlns:w14="http://schemas.microsoft.com/office/word/2010/wordml" xmlns:w15="http://schemas.microsoft.com/office/word/2012/wordml" xmlns:w16cex="http://schemas.microsoft.com/office/word/2018/wordml/cex" xmlns:w16cid="http://schemas.microsoft.com/office/word/2016/wordml/cid" xmlns:w16="http://schemas.microsoft.com/office/word/2018/wordml" xmlns:w16du="http://schemas.microsoft.com/office/word/2023/wordml/word16du" xmlns:w16sdtdh="http://schemas.microsoft.com/office/word/2020/wordml/sdtdatahash" xmlns:w16se="http://schemas.microsoft.com/office/word/2015/wordml/symex" mc:Ignorable="w14 w15 w16se w16cid w16 w16cex w16sdtdh w16du">
   <w:docDefaults>
     <w:rPrDefault>
       <w:rPr>

</xml_diff>

<commit_message>
Rough draft 2 10-07-2024
</commit_message>
<xml_diff>
--- a/Lucas Leiby - Resume.docx
+++ b/Lucas Leiby - Resume.docx
@@ -163,6 +163,12 @@
         <w:rPr>
           <w:rFonts w:ascii="Times New Roman" w:hAnsi="Times New Roman"/>
         </w:rPr>
+        <w:t>08/</w:t>
+      </w:r>
+      <w:r>
+        <w:rPr>
+          <w:rFonts w:ascii="Times New Roman" w:hAnsi="Times New Roman"/>
+        </w:rPr>
         <w:t>2022</w:t>
       </w:r>
     </w:p>
@@ -187,94 +193,7 @@
     </w:p>
     <w:p>
       <w:pPr>
-        <w:pStyle w:val="ListParagraph"/>
-        <w:numPr>
-          <w:ilvl w:val="0"/>
-          <w:numId w:val="2"/>
-        </w:numPr>
-        <w:spacing w:line="240" w:lineRule="auto"/>
-        <w:rPr>
-          <w:rFonts w:ascii="Times New Roman" w:hAnsi="Times New Roman"/>
-        </w:rPr>
-      </w:pPr>
-      <w:r>
-        <w:rPr>
-          <w:rFonts w:ascii="Times New Roman" w:hAnsi="Times New Roman"/>
-        </w:rPr>
-        <w:t>Intermediate experience in Python, Django, Docker, Fly.io, WordPress, Git</w:t>
-      </w:r>
-    </w:p>
-    <w:p>
-      <w:pPr>
-        <w:pStyle w:val="ListParagraph"/>
-        <w:numPr>
-          <w:ilvl w:val="0"/>
-          <w:numId w:val="2"/>
-        </w:numPr>
-        <w:spacing w:line="240" w:lineRule="auto"/>
-        <w:rPr>
-          <w:rFonts w:ascii="Times New Roman" w:hAnsi="Times New Roman"/>
-        </w:rPr>
-      </w:pPr>
-      <w:r>
-        <w:rPr>
-          <w:rFonts w:ascii="Times New Roman" w:hAnsi="Times New Roman"/>
-        </w:rPr>
-        <w:t>Highly experienced in writing high-level documentation, facilitating the creation of new projects, and following best</w:t>
-      </w:r>
-      <w:r>
-        <w:rPr>
-          <w:rFonts w:ascii="Times New Roman" w:hAnsi="Times New Roman"/>
-        </w:rPr>
-        <w:t xml:space="preserve"> </w:t>
-      </w:r>
-      <w:r>
-        <w:rPr>
-          <w:rFonts w:ascii="Times New Roman" w:hAnsi="Times New Roman"/>
-        </w:rPr>
-        <w:t>repo hygiene practices</w:t>
-      </w:r>
-    </w:p>
-    <w:p>
-      <w:pPr>
-        <w:pStyle w:val="ListParagraph"/>
-        <w:numPr>
-          <w:ilvl w:val="0"/>
-          <w:numId w:val="2"/>
-        </w:numPr>
-        <w:spacing w:line="240" w:lineRule="auto"/>
-        <w:rPr>
-          <w:rFonts w:ascii="Times New Roman" w:hAnsi="Times New Roman"/>
-        </w:rPr>
-      </w:pPr>
-      <w:r>
-        <w:rPr>
-          <w:rFonts w:ascii="Times New Roman" w:hAnsi="Times New Roman"/>
-        </w:rPr>
-        <w:t>Currently learning</w:t>
-      </w:r>
-      <w:r>
-        <w:rPr>
-          <w:rFonts w:ascii="Times New Roman" w:hAnsi="Times New Roman"/>
-        </w:rPr>
-        <w:t xml:space="preserve"> </w:t>
-      </w:r>
-      <w:r>
-        <w:rPr>
-          <w:rFonts w:ascii="Times New Roman" w:hAnsi="Times New Roman"/>
-        </w:rPr>
-        <w:t>software architecture, design, and abstract problem sol</w:t>
-      </w:r>
-      <w:r>
-        <w:rPr>
-          <w:rFonts w:ascii="Times New Roman" w:hAnsi="Times New Roman"/>
-        </w:rPr>
-        <w:t>ving</w:t>
-      </w:r>
-    </w:p>
-    <w:p>
-      <w:pPr>
-        <w:pStyle w:val="Heading2"/>
+        <w:pStyle w:val="Heading3"/>
         <w:spacing w:line="240" w:lineRule="auto"/>
         <w:rPr>
           <w:rFonts w:ascii="Times New Roman" w:hAnsi="Times New Roman"/>
@@ -288,7 +207,7 @@
           <w:sz w:val="24"/>
           <w:szCs w:val="24"/>
         </w:rPr>
-        <w:t>Personal Projects</w:t>
+        <w:t>Technical</w:t>
       </w:r>
     </w:p>
     <w:p>
@@ -307,13 +226,13 @@
         <w:rPr>
           <w:rFonts w:ascii="Times New Roman" w:hAnsi="Times New Roman"/>
         </w:rPr>
-        <w:t>A general-purpose, Docker project to locally develop and deploy WordPress site</w:t>
-      </w:r>
-      <w:r>
-        <w:rPr>
-          <w:rFonts w:ascii="Times New Roman" w:hAnsi="Times New Roman"/>
-        </w:rPr>
-        <w:t>s to a production-ready environment</w:t>
+        <w:t>Python</w:t>
+      </w:r>
+      <w:r>
+        <w:rPr>
+          <w:rFonts w:ascii="Times New Roman" w:hAnsi="Times New Roman"/>
+        </w:rPr>
+        <w:t>/Django</w:t>
       </w:r>
     </w:p>
     <w:p>
@@ -332,12 +251,133 @@
         <w:rPr>
           <w:rFonts w:ascii="Times New Roman" w:hAnsi="Times New Roman"/>
         </w:rPr>
-        <w:t>A tool to automatically patch a game to make accessible for screen reader players</w:t>
-      </w:r>
-    </w:p>
-    <w:p>
-      <w:pPr>
-        <w:pStyle w:val="Heading2"/>
+        <w:t>Java</w:t>
+      </w:r>
+    </w:p>
+    <w:p>
+      <w:pPr>
+        <w:pStyle w:val="ListParagraph"/>
+        <w:numPr>
+          <w:ilvl w:val="0"/>
+          <w:numId w:val="2"/>
+        </w:numPr>
+        <w:spacing w:line="240" w:lineRule="auto"/>
+        <w:rPr>
+          <w:rFonts w:ascii="Times New Roman" w:hAnsi="Times New Roman"/>
+        </w:rPr>
+      </w:pPr>
+      <w:r>
+        <w:rPr>
+          <w:rFonts w:ascii="Times New Roman" w:hAnsi="Times New Roman"/>
+        </w:rPr>
+        <w:t>HTML5/C</w:t>
+      </w:r>
+      <w:r>
+        <w:rPr>
+          <w:rFonts w:ascii="Times New Roman" w:hAnsi="Times New Roman"/>
+        </w:rPr>
+        <w:t>SS</w:t>
+      </w:r>
+      <w:r>
+        <w:rPr>
+          <w:rFonts w:ascii="Times New Roman" w:hAnsi="Times New Roman"/>
+        </w:rPr>
+        <w:t>/</w:t>
+      </w:r>
+      <w:proofErr w:type="spellStart"/>
+      <w:r>
+        <w:rPr>
+          <w:rFonts w:ascii="Times New Roman" w:hAnsi="Times New Roman"/>
+        </w:rPr>
+        <w:t>Javascript</w:t>
+      </w:r>
+      <w:proofErr w:type="spellEnd"/>
+    </w:p>
+    <w:p>
+      <w:pPr>
+        <w:pStyle w:val="ListParagraph"/>
+        <w:numPr>
+          <w:ilvl w:val="0"/>
+          <w:numId w:val="2"/>
+        </w:numPr>
+        <w:spacing w:line="240" w:lineRule="auto"/>
+        <w:rPr>
+          <w:rFonts w:ascii="Times New Roman" w:hAnsi="Times New Roman"/>
+        </w:rPr>
+      </w:pPr>
+      <w:r>
+        <w:rPr>
+          <w:rFonts w:ascii="Times New Roman" w:hAnsi="Times New Roman"/>
+        </w:rPr>
+        <w:t>Docker</w:t>
+      </w:r>
+    </w:p>
+    <w:p>
+      <w:pPr>
+        <w:pStyle w:val="ListParagraph"/>
+        <w:numPr>
+          <w:ilvl w:val="0"/>
+          <w:numId w:val="2"/>
+        </w:numPr>
+        <w:spacing w:line="240" w:lineRule="auto"/>
+        <w:rPr>
+          <w:rFonts w:ascii="Times New Roman" w:hAnsi="Times New Roman"/>
+        </w:rPr>
+      </w:pPr>
+      <w:r>
+        <w:rPr>
+          <w:rFonts w:ascii="Times New Roman" w:hAnsi="Times New Roman"/>
+        </w:rPr>
+        <w:t>Fly.io</w:t>
+      </w:r>
+    </w:p>
+    <w:p>
+      <w:pPr>
+        <w:pStyle w:val="ListParagraph"/>
+        <w:numPr>
+          <w:ilvl w:val="0"/>
+          <w:numId w:val="2"/>
+        </w:numPr>
+        <w:spacing w:line="240" w:lineRule="auto"/>
+        <w:rPr>
+          <w:rFonts w:ascii="Times New Roman" w:hAnsi="Times New Roman"/>
+        </w:rPr>
+      </w:pPr>
+      <w:r>
+        <w:rPr>
+          <w:rFonts w:ascii="Times New Roman" w:hAnsi="Times New Roman"/>
+        </w:rPr>
+        <w:t>WordPress</w:t>
+      </w:r>
+    </w:p>
+    <w:p>
+      <w:pPr>
+        <w:pStyle w:val="ListParagraph"/>
+        <w:numPr>
+          <w:ilvl w:val="0"/>
+          <w:numId w:val="2"/>
+        </w:numPr>
+        <w:spacing w:line="240" w:lineRule="auto"/>
+        <w:rPr>
+          <w:rFonts w:ascii="Times New Roman" w:hAnsi="Times New Roman"/>
+        </w:rPr>
+      </w:pPr>
+      <w:r>
+        <w:rPr>
+          <w:rFonts w:ascii="Times New Roman" w:hAnsi="Times New Roman"/>
+        </w:rPr>
+        <w:t>Git</w:t>
+      </w:r>
+      <w:r>
+        <w:rPr>
+          <w:rFonts w:ascii="Times New Roman" w:hAnsi="Times New Roman"/>
+        </w:rPr>
+        <w:t>/GitHub</w:t>
+      </w:r>
+    </w:p>
+    <w:p>
+      <w:pPr>
+        <w:pStyle w:val="Heading3"/>
         <w:spacing w:line="240" w:lineRule="auto"/>
         <w:rPr>
           <w:rFonts w:ascii="Times New Roman" w:hAnsi="Times New Roman"/>
@@ -351,7 +391,102 @@
           <w:sz w:val="24"/>
           <w:szCs w:val="24"/>
         </w:rPr>
-        <w:t>Work Experience</w:t>
+        <w:t>Interpersonal</w:t>
+      </w:r>
+    </w:p>
+    <w:p>
+      <w:pPr>
+        <w:pStyle w:val="ListParagraph"/>
+        <w:numPr>
+          <w:ilvl w:val="0"/>
+          <w:numId w:val="2"/>
+        </w:numPr>
+        <w:spacing w:line="240" w:lineRule="auto"/>
+        <w:rPr>
+          <w:rFonts w:ascii="Times New Roman" w:hAnsi="Times New Roman"/>
+        </w:rPr>
+      </w:pPr>
+      <w:r>
+        <w:rPr>
+          <w:rFonts w:ascii="Times New Roman" w:hAnsi="Times New Roman"/>
+        </w:rPr>
+        <w:t>Team-oriented thinker</w:t>
+      </w:r>
+    </w:p>
+    <w:p>
+      <w:pPr>
+        <w:pStyle w:val="ListParagraph"/>
+        <w:numPr>
+          <w:ilvl w:val="0"/>
+          <w:numId w:val="2"/>
+        </w:numPr>
+        <w:spacing w:line="240" w:lineRule="auto"/>
+        <w:rPr>
+          <w:rFonts w:ascii="Times New Roman" w:hAnsi="Times New Roman"/>
+        </w:rPr>
+      </w:pPr>
+      <w:r>
+        <w:rPr>
+          <w:rFonts w:ascii="Times New Roman" w:hAnsi="Times New Roman"/>
+        </w:rPr>
+        <w:t>Active and engaged listener</w:t>
+      </w:r>
+    </w:p>
+    <w:p>
+      <w:pPr>
+        <w:pStyle w:val="ListParagraph"/>
+        <w:numPr>
+          <w:ilvl w:val="0"/>
+          <w:numId w:val="2"/>
+        </w:numPr>
+        <w:spacing w:line="240" w:lineRule="auto"/>
+        <w:rPr>
+          <w:rFonts w:ascii="Times New Roman" w:hAnsi="Times New Roman"/>
+        </w:rPr>
+      </w:pPr>
+      <w:r>
+        <w:rPr>
+          <w:rFonts w:ascii="Times New Roman" w:hAnsi="Times New Roman"/>
+        </w:rPr>
+        <w:t>Effective Communicator</w:t>
+      </w:r>
+    </w:p>
+    <w:p>
+      <w:pPr>
+        <w:pStyle w:val="ListParagraph"/>
+        <w:numPr>
+          <w:ilvl w:val="0"/>
+          <w:numId w:val="2"/>
+        </w:numPr>
+        <w:spacing w:line="240" w:lineRule="auto"/>
+        <w:rPr>
+          <w:rFonts w:ascii="Times New Roman" w:hAnsi="Times New Roman"/>
+        </w:rPr>
+      </w:pPr>
+      <w:r>
+        <w:rPr>
+          <w:rFonts w:ascii="Times New Roman" w:hAnsi="Times New Roman"/>
+        </w:rPr>
+        <w:t>Growth-Minded</w:t>
+      </w:r>
+    </w:p>
+    <w:p>
+      <w:pPr>
+        <w:pStyle w:val="ListParagraph"/>
+        <w:numPr>
+          <w:ilvl w:val="0"/>
+          <w:numId w:val="2"/>
+        </w:numPr>
+        <w:spacing w:line="240" w:lineRule="auto"/>
+        <w:rPr>
+          <w:rFonts w:ascii="Times New Roman" w:hAnsi="Times New Roman"/>
+        </w:rPr>
+      </w:pPr>
+      <w:r>
+        <w:rPr>
+          <w:rFonts w:ascii="Times New Roman" w:hAnsi="Times New Roman"/>
+        </w:rPr>
+        <w:t>Effective Time Manager</w:t>
       </w:r>
     </w:p>
     <w:p>
@@ -370,7 +505,7 @@
           <w:sz w:val="24"/>
           <w:szCs w:val="24"/>
         </w:rPr>
-        <w:t>Prime Access Consulting</w:t>
+        <w:t>Core</w:t>
       </w:r>
       <w:r>
         <w:rPr>
@@ -378,430 +513,230 @@
           <w:sz w:val="24"/>
           <w:szCs w:val="24"/>
         </w:rPr>
-        <w:t xml:space="preserve"> | Software Developer (January 2023 - Present</w:t>
-      </w:r>
-      <w:r>
+        <w:t xml:space="preserve"> Skills</w:t>
+      </w:r>
+    </w:p>
+    <w:p>
+      <w:pPr>
+        <w:pStyle w:val="ListParagraph"/>
+        <w:numPr>
+          <w:ilvl w:val="0"/>
+          <w:numId w:val="2"/>
+        </w:numPr>
+        <w:spacing w:line="240" w:lineRule="auto"/>
+        <w:rPr>
+          <w:rFonts w:ascii="Times New Roman" w:hAnsi="Times New Roman"/>
+        </w:rPr>
+      </w:pPr>
+      <w:r>
+        <w:rPr>
+          <w:rFonts w:ascii="Times New Roman" w:hAnsi="Times New Roman"/>
+        </w:rPr>
+        <w:t>Writing Documentation</w:t>
+      </w:r>
+    </w:p>
+    <w:p>
+      <w:pPr>
+        <w:pStyle w:val="ListParagraph"/>
+        <w:numPr>
+          <w:ilvl w:val="0"/>
+          <w:numId w:val="2"/>
+        </w:numPr>
+        <w:spacing w:line="240" w:lineRule="auto"/>
+        <w:rPr>
+          <w:rFonts w:ascii="Times New Roman" w:hAnsi="Times New Roman"/>
+        </w:rPr>
+      </w:pPr>
+      <w:r>
+        <w:rPr>
+          <w:rFonts w:ascii="Times New Roman" w:hAnsi="Times New Roman"/>
+        </w:rPr>
+        <w:t>Collecting Feedback</w:t>
+      </w:r>
+    </w:p>
+    <w:p>
+      <w:pPr>
+        <w:pStyle w:val="ListParagraph"/>
+        <w:numPr>
+          <w:ilvl w:val="0"/>
+          <w:numId w:val="2"/>
+        </w:numPr>
+        <w:spacing w:line="240" w:lineRule="auto"/>
+        <w:rPr>
+          <w:rFonts w:ascii="Times New Roman" w:hAnsi="Times New Roman"/>
+        </w:rPr>
+      </w:pPr>
+      <w:r>
+        <w:rPr>
+          <w:rFonts w:ascii="Times New Roman" w:hAnsi="Times New Roman"/>
+        </w:rPr>
+        <w:t>Requirements Analysis</w:t>
+      </w:r>
+    </w:p>
+    <w:p>
+      <w:pPr>
+        <w:pStyle w:val="ListParagraph"/>
+        <w:numPr>
+          <w:ilvl w:val="0"/>
+          <w:numId w:val="2"/>
+        </w:numPr>
+        <w:spacing w:line="240" w:lineRule="auto"/>
+        <w:rPr>
+          <w:rFonts w:ascii="Times New Roman" w:hAnsi="Times New Roman"/>
+        </w:rPr>
+      </w:pPr>
+      <w:r>
+        <w:rPr>
+          <w:rFonts w:ascii="Times New Roman" w:hAnsi="Times New Roman"/>
+        </w:rPr>
+        <w:t>Technical Writing</w:t>
+      </w:r>
+    </w:p>
+    <w:p>
+      <w:pPr>
+        <w:pStyle w:val="ListParagraph"/>
+        <w:numPr>
+          <w:ilvl w:val="0"/>
+          <w:numId w:val="2"/>
+        </w:numPr>
+        <w:spacing w:line="240" w:lineRule="auto"/>
+        <w:rPr>
+          <w:rFonts w:ascii="Times New Roman" w:hAnsi="Times New Roman"/>
+        </w:rPr>
+      </w:pPr>
+      <w:r>
+        <w:rPr>
+          <w:rFonts w:ascii="Times New Roman" w:hAnsi="Times New Roman"/>
+        </w:rPr>
+        <w:t>Issue Tracking</w:t>
+      </w:r>
+    </w:p>
+    <w:p>
+      <w:pPr>
+        <w:pStyle w:val="Heading2"/>
+        <w:spacing w:line="240" w:lineRule="auto"/>
         <w:rPr>
           <w:rFonts w:ascii="Times New Roman" w:hAnsi="Times New Roman"/>
           <w:sz w:val="24"/>
           <w:szCs w:val="24"/>
         </w:rPr>
-        <w:t>)</w:t>
-      </w:r>
-    </w:p>
-    <w:p>
-      <w:pPr>
-        <w:pStyle w:val="ListParagraph"/>
-        <w:numPr>
-          <w:ilvl w:val="0"/>
-          <w:numId w:val="3"/>
-        </w:numPr>
-        <w:spacing w:line="240" w:lineRule="auto"/>
-        <w:rPr>
-          <w:rFonts w:ascii="Times New Roman" w:hAnsi="Times New Roman"/>
-        </w:rPr>
-      </w:pPr>
-      <w:r>
-        <w:rPr>
-          <w:rFonts w:ascii="Times New Roman" w:hAnsi="Times New Roman"/>
-        </w:rPr>
-        <w:t xml:space="preserve">Spearheaded solution to achieve </w:t>
-      </w:r>
-      <w:r>
-        <w:rPr>
-          <w:rFonts w:ascii="Times New Roman" w:hAnsi="Times New Roman"/>
-        </w:rPr>
-        <w:t>local</w:t>
-      </w:r>
-      <w:r>
-        <w:rPr>
-          <w:rFonts w:ascii="Times New Roman" w:hAnsi="Times New Roman"/>
-        </w:rPr>
-        <w:t xml:space="preserve"> company website development </w:t>
-      </w:r>
-      <w:r>
-        <w:rPr>
-          <w:rFonts w:ascii="Times New Roman" w:hAnsi="Times New Roman"/>
-        </w:rPr>
-        <w:t>using</w:t>
-      </w:r>
-      <w:r>
-        <w:rPr>
-          <w:rFonts w:ascii="Times New Roman" w:hAnsi="Times New Roman"/>
-        </w:rPr>
-        <w:t xml:space="preserve"> Docker</w:t>
-      </w:r>
-    </w:p>
-    <w:p>
-      <w:pPr>
-        <w:pStyle w:val="ListParagraph"/>
-        <w:numPr>
-          <w:ilvl w:val="0"/>
-          <w:numId w:val="3"/>
-        </w:numPr>
-        <w:spacing w:line="240" w:lineRule="auto"/>
-        <w:rPr>
-          <w:rFonts w:ascii="Times New Roman" w:hAnsi="Times New Roman"/>
-        </w:rPr>
-      </w:pPr>
-      <w:r>
-        <w:rPr>
-          <w:rFonts w:ascii="Times New Roman" w:hAnsi="Times New Roman"/>
-        </w:rPr>
-        <w:t xml:space="preserve">Facilitated </w:t>
-      </w:r>
-      <w:r>
-        <w:rPr>
-          <w:rFonts w:ascii="Times New Roman" w:hAnsi="Times New Roman"/>
-        </w:rPr>
-        <w:t xml:space="preserve">scheduled </w:t>
-      </w:r>
-      <w:r>
-        <w:rPr>
-          <w:rFonts w:ascii="Times New Roman" w:hAnsi="Times New Roman"/>
-        </w:rPr>
-        <w:t>company website production deployments</w:t>
-      </w:r>
-    </w:p>
-    <w:p>
-      <w:pPr>
-        <w:pStyle w:val="ListParagraph"/>
-        <w:numPr>
-          <w:ilvl w:val="0"/>
-          <w:numId w:val="3"/>
-        </w:numPr>
-        <w:spacing w:line="240" w:lineRule="auto"/>
-        <w:rPr>
-          <w:rFonts w:ascii="Times New Roman" w:hAnsi="Times New Roman"/>
-        </w:rPr>
-      </w:pPr>
-      <w:r>
-        <w:rPr>
-          <w:rFonts w:ascii="Times New Roman" w:hAnsi="Times New Roman"/>
-        </w:rPr>
-        <w:t>Piloted bot to execute company workflows in automated fashion</w:t>
-      </w:r>
-    </w:p>
-    <w:p>
-      <w:pPr>
-        <w:pStyle w:val="ListParagraph"/>
-        <w:numPr>
-          <w:ilvl w:val="0"/>
-          <w:numId w:val="3"/>
-        </w:numPr>
-        <w:spacing w:line="240" w:lineRule="auto"/>
-        <w:rPr>
-          <w:rFonts w:ascii="Times New Roman" w:hAnsi="Times New Roman"/>
-        </w:rPr>
-      </w:pPr>
-      <w:r>
-        <w:rPr>
-          <w:rFonts w:ascii="Times New Roman" w:hAnsi="Times New Roman"/>
-        </w:rPr>
-        <w:t>Deployed interactive game to production with hundreds of participants</w:t>
-      </w:r>
-      <w:r>
-        <w:rPr>
-          <w:rFonts w:ascii="Times New Roman" w:hAnsi="Times New Roman"/>
-        </w:rPr>
-        <w:t xml:space="preserve"> on short timeline</w:t>
-      </w:r>
-    </w:p>
-    <w:p>
-      <w:pPr>
-        <w:pStyle w:val="ListParagraph"/>
-        <w:numPr>
-          <w:ilvl w:val="0"/>
-          <w:numId w:val="3"/>
-        </w:numPr>
-        <w:spacing w:line="240" w:lineRule="auto"/>
-        <w:rPr>
-          <w:rFonts w:ascii="Times New Roman" w:hAnsi="Times New Roman"/>
-        </w:rPr>
-      </w:pPr>
-      <w:r>
-        <w:rPr>
-          <w:rFonts w:ascii="Times New Roman" w:hAnsi="Times New Roman"/>
-        </w:rPr>
-        <w:t>Triaged and resolved issue surrounding production data becoming unretrievable upon server reboot</w:t>
-      </w:r>
-    </w:p>
-    <w:p>
-      <w:pPr>
-        <w:pStyle w:val="ListParagraph"/>
-        <w:numPr>
-          <w:ilvl w:val="0"/>
-          <w:numId w:val="3"/>
-        </w:numPr>
-        <w:spacing w:line="240" w:lineRule="auto"/>
-        <w:rPr>
-          <w:rFonts w:ascii="Times New Roman" w:hAnsi="Times New Roman"/>
-        </w:rPr>
-      </w:pPr>
-      <w:r>
-        <w:rPr>
-          <w:rFonts w:ascii="Times New Roman" w:hAnsi="Times New Roman"/>
-        </w:rPr>
-        <w:t xml:space="preserve">Developed companion website to provide </w:t>
-      </w:r>
-      <w:r>
-        <w:rPr>
-          <w:rFonts w:ascii="Times New Roman" w:hAnsi="Times New Roman"/>
-        </w:rPr>
-        <w:t xml:space="preserve">museum visitors </w:t>
-      </w:r>
-      <w:r>
-        <w:rPr>
-          <w:rFonts w:ascii="Times New Roman" w:hAnsi="Times New Roman"/>
-        </w:rPr>
-        <w:t xml:space="preserve">accessible experience </w:t>
-      </w:r>
-      <w:r>
-        <w:rPr>
-          <w:rFonts w:ascii="Times New Roman" w:hAnsi="Times New Roman"/>
-        </w:rPr>
-        <w:t>for</w:t>
-      </w:r>
-      <w:r>
-        <w:rPr>
-          <w:rFonts w:ascii="Times New Roman" w:hAnsi="Times New Roman"/>
-        </w:rPr>
-        <w:t xml:space="preserve"> in-gallery attractions</w:t>
-      </w:r>
-    </w:p>
-    <w:p>
-      <w:pPr>
-        <w:pStyle w:val="ListParagraph"/>
-        <w:numPr>
-          <w:ilvl w:val="0"/>
-          <w:numId w:val="3"/>
-        </w:numPr>
-        <w:spacing w:line="240" w:lineRule="auto"/>
-        <w:rPr>
-          <w:rFonts w:ascii="Times New Roman" w:hAnsi="Times New Roman"/>
-        </w:rPr>
-      </w:pPr>
-      <w:r>
-        <w:rPr>
-          <w:rFonts w:ascii="Times New Roman" w:hAnsi="Times New Roman"/>
-        </w:rPr>
-        <w:t xml:space="preserve">Led research of making IIIF spec more accessibility aware and proposed </w:t>
-      </w:r>
-      <w:r>
-        <w:rPr>
-          <w:rFonts w:ascii="Times New Roman" w:hAnsi="Times New Roman"/>
-        </w:rPr>
-        <w:t xml:space="preserve">workable </w:t>
-      </w:r>
-      <w:r>
-        <w:rPr>
-          <w:rFonts w:ascii="Times New Roman" w:hAnsi="Times New Roman"/>
-        </w:rPr>
-        <w:t>solutions</w:t>
-      </w:r>
-    </w:p>
-    <w:p>
-      <w:pPr>
-        <w:pStyle w:val="Heading3"/>
-        <w:spacing w:line="240" w:lineRule="auto"/>
+      </w:pPr>
+      <w:r>
         <w:rPr>
           <w:rFonts w:ascii="Times New Roman" w:hAnsi="Times New Roman"/>
           <w:sz w:val="24"/>
           <w:szCs w:val="24"/>
         </w:rPr>
-      </w:pPr>
-      <w:r>
+        <w:t>Personal Projects</w:t>
+      </w:r>
+    </w:p>
+    <w:p>
+      <w:pPr>
+        <w:pStyle w:val="ListParagraph"/>
+        <w:numPr>
+          <w:ilvl w:val="0"/>
+          <w:numId w:val="2"/>
+        </w:numPr>
+        <w:spacing w:line="240" w:lineRule="auto"/>
+        <w:rPr>
+          <w:rFonts w:ascii="Times New Roman" w:hAnsi="Times New Roman"/>
+        </w:rPr>
+      </w:pPr>
+      <w:r>
+        <w:rPr>
+          <w:rFonts w:ascii="Times New Roman" w:hAnsi="Times New Roman"/>
+        </w:rPr>
+        <w:t>A general-purpose Docker project to locally develop and deploy WordPress site</w:t>
+      </w:r>
+      <w:r>
+        <w:rPr>
+          <w:rFonts w:ascii="Times New Roman" w:hAnsi="Times New Roman"/>
+        </w:rPr>
+        <w:t>s to a production-ready environment</w:t>
+      </w:r>
+    </w:p>
+    <w:p>
+      <w:pPr>
+        <w:pStyle w:val="ListParagraph"/>
+        <w:numPr>
+          <w:ilvl w:val="0"/>
+          <w:numId w:val="2"/>
+        </w:numPr>
+        <w:spacing w:line="240" w:lineRule="auto"/>
+        <w:rPr>
+          <w:rFonts w:ascii="Times New Roman" w:hAnsi="Times New Roman"/>
+        </w:rPr>
+      </w:pPr>
+      <w:r>
+        <w:rPr>
+          <w:rFonts w:ascii="Times New Roman" w:hAnsi="Times New Roman"/>
+        </w:rPr>
+        <w:t xml:space="preserve">A tool to automatically patch </w:t>
+      </w:r>
+      <w:r>
+        <w:rPr>
+          <w:rFonts w:ascii="Times New Roman" w:hAnsi="Times New Roman"/>
+        </w:rPr>
+        <w:t xml:space="preserve">Hearthstone </w:t>
+      </w:r>
+      <w:r>
+        <w:rPr>
+          <w:rFonts w:ascii="Times New Roman" w:hAnsi="Times New Roman"/>
+        </w:rPr>
+        <w:t>to make accessible for screen reader players</w:t>
+      </w:r>
+    </w:p>
+    <w:p>
+      <w:pPr>
+        <w:pStyle w:val="Heading2"/>
+        <w:spacing w:line="240" w:lineRule="auto"/>
         <w:rPr>
           <w:rFonts w:ascii="Times New Roman" w:hAnsi="Times New Roman"/>
           <w:sz w:val="24"/>
           <w:szCs w:val="24"/>
         </w:rPr>
-        <w:t>Prime Access Consulting | Intern (June-August 2021)</w:t>
-      </w:r>
-    </w:p>
-    <w:p>
-      <w:pPr>
-        <w:pStyle w:val="ListParagraph"/>
-        <w:numPr>
-          <w:ilvl w:val="0"/>
-          <w:numId w:val="3"/>
-        </w:numPr>
-        <w:spacing w:line="240" w:lineRule="auto"/>
-        <w:rPr>
-          <w:rFonts w:ascii="Times New Roman" w:hAnsi="Times New Roman"/>
-        </w:rPr>
-      </w:pPr>
-      <w:r>
-        <w:rPr>
-          <w:rFonts w:ascii="Times New Roman" w:hAnsi="Times New Roman"/>
-        </w:rPr>
-        <w:t xml:space="preserve">Pioneered introduction of software enhancements to Multitap Bluetooth keypad using </w:t>
-      </w:r>
-      <w:proofErr w:type="spellStart"/>
-      <w:r>
-        <w:rPr>
-          <w:rFonts w:ascii="Times New Roman" w:hAnsi="Times New Roman"/>
-        </w:rPr>
-        <w:t>CircuitPython</w:t>
-      </w:r>
-      <w:proofErr w:type="spellEnd"/>
-      <w:r>
-        <w:rPr>
-          <w:rFonts w:ascii="Times New Roman" w:hAnsi="Times New Roman"/>
-        </w:rPr>
-        <w:t xml:space="preserve"> to improve </w:t>
-      </w:r>
-      <w:proofErr w:type="spellStart"/>
-      <w:r>
-        <w:rPr>
-          <w:rFonts w:ascii="Times New Roman" w:hAnsi="Times New Roman"/>
-        </w:rPr>
-        <w:t>VoiceOver</w:t>
-      </w:r>
-      <w:proofErr w:type="spellEnd"/>
-      <w:r>
-        <w:rPr>
-          <w:rFonts w:ascii="Times New Roman" w:hAnsi="Times New Roman"/>
-        </w:rPr>
-        <w:t xml:space="preserve"> user experience</w:t>
-      </w:r>
-    </w:p>
-    <w:p>
-      <w:pPr>
-        <w:pStyle w:val="ListParagraph"/>
-        <w:numPr>
-          <w:ilvl w:val="0"/>
-          <w:numId w:val="3"/>
-        </w:numPr>
-        <w:spacing w:line="240" w:lineRule="auto"/>
-        <w:rPr>
-          <w:rFonts w:ascii="Times New Roman" w:hAnsi="Times New Roman"/>
-        </w:rPr>
-      </w:pPr>
-      <w:r>
-        <w:rPr>
-          <w:rFonts w:ascii="Times New Roman" w:hAnsi="Times New Roman"/>
-        </w:rPr>
-        <w:t xml:space="preserve">Introduced synchronous audio playback to </w:t>
-      </w:r>
-      <w:r>
-        <w:rPr>
-          <w:rFonts w:ascii="Times New Roman" w:hAnsi="Times New Roman"/>
-        </w:rPr>
-        <w:t xml:space="preserve">immediately </w:t>
-      </w:r>
-      <w:r>
-        <w:rPr>
-          <w:rFonts w:ascii="Times New Roman" w:hAnsi="Times New Roman"/>
-        </w:rPr>
-        <w:t xml:space="preserve">allow </w:t>
-      </w:r>
-      <w:r>
-        <w:rPr>
-          <w:rFonts w:ascii="Times New Roman" w:hAnsi="Times New Roman"/>
-        </w:rPr>
-        <w:t xml:space="preserve">for </w:t>
-      </w:r>
-      <w:r>
-        <w:rPr>
-          <w:rFonts w:ascii="Times New Roman" w:hAnsi="Times New Roman"/>
-        </w:rPr>
-        <w:t>issu</w:t>
-      </w:r>
-      <w:r>
-        <w:rPr>
-          <w:rFonts w:ascii="Times New Roman" w:hAnsi="Times New Roman"/>
-        </w:rPr>
-        <w:t>ing</w:t>
-      </w:r>
-      <w:r>
-        <w:rPr>
-          <w:rFonts w:ascii="Times New Roman" w:hAnsi="Times New Roman"/>
-        </w:rPr>
-        <w:t xml:space="preserve"> </w:t>
-      </w:r>
-      <w:r>
-        <w:rPr>
-          <w:rFonts w:ascii="Times New Roman" w:hAnsi="Times New Roman"/>
-        </w:rPr>
-        <w:t xml:space="preserve">command </w:t>
-      </w:r>
-      <w:r>
-        <w:rPr>
-          <w:rFonts w:ascii="Times New Roman" w:hAnsi="Times New Roman"/>
-        </w:rPr>
-        <w:t xml:space="preserve">proceeding mode of operation changes accompanied by </w:t>
-      </w:r>
-      <w:proofErr w:type="gramStart"/>
-      <w:r>
-        <w:rPr>
-          <w:rFonts w:ascii="Times New Roman" w:hAnsi="Times New Roman"/>
-        </w:rPr>
-        <w:t>dynamically-</w:t>
-      </w:r>
-      <w:r>
-        <w:rPr>
-          <w:rFonts w:ascii="Times New Roman" w:hAnsi="Times New Roman"/>
-        </w:rPr>
-        <w:t>interrupt</w:t>
-      </w:r>
-      <w:r>
-        <w:rPr>
-          <w:rFonts w:ascii="Times New Roman" w:hAnsi="Times New Roman"/>
-        </w:rPr>
-        <w:t>ible</w:t>
-      </w:r>
-      <w:proofErr w:type="gramEnd"/>
-      <w:r>
-        <w:rPr>
-          <w:rFonts w:ascii="Times New Roman" w:hAnsi="Times New Roman"/>
-        </w:rPr>
-        <w:t xml:space="preserve"> auditory feedback</w:t>
-      </w:r>
-    </w:p>
-    <w:p>
-      <w:pPr>
-        <w:pStyle w:val="ListParagraph"/>
-        <w:numPr>
-          <w:ilvl w:val="0"/>
-          <w:numId w:val="3"/>
-        </w:numPr>
-        <w:spacing w:line="240" w:lineRule="auto"/>
-        <w:rPr>
-          <w:rFonts w:ascii="Times New Roman" w:hAnsi="Times New Roman"/>
-        </w:rPr>
-      </w:pPr>
-      <w:r>
-        <w:rPr>
-          <w:rFonts w:ascii="Times New Roman" w:hAnsi="Times New Roman"/>
-        </w:rPr>
-        <w:t>Developed stronger understanding of VCS workflows in a team environment</w:t>
-      </w:r>
-    </w:p>
-    <w:p>
-      <w:pPr>
-        <w:pStyle w:val="Heading3"/>
-        <w:spacing w:line="240" w:lineRule="auto"/>
+      </w:pPr>
+      <w:r>
         <w:rPr>
           <w:rFonts w:ascii="Times New Roman" w:hAnsi="Times New Roman"/>
           <w:sz w:val="24"/>
           <w:szCs w:val="24"/>
         </w:rPr>
-      </w:pPr>
-      <w:r>
+        <w:t>Work Experience</w:t>
+      </w:r>
+    </w:p>
+    <w:p>
+      <w:pPr>
+        <w:pStyle w:val="Heading3"/>
+        <w:spacing w:line="240" w:lineRule="auto"/>
         <w:rPr>
           <w:rFonts w:ascii="Times New Roman" w:hAnsi="Times New Roman"/>
           <w:sz w:val="24"/>
           <w:szCs w:val="24"/>
         </w:rPr>
-        <w:t>CAPRIO | Capstone Researcher (January-April 2021</w:t>
-      </w:r>
+      </w:pPr>
       <w:r>
         <w:rPr>
           <w:rFonts w:ascii="Times New Roman" w:hAnsi="Times New Roman"/>
           <w:sz w:val="24"/>
           <w:szCs w:val="24"/>
         </w:rPr>
+        <w:t>Prime Access Consulting</w:t>
+      </w:r>
+      <w:r>
+        <w:rPr>
+          <w:rFonts w:ascii="Times New Roman" w:hAnsi="Times New Roman"/>
+          <w:sz w:val="24"/>
+          <w:szCs w:val="24"/>
+        </w:rPr>
+        <w:t xml:space="preserve"> | Software Developer (January 2023 - Present</w:t>
+      </w:r>
+      <w:r>
+        <w:rPr>
+          <w:rFonts w:ascii="Times New Roman" w:hAnsi="Times New Roman"/>
+          <w:sz w:val="24"/>
+          <w:szCs w:val="24"/>
+        </w:rPr>
         <w:t>)</w:t>
       </w:r>
     </w:p>
@@ -821,7 +756,381 @@
         <w:rPr>
           <w:rFonts w:ascii="Times New Roman" w:hAnsi="Times New Roman"/>
         </w:rPr>
-        <w:t>Proposed</w:t>
+        <w:t xml:space="preserve">Spearheaded solution to achieve </w:t>
+      </w:r>
+      <w:r>
+        <w:rPr>
+          <w:rFonts w:ascii="Times New Roman" w:hAnsi="Times New Roman"/>
+        </w:rPr>
+        <w:t>local</w:t>
+      </w:r>
+      <w:r>
+        <w:rPr>
+          <w:rFonts w:ascii="Times New Roman" w:hAnsi="Times New Roman"/>
+        </w:rPr>
+        <w:t xml:space="preserve"> company website development </w:t>
+      </w:r>
+      <w:r>
+        <w:rPr>
+          <w:rFonts w:ascii="Times New Roman" w:hAnsi="Times New Roman"/>
+        </w:rPr>
+        <w:t>using</w:t>
+      </w:r>
+      <w:r>
+        <w:rPr>
+          <w:rFonts w:ascii="Times New Roman" w:hAnsi="Times New Roman"/>
+        </w:rPr>
+        <w:t xml:space="preserve"> Docker</w:t>
+      </w:r>
+    </w:p>
+    <w:p>
+      <w:pPr>
+        <w:pStyle w:val="ListParagraph"/>
+        <w:numPr>
+          <w:ilvl w:val="0"/>
+          <w:numId w:val="3"/>
+        </w:numPr>
+        <w:spacing w:line="240" w:lineRule="auto"/>
+        <w:rPr>
+          <w:rFonts w:ascii="Times New Roman" w:hAnsi="Times New Roman"/>
+        </w:rPr>
+      </w:pPr>
+      <w:r>
+        <w:rPr>
+          <w:rFonts w:ascii="Times New Roman" w:hAnsi="Times New Roman"/>
+        </w:rPr>
+        <w:t xml:space="preserve">Facilitated </w:t>
+      </w:r>
+      <w:r>
+        <w:rPr>
+          <w:rFonts w:ascii="Times New Roman" w:hAnsi="Times New Roman"/>
+        </w:rPr>
+        <w:t xml:space="preserve">scheduled </w:t>
+      </w:r>
+      <w:r>
+        <w:rPr>
+          <w:rFonts w:ascii="Times New Roman" w:hAnsi="Times New Roman"/>
+        </w:rPr>
+        <w:t>company website production deployments</w:t>
+      </w:r>
+    </w:p>
+    <w:p>
+      <w:pPr>
+        <w:pStyle w:val="ListParagraph"/>
+        <w:numPr>
+          <w:ilvl w:val="0"/>
+          <w:numId w:val="3"/>
+        </w:numPr>
+        <w:spacing w:line="240" w:lineRule="auto"/>
+        <w:rPr>
+          <w:rFonts w:ascii="Times New Roman" w:hAnsi="Times New Roman"/>
+        </w:rPr>
+      </w:pPr>
+      <w:r>
+        <w:rPr>
+          <w:rFonts w:ascii="Times New Roman" w:hAnsi="Times New Roman"/>
+        </w:rPr>
+        <w:t xml:space="preserve">Piloted </w:t>
+      </w:r>
+      <w:r>
+        <w:rPr>
+          <w:rFonts w:ascii="Times New Roman" w:hAnsi="Times New Roman"/>
+        </w:rPr>
+        <w:t xml:space="preserve">requirements gathering and development of </w:t>
+      </w:r>
+      <w:r>
+        <w:rPr>
+          <w:rFonts w:ascii="Times New Roman" w:hAnsi="Times New Roman"/>
+        </w:rPr>
+        <w:t xml:space="preserve">a Django </w:t>
+      </w:r>
+      <w:r>
+        <w:rPr>
+          <w:rFonts w:ascii="Times New Roman" w:hAnsi="Times New Roman"/>
+        </w:rPr>
+        <w:t xml:space="preserve">app </w:t>
+      </w:r>
+      <w:r>
+        <w:rPr>
+          <w:rFonts w:ascii="Times New Roman" w:hAnsi="Times New Roman"/>
+        </w:rPr>
+        <w:t xml:space="preserve">with </w:t>
+      </w:r>
+      <w:r>
+        <w:rPr>
+          <w:rFonts w:ascii="Times New Roman" w:hAnsi="Times New Roman"/>
+        </w:rPr>
+        <w:t xml:space="preserve">Slack </w:t>
+      </w:r>
+      <w:r>
+        <w:rPr>
+          <w:rFonts w:ascii="Times New Roman" w:hAnsi="Times New Roman"/>
+        </w:rPr>
+        <w:t xml:space="preserve">integration </w:t>
+      </w:r>
+      <w:r>
+        <w:rPr>
+          <w:rFonts w:ascii="Times New Roman" w:hAnsi="Times New Roman"/>
+        </w:rPr>
+        <w:t>to execute company workflows in automated fashion</w:t>
+      </w:r>
+    </w:p>
+    <w:p>
+      <w:pPr>
+        <w:pStyle w:val="ListParagraph"/>
+        <w:numPr>
+          <w:ilvl w:val="0"/>
+          <w:numId w:val="3"/>
+        </w:numPr>
+        <w:spacing w:line="240" w:lineRule="auto"/>
+        <w:rPr>
+          <w:rFonts w:ascii="Times New Roman" w:hAnsi="Times New Roman"/>
+        </w:rPr>
+      </w:pPr>
+      <w:r>
+        <w:rPr>
+          <w:rFonts w:ascii="Times New Roman" w:hAnsi="Times New Roman"/>
+        </w:rPr>
+        <w:lastRenderedPageBreak/>
+        <w:t xml:space="preserve">Deployed </w:t>
+      </w:r>
+      <w:r>
+        <w:rPr>
+          <w:rFonts w:ascii="Times New Roman" w:hAnsi="Times New Roman"/>
+        </w:rPr>
+        <w:t xml:space="preserve">live, web-based </w:t>
+      </w:r>
+      <w:r>
+        <w:rPr>
+          <w:rFonts w:ascii="Times New Roman" w:hAnsi="Times New Roman"/>
+        </w:rPr>
+        <w:t>game with hundreds of participants</w:t>
+      </w:r>
+      <w:r>
+        <w:rPr>
+          <w:rFonts w:ascii="Times New Roman" w:hAnsi="Times New Roman"/>
+        </w:rPr>
+        <w:t xml:space="preserve"> on short timeline</w:t>
+      </w:r>
+    </w:p>
+    <w:p>
+      <w:pPr>
+        <w:pStyle w:val="ListParagraph"/>
+        <w:numPr>
+          <w:ilvl w:val="0"/>
+          <w:numId w:val="3"/>
+        </w:numPr>
+        <w:spacing w:line="240" w:lineRule="auto"/>
+        <w:rPr>
+          <w:rFonts w:ascii="Times New Roman" w:hAnsi="Times New Roman"/>
+        </w:rPr>
+      </w:pPr>
+      <w:r>
+        <w:rPr>
+          <w:rFonts w:ascii="Times New Roman" w:hAnsi="Times New Roman"/>
+        </w:rPr>
+        <w:t xml:space="preserve">Triaged and resolved </w:t>
+      </w:r>
+      <w:r>
+        <w:rPr>
+          <w:rFonts w:ascii="Times New Roman" w:hAnsi="Times New Roman"/>
+        </w:rPr>
+        <w:t xml:space="preserve">critical </w:t>
+      </w:r>
+      <w:r>
+        <w:rPr>
+          <w:rFonts w:ascii="Times New Roman" w:hAnsi="Times New Roman"/>
+        </w:rPr>
+        <w:t>issue surrounding production data becoming unretrievable</w:t>
+      </w:r>
+    </w:p>
+    <w:p>
+      <w:pPr>
+        <w:pStyle w:val="ListParagraph"/>
+        <w:numPr>
+          <w:ilvl w:val="0"/>
+          <w:numId w:val="3"/>
+        </w:numPr>
+        <w:spacing w:line="240" w:lineRule="auto"/>
+        <w:rPr>
+          <w:rFonts w:ascii="Times New Roman" w:hAnsi="Times New Roman"/>
+        </w:rPr>
+      </w:pPr>
+      <w:r>
+        <w:rPr>
+          <w:rFonts w:ascii="Times New Roman" w:hAnsi="Times New Roman"/>
+        </w:rPr>
+        <w:t xml:space="preserve">Developed companion website to provide </w:t>
+      </w:r>
+      <w:r>
+        <w:rPr>
+          <w:rFonts w:ascii="Times New Roman" w:hAnsi="Times New Roman"/>
+        </w:rPr>
+        <w:t xml:space="preserve">museum visitors </w:t>
+      </w:r>
+      <w:r>
+        <w:rPr>
+          <w:rFonts w:ascii="Times New Roman" w:hAnsi="Times New Roman"/>
+        </w:rPr>
+        <w:t xml:space="preserve">accessible experience </w:t>
+      </w:r>
+      <w:r>
+        <w:rPr>
+          <w:rFonts w:ascii="Times New Roman" w:hAnsi="Times New Roman"/>
+        </w:rPr>
+        <w:t>for</w:t>
+      </w:r>
+      <w:r>
+        <w:rPr>
+          <w:rFonts w:ascii="Times New Roman" w:hAnsi="Times New Roman"/>
+        </w:rPr>
+        <w:t xml:space="preserve"> in-gallery attractions</w:t>
+      </w:r>
+    </w:p>
+    <w:p>
+      <w:pPr>
+        <w:pStyle w:val="ListParagraph"/>
+        <w:numPr>
+          <w:ilvl w:val="0"/>
+          <w:numId w:val="3"/>
+        </w:numPr>
+        <w:spacing w:line="240" w:lineRule="auto"/>
+        <w:rPr>
+          <w:rFonts w:ascii="Times New Roman" w:hAnsi="Times New Roman"/>
+        </w:rPr>
+      </w:pPr>
+      <w:r>
+        <w:rPr>
+          <w:rFonts w:ascii="Times New Roman" w:hAnsi="Times New Roman"/>
+        </w:rPr>
+        <w:t xml:space="preserve">Led research of making IIIF spec more accessibility aware and proposed </w:t>
+      </w:r>
+      <w:r>
+        <w:rPr>
+          <w:rFonts w:ascii="Times New Roman" w:hAnsi="Times New Roman"/>
+        </w:rPr>
+        <w:t xml:space="preserve">workable </w:t>
+      </w:r>
+      <w:r>
+        <w:rPr>
+          <w:rFonts w:ascii="Times New Roman" w:hAnsi="Times New Roman"/>
+        </w:rPr>
+        <w:t>solutions</w:t>
+      </w:r>
+    </w:p>
+    <w:p>
+      <w:pPr>
+        <w:pStyle w:val="Heading3"/>
+        <w:spacing w:line="240" w:lineRule="auto"/>
+        <w:rPr>
+          <w:rFonts w:ascii="Times New Roman" w:hAnsi="Times New Roman"/>
+          <w:sz w:val="24"/>
+          <w:szCs w:val="24"/>
+        </w:rPr>
+      </w:pPr>
+      <w:r>
+        <w:rPr>
+          <w:rFonts w:ascii="Times New Roman" w:hAnsi="Times New Roman"/>
+          <w:sz w:val="24"/>
+          <w:szCs w:val="24"/>
+        </w:rPr>
+        <w:t>Prime Access Consulting | Intern (June-August 2021)</w:t>
+      </w:r>
+    </w:p>
+    <w:p>
+      <w:pPr>
+        <w:pStyle w:val="ListParagraph"/>
+        <w:numPr>
+          <w:ilvl w:val="0"/>
+          <w:numId w:val="3"/>
+        </w:numPr>
+        <w:spacing w:line="240" w:lineRule="auto"/>
+        <w:rPr>
+          <w:rFonts w:ascii="Times New Roman" w:hAnsi="Times New Roman"/>
+        </w:rPr>
+      </w:pPr>
+      <w:r>
+        <w:rPr>
+          <w:rFonts w:ascii="Times New Roman" w:hAnsi="Times New Roman"/>
+        </w:rPr>
+        <w:t xml:space="preserve">Pioneered introduction of software enhancements to Multitap Bluetooth keypad using </w:t>
+      </w:r>
+      <w:proofErr w:type="spellStart"/>
+      <w:r>
+        <w:rPr>
+          <w:rFonts w:ascii="Times New Roman" w:hAnsi="Times New Roman"/>
+        </w:rPr>
+        <w:t>CircuitPython</w:t>
+      </w:r>
+      <w:proofErr w:type="spellEnd"/>
+      <w:r>
+        <w:rPr>
+          <w:rFonts w:ascii="Times New Roman" w:hAnsi="Times New Roman"/>
+        </w:rPr>
+        <w:t xml:space="preserve"> to improve </w:t>
+      </w:r>
+      <w:proofErr w:type="spellStart"/>
+      <w:r>
+        <w:rPr>
+          <w:rFonts w:ascii="Times New Roman" w:hAnsi="Times New Roman"/>
+        </w:rPr>
+        <w:t>VoiceOver</w:t>
+      </w:r>
+      <w:proofErr w:type="spellEnd"/>
+      <w:r>
+        <w:rPr>
+          <w:rFonts w:ascii="Times New Roman" w:hAnsi="Times New Roman"/>
+        </w:rPr>
+        <w:t xml:space="preserve"> user experience</w:t>
+      </w:r>
+    </w:p>
+    <w:p>
+      <w:pPr>
+        <w:pStyle w:val="ListParagraph"/>
+        <w:numPr>
+          <w:ilvl w:val="0"/>
+          <w:numId w:val="3"/>
+        </w:numPr>
+        <w:spacing w:line="240" w:lineRule="auto"/>
+        <w:rPr>
+          <w:rFonts w:ascii="Times New Roman" w:hAnsi="Times New Roman"/>
+        </w:rPr>
+      </w:pPr>
+      <w:r>
+        <w:rPr>
+          <w:rFonts w:ascii="Times New Roman" w:hAnsi="Times New Roman"/>
+        </w:rPr>
+        <w:t xml:space="preserve">Introduced synchronous audio playback to </w:t>
+      </w:r>
+      <w:r>
+        <w:rPr>
+          <w:rFonts w:ascii="Times New Roman" w:hAnsi="Times New Roman"/>
+        </w:rPr>
+        <w:t xml:space="preserve">immediately </w:t>
+      </w:r>
+      <w:r>
+        <w:rPr>
+          <w:rFonts w:ascii="Times New Roman" w:hAnsi="Times New Roman"/>
+        </w:rPr>
+        <w:t xml:space="preserve">allow </w:t>
+      </w:r>
+      <w:r>
+        <w:rPr>
+          <w:rFonts w:ascii="Times New Roman" w:hAnsi="Times New Roman"/>
+        </w:rPr>
+        <w:t xml:space="preserve">for </w:t>
+      </w:r>
+      <w:r>
+        <w:rPr>
+          <w:rFonts w:ascii="Times New Roman" w:hAnsi="Times New Roman"/>
+        </w:rPr>
+        <w:t>issu</w:t>
+      </w:r>
+      <w:r>
+        <w:rPr>
+          <w:rFonts w:ascii="Times New Roman" w:hAnsi="Times New Roman"/>
+        </w:rPr>
+        <w:t>ing</w:t>
       </w:r>
       <w:r>
         <w:rPr>
@@ -833,49 +1142,39 @@
         <w:rPr>
           <w:rFonts w:ascii="Times New Roman" w:hAnsi="Times New Roman"/>
         </w:rPr>
-        <w:t xml:space="preserve">and adopted </w:t>
-      </w:r>
-      <w:r>
-        <w:rPr>
-          <w:rFonts w:ascii="Times New Roman" w:hAnsi="Times New Roman"/>
-        </w:rPr>
-        <w:t xml:space="preserve">consideration for </w:t>
-      </w:r>
-      <w:r>
-        <w:rPr>
-          <w:rFonts w:ascii="Times New Roman" w:hAnsi="Times New Roman"/>
-        </w:rPr>
-        <w:t xml:space="preserve">environmental barriers to navigational tool </w:t>
-      </w:r>
-      <w:r>
-        <w:rPr>
-          <w:rFonts w:ascii="Times New Roman" w:hAnsi="Times New Roman"/>
-        </w:rPr>
-        <w:t xml:space="preserve">for </w:t>
-      </w:r>
-      <w:r>
-        <w:rPr>
-          <w:rFonts w:ascii="Times New Roman" w:hAnsi="Times New Roman"/>
-        </w:rPr>
-        <w:t xml:space="preserve">a </w:t>
-      </w:r>
-      <w:r>
-        <w:rPr>
-          <w:rFonts w:ascii="Times New Roman" w:hAnsi="Times New Roman"/>
-        </w:rPr>
-        <w:t>more</w:t>
-      </w:r>
-      <w:r>
-        <w:rPr>
-          <w:rFonts w:ascii="Times New Roman" w:hAnsi="Times New Roman"/>
-        </w:rPr>
-        <w:t xml:space="preserve"> </w:t>
-      </w:r>
-      <w:r>
-        <w:rPr>
-          <w:rFonts w:ascii="Times New Roman" w:hAnsi="Times New Roman"/>
-        </w:rPr>
-        <w:t>inclusive design</w:t>
+        <w:t xml:space="preserve">command </w:t>
+      </w:r>
+      <w:r>
+        <w:rPr>
+          <w:rFonts w:ascii="Times New Roman" w:hAnsi="Times New Roman"/>
+        </w:rPr>
+        <w:t xml:space="preserve">proceeding mode of operation changes accompanied by </w:t>
+      </w:r>
+      <w:proofErr w:type="gramStart"/>
+      <w:r>
+        <w:rPr>
+          <w:rFonts w:ascii="Times New Roman" w:hAnsi="Times New Roman"/>
+        </w:rPr>
+        <w:t>dynamically-</w:t>
+      </w:r>
+      <w:r>
+        <w:rPr>
+          <w:rFonts w:ascii="Times New Roman" w:hAnsi="Times New Roman"/>
+        </w:rPr>
+        <w:t>interrupt</w:t>
+      </w:r>
+      <w:r>
+        <w:rPr>
+          <w:rFonts w:ascii="Times New Roman" w:hAnsi="Times New Roman"/>
+        </w:rPr>
+        <w:t>ible</w:t>
+      </w:r>
+      <w:proofErr w:type="gramEnd"/>
+      <w:r>
+        <w:rPr>
+          <w:rFonts w:ascii="Times New Roman" w:hAnsi="Times New Roman"/>
+        </w:rPr>
+        <w:t xml:space="preserve"> auditory feedback</w:t>
       </w:r>
     </w:p>
     <w:p>
@@ -894,13 +1193,31 @@
         <w:rPr>
           <w:rFonts w:ascii="Times New Roman" w:hAnsi="Times New Roman"/>
         </w:rPr>
-        <w:t xml:space="preserve">Implemented bit map representation of user preferences </w:t>
-      </w:r>
-      <w:r>
-        <w:rPr>
-          <w:rFonts w:ascii="Times New Roman" w:hAnsi="Times New Roman"/>
-        </w:rPr>
-        <w:t>for more efficient storage</w:t>
+        <w:t xml:space="preserve">Developed stronger understanding of </w:t>
+      </w:r>
+      <w:r>
+        <w:rPr>
+          <w:rFonts w:ascii="Times New Roman" w:hAnsi="Times New Roman"/>
+        </w:rPr>
+        <w:t>version-control system</w:t>
+      </w:r>
+      <w:r>
+        <w:rPr>
+          <w:rFonts w:ascii="Times New Roman" w:hAnsi="Times New Roman"/>
+        </w:rPr>
+        <w:t xml:space="preserve"> workflows </w:t>
+      </w:r>
+      <w:r>
+        <w:rPr>
+          <w:rFonts w:ascii="Times New Roman" w:hAnsi="Times New Roman"/>
+        </w:rPr>
+        <w:t xml:space="preserve">using Git </w:t>
+      </w:r>
+      <w:r>
+        <w:rPr>
+          <w:rFonts w:ascii="Times New Roman" w:hAnsi="Times New Roman"/>
+        </w:rPr>
+        <w:t>in a team environment</w:t>
       </w:r>
     </w:p>
     <w:sectPr>

</xml_diff>

<commit_message>
Rough draft 2 02-24-2025
</commit_message>
<xml_diff>
--- a/Lucas Leiby - Resume.docx
+++ b/Lucas Leiby - Resume.docx
@@ -290,16 +290,8 @@
         <w:rPr>
           <w:rFonts w:ascii="Times New Roman" w:hAnsi="Times New Roman"/>
         </w:rPr>
-        <w:t>/</w:t>
-      </w:r>
-      <w:proofErr w:type="spellStart"/>
-      <w:r>
-        <w:rPr>
-          <w:rFonts w:ascii="Times New Roman" w:hAnsi="Times New Roman"/>
-        </w:rPr>
-        <w:t>Javascript</w:t>
-      </w:r>
-      <w:proofErr w:type="spellEnd"/>
+        <w:t>/Javascript</w:t>
+      </w:r>
     </w:p>
     <w:p>
       <w:pPr>
@@ -418,7 +410,31 @@
         <w:rPr>
           <w:rFonts w:ascii="Times New Roman" w:hAnsi="Times New Roman"/>
         </w:rPr>
-        <w:t>Team-oriented thinker</w:t>
+        <w:t>Team-</w:t>
+      </w:r>
+      <w:r>
+        <w:rPr>
+          <w:rFonts w:ascii="Times New Roman" w:hAnsi="Times New Roman"/>
+        </w:rPr>
+        <w:t>o</w:t>
+      </w:r>
+      <w:r>
+        <w:rPr>
+          <w:rFonts w:ascii="Times New Roman" w:hAnsi="Times New Roman"/>
+        </w:rPr>
+        <w:t xml:space="preserve">riented </w:t>
+      </w:r>
+      <w:r>
+        <w:rPr>
+          <w:rFonts w:ascii="Times New Roman" w:hAnsi="Times New Roman"/>
+        </w:rPr>
+        <w:t>t</w:t>
+      </w:r>
+      <w:r>
+        <w:rPr>
+          <w:rFonts w:ascii="Times New Roman" w:hAnsi="Times New Roman"/>
+        </w:rPr>
+        <w:t>hinker</w:t>
       </w:r>
     </w:p>
     <w:p>
@@ -437,7 +453,31 @@
         <w:rPr>
           <w:rFonts w:ascii="Times New Roman" w:hAnsi="Times New Roman"/>
         </w:rPr>
-        <w:t>Active and engaged listener</w:t>
+        <w:t xml:space="preserve">Active and </w:t>
+      </w:r>
+      <w:r>
+        <w:rPr>
+          <w:rFonts w:ascii="Times New Roman" w:hAnsi="Times New Roman"/>
+        </w:rPr>
+        <w:t>e</w:t>
+      </w:r>
+      <w:r>
+        <w:rPr>
+          <w:rFonts w:ascii="Times New Roman" w:hAnsi="Times New Roman"/>
+        </w:rPr>
+        <w:t xml:space="preserve">ngaged </w:t>
+      </w:r>
+      <w:r>
+        <w:rPr>
+          <w:rFonts w:ascii="Times New Roman" w:hAnsi="Times New Roman"/>
+        </w:rPr>
+        <w:t>l</w:t>
+      </w:r>
+      <w:r>
+        <w:rPr>
+          <w:rFonts w:ascii="Times New Roman" w:hAnsi="Times New Roman"/>
+        </w:rPr>
+        <w:t>istener</w:t>
       </w:r>
     </w:p>
     <w:p>
@@ -456,7 +496,19 @@
         <w:rPr>
           <w:rFonts w:ascii="Times New Roman" w:hAnsi="Times New Roman"/>
         </w:rPr>
-        <w:t>Effective Communicator</w:t>
+        <w:t xml:space="preserve">Effective </w:t>
+      </w:r>
+      <w:r>
+        <w:rPr>
+          <w:rFonts w:ascii="Times New Roman" w:hAnsi="Times New Roman"/>
+        </w:rPr>
+        <w:t>c</w:t>
+      </w:r>
+      <w:r>
+        <w:rPr>
+          <w:rFonts w:ascii="Times New Roman" w:hAnsi="Times New Roman"/>
+        </w:rPr>
+        <w:t>ommunicator</w:t>
       </w:r>
     </w:p>
     <w:p>
@@ -475,7 +527,19 @@
         <w:rPr>
           <w:rFonts w:ascii="Times New Roman" w:hAnsi="Times New Roman"/>
         </w:rPr>
-        <w:t>Growth-Minded</w:t>
+        <w:t>Growth</w:t>
+      </w:r>
+      <w:r>
+        <w:rPr>
+          <w:rFonts w:ascii="Times New Roman" w:hAnsi="Times New Roman"/>
+        </w:rPr>
+        <w:t>-m</w:t>
+      </w:r>
+      <w:r>
+        <w:rPr>
+          <w:rFonts w:ascii="Times New Roman" w:hAnsi="Times New Roman"/>
+        </w:rPr>
+        <w:t>inded</w:t>
       </w:r>
     </w:p>
     <w:p>
@@ -494,7 +558,31 @@
         <w:rPr>
           <w:rFonts w:ascii="Times New Roman" w:hAnsi="Times New Roman"/>
         </w:rPr>
-        <w:t>Effective Time Manager</w:t>
+        <w:t xml:space="preserve">Effective </w:t>
+      </w:r>
+      <w:r>
+        <w:rPr>
+          <w:rFonts w:ascii="Times New Roman" w:hAnsi="Times New Roman"/>
+        </w:rPr>
+        <w:t>t</w:t>
+      </w:r>
+      <w:r>
+        <w:rPr>
+          <w:rFonts w:ascii="Times New Roman" w:hAnsi="Times New Roman"/>
+        </w:rPr>
+        <w:t xml:space="preserve">ime </w:t>
+      </w:r>
+      <w:r>
+        <w:rPr>
+          <w:rFonts w:ascii="Times New Roman" w:hAnsi="Times New Roman"/>
+        </w:rPr>
+        <w:t>m</w:t>
+      </w:r>
+      <w:r>
+        <w:rPr>
+          <w:rFonts w:ascii="Times New Roman" w:hAnsi="Times New Roman"/>
+        </w:rPr>
+        <w:t>anager</w:t>
       </w:r>
     </w:p>
     <w:p>
@@ -783,31 +871,7 @@
         <w:rPr>
           <w:rFonts w:ascii="Times New Roman" w:hAnsi="Times New Roman"/>
         </w:rPr>
-        <w:t xml:space="preserve">Spearheaded solution to achieve </w:t>
-      </w:r>
-      <w:r>
-        <w:rPr>
-          <w:rFonts w:ascii="Times New Roman" w:hAnsi="Times New Roman"/>
-        </w:rPr>
-        <w:t>local</w:t>
-      </w:r>
-      <w:r>
-        <w:rPr>
-          <w:rFonts w:ascii="Times New Roman" w:hAnsi="Times New Roman"/>
-        </w:rPr>
-        <w:t xml:space="preserve"> company website development </w:t>
-      </w:r>
-      <w:r>
-        <w:rPr>
-          <w:rFonts w:ascii="Times New Roman" w:hAnsi="Times New Roman"/>
-        </w:rPr>
-        <w:t>using</w:t>
-      </w:r>
-      <w:r>
-        <w:rPr>
-          <w:rFonts w:ascii="Times New Roman" w:hAnsi="Times New Roman"/>
-        </w:rPr>
-        <w:t xml:space="preserve"> Docker</w:t>
+        <w:t>Piloted gathering of requirements and development of a Django app utilizing Slack integration to automatically execute company workflows</w:t>
       </w:r>
     </w:p>
     <w:p>
@@ -826,19 +890,8 @@
         <w:rPr>
           <w:rFonts w:ascii="Times New Roman" w:hAnsi="Times New Roman"/>
         </w:rPr>
-        <w:t xml:space="preserve">Facilitated </w:t>
-      </w:r>
-      <w:r>
-        <w:rPr>
-          <w:rFonts w:ascii="Times New Roman" w:hAnsi="Times New Roman"/>
-        </w:rPr>
-        <w:t xml:space="preserve">scheduled </w:t>
-      </w:r>
-      <w:r>
-        <w:rPr>
-          <w:rFonts w:ascii="Times New Roman" w:hAnsi="Times New Roman"/>
-        </w:rPr>
-        <w:t>company website production deployments</w:t>
+        <w:lastRenderedPageBreak/>
+        <w:t>Engineered volume and speech-rate controls on UXP hardware to enhance accessibility for blind and low-vision users at museum kiosks</w:t>
       </w:r>
     </w:p>
     <w:p>
@@ -857,50 +910,7 @@
         <w:rPr>
           <w:rFonts w:ascii="Times New Roman" w:hAnsi="Times New Roman"/>
         </w:rPr>
-        <w:lastRenderedPageBreak/>
-        <w:t xml:space="preserve">Piloted </w:t>
-      </w:r>
-      <w:r>
-        <w:rPr>
-          <w:rFonts w:ascii="Times New Roman" w:hAnsi="Times New Roman"/>
-        </w:rPr>
-        <w:t xml:space="preserve">requirements gathering and development of </w:t>
-      </w:r>
-      <w:r>
-        <w:rPr>
-          <w:rFonts w:ascii="Times New Roman" w:hAnsi="Times New Roman"/>
-        </w:rPr>
-        <w:t xml:space="preserve">a Django </w:t>
-      </w:r>
-      <w:r>
-        <w:rPr>
-          <w:rFonts w:ascii="Times New Roman" w:hAnsi="Times New Roman"/>
-        </w:rPr>
-        <w:t xml:space="preserve">app </w:t>
-      </w:r>
-      <w:r>
-        <w:rPr>
-          <w:rFonts w:ascii="Times New Roman" w:hAnsi="Times New Roman"/>
-        </w:rPr>
-        <w:t xml:space="preserve">with </w:t>
-      </w:r>
-      <w:r>
-        <w:rPr>
-          <w:rFonts w:ascii="Times New Roman" w:hAnsi="Times New Roman"/>
-        </w:rPr>
-        <w:t xml:space="preserve">Slack </w:t>
-      </w:r>
-      <w:r>
-        <w:rPr>
-          <w:rFonts w:ascii="Times New Roman" w:hAnsi="Times New Roman"/>
-        </w:rPr>
-        <w:t xml:space="preserve">integration </w:t>
-      </w:r>
-      <w:r>
-        <w:rPr>
-          <w:rFonts w:ascii="Times New Roman" w:hAnsi="Times New Roman"/>
-        </w:rPr>
-        <w:t>to execute company workflows in automated fashion</w:t>
+        <w:t>Developed and delivered a UXP hardware demo to the President of the National Federation of the Blind, showcasing tailored accessibility features</w:t>
       </w:r>
     </w:p>
     <w:p>
@@ -919,25 +929,25 @@
         <w:rPr>
           <w:rFonts w:ascii="Times New Roman" w:hAnsi="Times New Roman"/>
         </w:rPr>
-        <w:t xml:space="preserve">Deployed </w:t>
-      </w:r>
-      <w:r>
-        <w:rPr>
-          <w:rFonts w:ascii="Times New Roman" w:hAnsi="Times New Roman"/>
-        </w:rPr>
-        <w:t xml:space="preserve">live, web-based </w:t>
-      </w:r>
-      <w:r>
-        <w:rPr>
-          <w:rFonts w:ascii="Times New Roman" w:hAnsi="Times New Roman"/>
-        </w:rPr>
-        <w:t>game with hundreds of participants</w:t>
-      </w:r>
-      <w:r>
-        <w:rPr>
-          <w:rFonts w:ascii="Times New Roman" w:hAnsi="Times New Roman"/>
-        </w:rPr>
-        <w:t xml:space="preserve"> on short timeline</w:t>
+        <w:t>Led development</w:t>
+      </w:r>
+      <w:r>
+        <w:rPr>
+          <w:rFonts w:ascii="Times New Roman" w:hAnsi="Times New Roman"/>
+        </w:rPr>
+        <w:t xml:space="preserve"> </w:t>
+      </w:r>
+      <w:r>
+        <w:rPr>
+          <w:rFonts w:ascii="Times New Roman" w:hAnsi="Times New Roman"/>
+        </w:rPr>
+        <w:t xml:space="preserve">of </w:t>
+      </w:r>
+      <w:r>
+        <w:rPr>
+          <w:rFonts w:ascii="Times New Roman" w:hAnsi="Times New Roman"/>
+        </w:rPr>
+        <w:t>multiple companion websites to provide museum visitors accessible experience for in-gallery attractions</w:t>
       </w:r>
     </w:p>
     <w:p>
@@ -956,6 +966,144 @@
         <w:rPr>
           <w:rFonts w:ascii="Times New Roman" w:hAnsi="Times New Roman"/>
         </w:rPr>
+        <w:t>Facilitated workstreams to collect feedback on museum website formatting and styling, enabling me to personally write the CSS</w:t>
+      </w:r>
+    </w:p>
+    <w:p>
+      <w:pPr>
+        <w:pStyle w:val="ListParagraph"/>
+        <w:numPr>
+          <w:ilvl w:val="0"/>
+          <w:numId w:val="3"/>
+        </w:numPr>
+        <w:spacing w:line="240" w:lineRule="auto"/>
+        <w:rPr>
+          <w:rFonts w:ascii="Times New Roman" w:hAnsi="Times New Roman"/>
+        </w:rPr>
+      </w:pPr>
+      <w:r>
+        <w:rPr>
+          <w:rFonts w:ascii="Times New Roman" w:hAnsi="Times New Roman"/>
+        </w:rPr>
+        <w:t>Spearheaded solution to achieve local company website development using Docker</w:t>
+      </w:r>
+    </w:p>
+    <w:p>
+      <w:pPr>
+        <w:pStyle w:val="ListParagraph"/>
+        <w:numPr>
+          <w:ilvl w:val="0"/>
+          <w:numId w:val="3"/>
+        </w:numPr>
+        <w:spacing w:line="240" w:lineRule="auto"/>
+        <w:rPr>
+          <w:rFonts w:ascii="Times New Roman" w:hAnsi="Times New Roman"/>
+        </w:rPr>
+      </w:pPr>
+      <w:r>
+        <w:rPr>
+          <w:rFonts w:ascii="Times New Roman" w:hAnsi="Times New Roman"/>
+        </w:rPr>
+        <w:t>Managed</w:t>
+      </w:r>
+      <w:r>
+        <w:rPr>
+          <w:rFonts w:ascii="Times New Roman" w:hAnsi="Times New Roman"/>
+        </w:rPr>
+        <w:t xml:space="preserve"> company website production deployment</w:t>
+      </w:r>
+      <w:r>
+        <w:rPr>
+          <w:rFonts w:ascii="Times New Roman" w:hAnsi="Times New Roman"/>
+        </w:rPr>
+        <w:t xml:space="preserve"> workflows</w:t>
+      </w:r>
+      <w:r>
+        <w:rPr>
+          <w:rFonts w:ascii="Times New Roman" w:hAnsi="Times New Roman"/>
+        </w:rPr>
+        <w:t xml:space="preserve"> using mix of SpinupWP and home-grown procedures</w:t>
+      </w:r>
+    </w:p>
+    <w:p>
+      <w:pPr>
+        <w:pStyle w:val="ListParagraph"/>
+        <w:numPr>
+          <w:ilvl w:val="0"/>
+          <w:numId w:val="3"/>
+        </w:numPr>
+        <w:spacing w:line="240" w:lineRule="auto"/>
+        <w:rPr>
+          <w:rFonts w:ascii="Times New Roman" w:hAnsi="Times New Roman"/>
+        </w:rPr>
+      </w:pPr>
+      <w:r>
+        <w:rPr>
+          <w:rFonts w:ascii="Times New Roman" w:hAnsi="Times New Roman"/>
+        </w:rPr>
+        <w:t>Orchestrated the deployment of client software for in-house accessibility testing, configuring a VPS behind the company domain with Nginx and SSL for HTTPS securit</w:t>
+      </w:r>
+      <w:r>
+        <w:rPr>
+          <w:rFonts w:ascii="Times New Roman" w:hAnsi="Times New Roman"/>
+        </w:rPr>
+        <w:t>y</w:t>
+      </w:r>
+    </w:p>
+    <w:p>
+      <w:pPr>
+        <w:pStyle w:val="ListParagraph"/>
+        <w:numPr>
+          <w:ilvl w:val="0"/>
+          <w:numId w:val="3"/>
+        </w:numPr>
+        <w:spacing w:line="240" w:lineRule="auto"/>
+        <w:rPr>
+          <w:rFonts w:ascii="Times New Roman" w:hAnsi="Times New Roman"/>
+        </w:rPr>
+      </w:pPr>
+      <w:r>
+        <w:rPr>
+          <w:rFonts w:ascii="Times New Roman" w:hAnsi="Times New Roman"/>
+        </w:rPr>
+        <w:t>Deployed live, web-based game with hundreds of participants on short timeline</w:t>
+      </w:r>
+    </w:p>
+    <w:p>
+      <w:pPr>
+        <w:pStyle w:val="ListParagraph"/>
+        <w:numPr>
+          <w:ilvl w:val="0"/>
+          <w:numId w:val="3"/>
+        </w:numPr>
+        <w:spacing w:line="240" w:lineRule="auto"/>
+        <w:rPr>
+          <w:rFonts w:ascii="Times New Roman" w:hAnsi="Times New Roman"/>
+        </w:rPr>
+      </w:pPr>
+      <w:r>
+        <w:rPr>
+          <w:rFonts w:ascii="Times New Roman" w:hAnsi="Times New Roman"/>
+        </w:rPr>
+        <w:t>Led research initiatives to make IIIF spec more accessibility aware and proposed potential solutions to introduce accessibility to IIIF-compliant image viewers</w:t>
+      </w:r>
+    </w:p>
+    <w:p>
+      <w:pPr>
+        <w:pStyle w:val="ListParagraph"/>
+        <w:numPr>
+          <w:ilvl w:val="0"/>
+          <w:numId w:val="3"/>
+        </w:numPr>
+        <w:spacing w:line="240" w:lineRule="auto"/>
+        <w:rPr>
+          <w:rFonts w:ascii="Times New Roman" w:hAnsi="Times New Roman"/>
+        </w:rPr>
+      </w:pPr>
+      <w:r>
+        <w:rPr>
+          <w:rFonts w:ascii="Times New Roman" w:hAnsi="Times New Roman"/>
+        </w:rPr>
         <w:t xml:space="preserve">Triaged and resolved </w:t>
       </w:r>
       <w:r>
@@ -964,19 +1112,11 @@
         </w:rPr>
         <w:t xml:space="preserve">critical </w:t>
       </w:r>
-      <w:proofErr w:type="gramStart"/>
-      <w:r>
-        <w:rPr>
-          <w:rFonts w:ascii="Times New Roman" w:hAnsi="Times New Roman"/>
-        </w:rPr>
-        <w:t>issue</w:t>
-      </w:r>
-      <w:proofErr w:type="gramEnd"/>
-      <w:r>
-        <w:rPr>
-          <w:rFonts w:ascii="Times New Roman" w:hAnsi="Times New Roman"/>
-        </w:rPr>
-        <w:t xml:space="preserve"> surrounding production data becoming unretrievable</w:t>
+      <w:r>
+        <w:rPr>
+          <w:rFonts w:ascii="Times New Roman" w:hAnsi="Times New Roman"/>
+        </w:rPr>
+        <w:t>issue surrounding production data becoming unretrievable</w:t>
       </w:r>
     </w:p>
     <w:p>
@@ -995,167 +1135,7 @@
         <w:rPr>
           <w:rFonts w:ascii="Times New Roman" w:hAnsi="Times New Roman"/>
         </w:rPr>
-        <w:t xml:space="preserve">Developed </w:t>
-      </w:r>
-      <w:r>
-        <w:rPr>
-          <w:rFonts w:ascii="Times New Roman" w:hAnsi="Times New Roman"/>
-        </w:rPr>
-        <w:t xml:space="preserve">multiple </w:t>
-      </w:r>
-      <w:r>
-        <w:rPr>
-          <w:rFonts w:ascii="Times New Roman" w:hAnsi="Times New Roman"/>
-        </w:rPr>
-        <w:t>companion website</w:t>
-      </w:r>
-      <w:r>
-        <w:rPr>
-          <w:rFonts w:ascii="Times New Roman" w:hAnsi="Times New Roman"/>
-        </w:rPr>
-        <w:t>s</w:t>
-      </w:r>
-      <w:r>
-        <w:rPr>
-          <w:rFonts w:ascii="Times New Roman" w:hAnsi="Times New Roman"/>
-        </w:rPr>
-        <w:t xml:space="preserve"> to provide </w:t>
-      </w:r>
-      <w:r>
-        <w:rPr>
-          <w:rFonts w:ascii="Times New Roman" w:hAnsi="Times New Roman"/>
-        </w:rPr>
-        <w:t>museum</w:t>
-      </w:r>
-      <w:r>
-        <w:rPr>
-          <w:rFonts w:ascii="Times New Roman" w:hAnsi="Times New Roman"/>
-        </w:rPr>
-        <w:t xml:space="preserve"> </w:t>
-      </w:r>
-      <w:proofErr w:type="gramStart"/>
-      <w:r>
-        <w:rPr>
-          <w:rFonts w:ascii="Times New Roman" w:hAnsi="Times New Roman"/>
-        </w:rPr>
-        <w:t>visitors</w:t>
-      </w:r>
-      <w:proofErr w:type="gramEnd"/>
-      <w:r>
-        <w:rPr>
-          <w:rFonts w:ascii="Times New Roman" w:hAnsi="Times New Roman"/>
-        </w:rPr>
-        <w:t xml:space="preserve"> </w:t>
-      </w:r>
-      <w:r>
-        <w:rPr>
-          <w:rFonts w:ascii="Times New Roman" w:hAnsi="Times New Roman"/>
-        </w:rPr>
-        <w:t xml:space="preserve">accessible experience </w:t>
-      </w:r>
-      <w:r>
-        <w:rPr>
-          <w:rFonts w:ascii="Times New Roman" w:hAnsi="Times New Roman"/>
-        </w:rPr>
-        <w:t>for</w:t>
-      </w:r>
-      <w:r>
-        <w:rPr>
-          <w:rFonts w:ascii="Times New Roman" w:hAnsi="Times New Roman"/>
-        </w:rPr>
-        <w:t xml:space="preserve"> in-gallery attractions</w:t>
-      </w:r>
-    </w:p>
-    <w:p>
-      <w:pPr>
-        <w:pStyle w:val="ListParagraph"/>
-        <w:numPr>
-          <w:ilvl w:val="0"/>
-          <w:numId w:val="3"/>
-        </w:numPr>
-        <w:spacing w:line="240" w:lineRule="auto"/>
-        <w:rPr>
-          <w:rFonts w:ascii="Times New Roman" w:hAnsi="Times New Roman"/>
-        </w:rPr>
-      </w:pPr>
-      <w:r>
-        <w:rPr>
-          <w:rFonts w:ascii="Times New Roman" w:hAnsi="Times New Roman"/>
-        </w:rPr>
         <w:t>Gained critical experience in triaging and planning projects for a more streamlined development life cycle</w:t>
-      </w:r>
-    </w:p>
-    <w:p>
-      <w:pPr>
-        <w:pStyle w:val="ListParagraph"/>
-        <w:numPr>
-          <w:ilvl w:val="0"/>
-          <w:numId w:val="3"/>
-        </w:numPr>
-        <w:spacing w:line="240" w:lineRule="auto"/>
-        <w:rPr>
-          <w:rFonts w:ascii="Times New Roman" w:hAnsi="Times New Roman"/>
-        </w:rPr>
-      </w:pPr>
-      <w:r>
-        <w:rPr>
-          <w:rFonts w:ascii="Times New Roman" w:hAnsi="Times New Roman"/>
-        </w:rPr>
-        <w:t xml:space="preserve">Led research </w:t>
-      </w:r>
-      <w:r>
-        <w:rPr>
-          <w:rFonts w:ascii="Times New Roman" w:hAnsi="Times New Roman"/>
-        </w:rPr>
-        <w:t>initiatives</w:t>
-      </w:r>
-      <w:r>
-        <w:rPr>
-          <w:rFonts w:ascii="Times New Roman" w:hAnsi="Times New Roman"/>
-        </w:rPr>
-        <w:t xml:space="preserve"> </w:t>
-      </w:r>
-      <w:r>
-        <w:rPr>
-          <w:rFonts w:ascii="Times New Roman" w:hAnsi="Times New Roman"/>
-        </w:rPr>
-        <w:t xml:space="preserve">to </w:t>
-      </w:r>
-      <w:r>
-        <w:rPr>
-          <w:rFonts w:ascii="Times New Roman" w:hAnsi="Times New Roman"/>
-        </w:rPr>
-        <w:t>mak</w:t>
-      </w:r>
-      <w:r>
-        <w:rPr>
-          <w:rFonts w:ascii="Times New Roman" w:hAnsi="Times New Roman"/>
-        </w:rPr>
-        <w:t>e</w:t>
-      </w:r>
-      <w:r>
-        <w:rPr>
-          <w:rFonts w:ascii="Times New Roman" w:hAnsi="Times New Roman"/>
-        </w:rPr>
-        <w:t xml:space="preserve"> IIIF spec more accessibility aware and proposed </w:t>
-      </w:r>
-      <w:r>
-        <w:rPr>
-          <w:rFonts w:ascii="Times New Roman" w:hAnsi="Times New Roman"/>
-        </w:rPr>
-        <w:t>potential</w:t>
-      </w:r>
-      <w:r>
-        <w:rPr>
-          <w:rFonts w:ascii="Times New Roman" w:hAnsi="Times New Roman"/>
-        </w:rPr>
-        <w:t xml:space="preserve"> </w:t>
-      </w:r>
-      <w:r>
-        <w:rPr>
-          <w:rFonts w:ascii="Times New Roman" w:hAnsi="Times New Roman"/>
-        </w:rPr>
-        <w:t>solutions</w:t>
       </w:r>
     </w:p>
     <w:p>
@@ -1193,35 +1173,13 @@
         <w:rPr>
           <w:rFonts w:ascii="Times New Roman" w:hAnsi="Times New Roman"/>
         </w:rPr>
-        <w:t xml:space="preserve">Pioneered introduction of software enhancements to Multitap Bluetooth keypad using </w:t>
-      </w:r>
-      <w:proofErr w:type="spellStart"/>
-      <w:r>
-        <w:rPr>
-          <w:rFonts w:ascii="Times New Roman" w:hAnsi="Times New Roman"/>
-        </w:rPr>
-        <w:t>CircuitPython</w:t>
-      </w:r>
-      <w:proofErr w:type="spellEnd"/>
-      <w:r>
-        <w:rPr>
-          <w:rFonts w:ascii="Times New Roman" w:hAnsi="Times New Roman"/>
-        </w:rPr>
-        <w:t xml:space="preserve"> to improve </w:t>
-      </w:r>
-      <w:proofErr w:type="spellStart"/>
-      <w:r>
-        <w:rPr>
-          <w:rFonts w:ascii="Times New Roman" w:hAnsi="Times New Roman"/>
-        </w:rPr>
-        <w:t>VoiceOver</w:t>
-      </w:r>
-      <w:proofErr w:type="spellEnd"/>
-      <w:r>
-        <w:rPr>
-          <w:rFonts w:ascii="Times New Roman" w:hAnsi="Times New Roman"/>
-        </w:rPr>
-        <w:t xml:space="preserve"> user experience</w:t>
+        <w:t>Pioneered introduction of software enhancements to Multitap Bluetooth keypad using CircuitPython</w:t>
+      </w:r>
+      <w:r>
+        <w:rPr>
+          <w:rFonts w:ascii="Times New Roman" w:hAnsi="Times New Roman"/>
+        </w:rPr>
+        <w:t xml:space="preserve"> to improve VoiceOver user experience</w:t>
       </w:r>
     </w:p>
     <w:p>
@@ -1290,7 +1248,6 @@
         </w:rPr>
         <w:t xml:space="preserve">proceeding mode of operation changes accompanied by </w:t>
       </w:r>
-      <w:proofErr w:type="gramStart"/>
       <w:r>
         <w:rPr>
           <w:rFonts w:ascii="Times New Roman" w:hAnsi="Times New Roman"/>
@@ -1309,7 +1266,6 @@
         </w:rPr>
         <w:t>ible</w:t>
       </w:r>
-      <w:proofErr w:type="gramEnd"/>
       <w:r>
         <w:rPr>
           <w:rFonts w:ascii="Times New Roman" w:hAnsi="Times New Roman"/>

</xml_diff>

<commit_message>
Remove interpersonal and core skills
</commit_message>
<xml_diff>
--- a/Lucas Leiby - Resume.docx
+++ b/Lucas Leiby - Resume.docx
@@ -301,8 +301,16 @@
         <w:rPr>
           <w:rFonts w:ascii="Times New Roman" w:hAnsi="Times New Roman"/>
         </w:rPr>
-        <w:t>/Javascript</w:t>
-      </w:r>
+        <w:t>/</w:t>
+      </w:r>
+      <w:proofErr w:type="spellStart"/>
+      <w:r>
+        <w:rPr>
+          <w:rFonts w:ascii="Times New Roman" w:hAnsi="Times New Roman"/>
+        </w:rPr>
+        <w:t>Javascript</w:t>
+      </w:r>
+      <w:proofErr w:type="spellEnd"/>
     </w:p>
     <w:p>
       <w:pPr>
@@ -388,7 +396,7 @@
     </w:p>
     <w:p>
       <w:pPr>
-        <w:pStyle w:val="Heading3"/>
+        <w:pStyle w:val="Heading2"/>
         <w:spacing w:line="240" w:lineRule="auto"/>
         <w:rPr>
           <w:rFonts w:ascii="Times New Roman" w:hAnsi="Times New Roman"/>
@@ -402,7 +410,7 @@
           <w:sz w:val="24"/>
           <w:szCs w:val="24"/>
         </w:rPr>
-        <w:t>Interpersonal</w:t>
+        <w:t>Personal Projects</w:t>
       </w:r>
     </w:p>
     <w:p>
@@ -421,31 +429,13 @@
         <w:rPr>
           <w:rFonts w:ascii="Times New Roman" w:hAnsi="Times New Roman"/>
         </w:rPr>
-        <w:t>Team-</w:t>
-      </w:r>
-      <w:r>
-        <w:rPr>
-          <w:rFonts w:ascii="Times New Roman" w:hAnsi="Times New Roman"/>
-        </w:rPr>
-        <w:t>o</w:t>
-      </w:r>
-      <w:r>
-        <w:rPr>
-          <w:rFonts w:ascii="Times New Roman" w:hAnsi="Times New Roman"/>
-        </w:rPr>
-        <w:t xml:space="preserve">riented </w:t>
-      </w:r>
-      <w:r>
-        <w:rPr>
-          <w:rFonts w:ascii="Times New Roman" w:hAnsi="Times New Roman"/>
-        </w:rPr>
-        <w:t>t</w:t>
-      </w:r>
-      <w:r>
-        <w:rPr>
-          <w:rFonts w:ascii="Times New Roman" w:hAnsi="Times New Roman"/>
-        </w:rPr>
-        <w:t>hinker</w:t>
+        <w:t>A general-purpose Docker project to locally develop and deploy WordPress site</w:t>
+      </w:r>
+      <w:r>
+        <w:rPr>
+          <w:rFonts w:ascii="Times New Roman" w:hAnsi="Times New Roman"/>
+        </w:rPr>
+        <w:t>s to a production-ready environment</w:t>
       </w:r>
     </w:p>
     <w:p>
@@ -464,31 +454,7 @@
         <w:rPr>
           <w:rFonts w:ascii="Times New Roman" w:hAnsi="Times New Roman"/>
         </w:rPr>
-        <w:t xml:space="preserve">Active and </w:t>
-      </w:r>
-      <w:r>
-        <w:rPr>
-          <w:rFonts w:ascii="Times New Roman" w:hAnsi="Times New Roman"/>
-        </w:rPr>
-        <w:t>e</w:t>
-      </w:r>
-      <w:r>
-        <w:rPr>
-          <w:rFonts w:ascii="Times New Roman" w:hAnsi="Times New Roman"/>
-        </w:rPr>
-        <w:t xml:space="preserve">ngaged </w:t>
-      </w:r>
-      <w:r>
-        <w:rPr>
-          <w:rFonts w:ascii="Times New Roman" w:hAnsi="Times New Roman"/>
-        </w:rPr>
-        <w:t>l</w:t>
-      </w:r>
-      <w:r>
-        <w:rPr>
-          <w:rFonts w:ascii="Times New Roman" w:hAnsi="Times New Roman"/>
-        </w:rPr>
-        <w:t>istener</w:t>
+        <w:t>A background desktop app to provide screen-reader Spotify users keyboard controls</w:t>
       </w:r>
     </w:p>
     <w:p>
@@ -507,296 +473,6 @@
         <w:rPr>
           <w:rFonts w:ascii="Times New Roman" w:hAnsi="Times New Roman"/>
         </w:rPr>
-        <w:t xml:space="preserve">Effective </w:t>
-      </w:r>
-      <w:r>
-        <w:rPr>
-          <w:rFonts w:ascii="Times New Roman" w:hAnsi="Times New Roman"/>
-        </w:rPr>
-        <w:t>c</w:t>
-      </w:r>
-      <w:r>
-        <w:rPr>
-          <w:rFonts w:ascii="Times New Roman" w:hAnsi="Times New Roman"/>
-        </w:rPr>
-        <w:t>ommunicator</w:t>
-      </w:r>
-    </w:p>
-    <w:p>
-      <w:pPr>
-        <w:pStyle w:val="ListParagraph"/>
-        <w:numPr>
-          <w:ilvl w:val="0"/>
-          <w:numId w:val="2"/>
-        </w:numPr>
-        <w:spacing w:line="240" w:lineRule="auto"/>
-        <w:rPr>
-          <w:rFonts w:ascii="Times New Roman" w:hAnsi="Times New Roman"/>
-        </w:rPr>
-      </w:pPr>
-      <w:r>
-        <w:rPr>
-          <w:rFonts w:ascii="Times New Roman" w:hAnsi="Times New Roman"/>
-        </w:rPr>
-        <w:t>Growth</w:t>
-      </w:r>
-      <w:r>
-        <w:rPr>
-          <w:rFonts w:ascii="Times New Roman" w:hAnsi="Times New Roman"/>
-        </w:rPr>
-        <w:t>-m</w:t>
-      </w:r>
-      <w:r>
-        <w:rPr>
-          <w:rFonts w:ascii="Times New Roman" w:hAnsi="Times New Roman"/>
-        </w:rPr>
-        <w:t>inded</w:t>
-      </w:r>
-    </w:p>
-    <w:p>
-      <w:pPr>
-        <w:pStyle w:val="ListParagraph"/>
-        <w:numPr>
-          <w:ilvl w:val="0"/>
-          <w:numId w:val="2"/>
-        </w:numPr>
-        <w:spacing w:line="240" w:lineRule="auto"/>
-        <w:rPr>
-          <w:rFonts w:ascii="Times New Roman" w:hAnsi="Times New Roman"/>
-        </w:rPr>
-      </w:pPr>
-      <w:r>
-        <w:rPr>
-          <w:rFonts w:ascii="Times New Roman" w:hAnsi="Times New Roman"/>
-        </w:rPr>
-        <w:t xml:space="preserve">Effective </w:t>
-      </w:r>
-      <w:r>
-        <w:rPr>
-          <w:rFonts w:ascii="Times New Roman" w:hAnsi="Times New Roman"/>
-        </w:rPr>
-        <w:t>t</w:t>
-      </w:r>
-      <w:r>
-        <w:rPr>
-          <w:rFonts w:ascii="Times New Roman" w:hAnsi="Times New Roman"/>
-        </w:rPr>
-        <w:t xml:space="preserve">ime </w:t>
-      </w:r>
-      <w:r>
-        <w:rPr>
-          <w:rFonts w:ascii="Times New Roman" w:hAnsi="Times New Roman"/>
-        </w:rPr>
-        <w:t>m</w:t>
-      </w:r>
-      <w:r>
-        <w:rPr>
-          <w:rFonts w:ascii="Times New Roman" w:hAnsi="Times New Roman"/>
-        </w:rPr>
-        <w:t>anager</w:t>
-      </w:r>
-    </w:p>
-    <w:p>
-      <w:pPr>
-        <w:pStyle w:val="Heading3"/>
-        <w:spacing w:line="240" w:lineRule="auto"/>
-        <w:rPr>
-          <w:rFonts w:ascii="Times New Roman" w:hAnsi="Times New Roman"/>
-          <w:sz w:val="24"/>
-          <w:szCs w:val="24"/>
-        </w:rPr>
-      </w:pPr>
-      <w:r>
-        <w:rPr>
-          <w:rFonts w:ascii="Times New Roman" w:hAnsi="Times New Roman"/>
-          <w:sz w:val="24"/>
-          <w:szCs w:val="24"/>
-        </w:rPr>
-        <w:t>Core</w:t>
-      </w:r>
-      <w:r>
-        <w:rPr>
-          <w:rFonts w:ascii="Times New Roman" w:hAnsi="Times New Roman"/>
-          <w:sz w:val="24"/>
-          <w:szCs w:val="24"/>
-        </w:rPr>
-        <w:t xml:space="preserve"> Skills</w:t>
-      </w:r>
-    </w:p>
-    <w:p>
-      <w:pPr>
-        <w:pStyle w:val="ListParagraph"/>
-        <w:numPr>
-          <w:ilvl w:val="0"/>
-          <w:numId w:val="2"/>
-        </w:numPr>
-        <w:spacing w:line="240" w:lineRule="auto"/>
-        <w:rPr>
-          <w:rFonts w:ascii="Times New Roman" w:hAnsi="Times New Roman"/>
-        </w:rPr>
-      </w:pPr>
-      <w:r>
-        <w:rPr>
-          <w:rFonts w:ascii="Times New Roman" w:hAnsi="Times New Roman"/>
-        </w:rPr>
-        <w:t>Writing Documentation</w:t>
-      </w:r>
-    </w:p>
-    <w:p>
-      <w:pPr>
-        <w:pStyle w:val="ListParagraph"/>
-        <w:numPr>
-          <w:ilvl w:val="0"/>
-          <w:numId w:val="2"/>
-        </w:numPr>
-        <w:spacing w:line="240" w:lineRule="auto"/>
-        <w:rPr>
-          <w:rFonts w:ascii="Times New Roman" w:hAnsi="Times New Roman"/>
-        </w:rPr>
-      </w:pPr>
-      <w:r>
-        <w:rPr>
-          <w:rFonts w:ascii="Times New Roman" w:hAnsi="Times New Roman"/>
-        </w:rPr>
-        <w:t>Collecting Feedback</w:t>
-      </w:r>
-    </w:p>
-    <w:p>
-      <w:pPr>
-        <w:pStyle w:val="ListParagraph"/>
-        <w:numPr>
-          <w:ilvl w:val="0"/>
-          <w:numId w:val="2"/>
-        </w:numPr>
-        <w:spacing w:line="240" w:lineRule="auto"/>
-        <w:rPr>
-          <w:rFonts w:ascii="Times New Roman" w:hAnsi="Times New Roman"/>
-        </w:rPr>
-      </w:pPr>
-      <w:r>
-        <w:rPr>
-          <w:rFonts w:ascii="Times New Roman" w:hAnsi="Times New Roman"/>
-        </w:rPr>
-        <w:t>Requirements Analysis</w:t>
-      </w:r>
-    </w:p>
-    <w:p>
-      <w:pPr>
-        <w:pStyle w:val="ListParagraph"/>
-        <w:numPr>
-          <w:ilvl w:val="0"/>
-          <w:numId w:val="2"/>
-        </w:numPr>
-        <w:spacing w:line="240" w:lineRule="auto"/>
-        <w:rPr>
-          <w:rFonts w:ascii="Times New Roman" w:hAnsi="Times New Roman"/>
-        </w:rPr>
-      </w:pPr>
-      <w:r>
-        <w:rPr>
-          <w:rFonts w:ascii="Times New Roman" w:hAnsi="Times New Roman"/>
-        </w:rPr>
-        <w:t>Technical Writing</w:t>
-      </w:r>
-    </w:p>
-    <w:p>
-      <w:pPr>
-        <w:pStyle w:val="ListParagraph"/>
-        <w:numPr>
-          <w:ilvl w:val="0"/>
-          <w:numId w:val="2"/>
-        </w:numPr>
-        <w:spacing w:line="240" w:lineRule="auto"/>
-        <w:rPr>
-          <w:rFonts w:ascii="Times New Roman" w:hAnsi="Times New Roman"/>
-        </w:rPr>
-      </w:pPr>
-      <w:r>
-        <w:rPr>
-          <w:rFonts w:ascii="Times New Roman" w:hAnsi="Times New Roman"/>
-        </w:rPr>
-        <w:t>Issue Tracking</w:t>
-      </w:r>
-    </w:p>
-    <w:p>
-      <w:pPr>
-        <w:pStyle w:val="Heading2"/>
-        <w:spacing w:line="240" w:lineRule="auto"/>
-        <w:rPr>
-          <w:rFonts w:ascii="Times New Roman" w:hAnsi="Times New Roman"/>
-          <w:sz w:val="24"/>
-          <w:szCs w:val="24"/>
-        </w:rPr>
-      </w:pPr>
-      <w:r>
-        <w:rPr>
-          <w:rFonts w:ascii="Times New Roman" w:hAnsi="Times New Roman"/>
-          <w:sz w:val="24"/>
-          <w:szCs w:val="24"/>
-        </w:rPr>
-        <w:t>Personal Projects</w:t>
-      </w:r>
-    </w:p>
-    <w:p>
-      <w:pPr>
-        <w:pStyle w:val="ListParagraph"/>
-        <w:numPr>
-          <w:ilvl w:val="0"/>
-          <w:numId w:val="2"/>
-        </w:numPr>
-        <w:spacing w:line="240" w:lineRule="auto"/>
-        <w:rPr>
-          <w:rFonts w:ascii="Times New Roman" w:hAnsi="Times New Roman"/>
-        </w:rPr>
-      </w:pPr>
-      <w:r>
-        <w:rPr>
-          <w:rFonts w:ascii="Times New Roman" w:hAnsi="Times New Roman"/>
-        </w:rPr>
-        <w:t>A general-purpose Docker project to locally develop and deploy WordPress site</w:t>
-      </w:r>
-      <w:r>
-        <w:rPr>
-          <w:rFonts w:ascii="Times New Roman" w:hAnsi="Times New Roman"/>
-        </w:rPr>
-        <w:t>s to a production-ready environment</w:t>
-      </w:r>
-    </w:p>
-    <w:p>
-      <w:pPr>
-        <w:pStyle w:val="ListParagraph"/>
-        <w:numPr>
-          <w:ilvl w:val="0"/>
-          <w:numId w:val="2"/>
-        </w:numPr>
-        <w:spacing w:line="240" w:lineRule="auto"/>
-        <w:rPr>
-          <w:rFonts w:ascii="Times New Roman" w:hAnsi="Times New Roman"/>
-        </w:rPr>
-      </w:pPr>
-      <w:r>
-        <w:rPr>
-          <w:rFonts w:ascii="Times New Roman" w:hAnsi="Times New Roman"/>
-        </w:rPr>
-        <w:t>A background desktop app to provide screen-reader Spotify users keyboard controls</w:t>
-      </w:r>
-    </w:p>
-    <w:p>
-      <w:pPr>
-        <w:pStyle w:val="ListParagraph"/>
-        <w:numPr>
-          <w:ilvl w:val="0"/>
-          <w:numId w:val="2"/>
-        </w:numPr>
-        <w:spacing w:line="240" w:lineRule="auto"/>
-        <w:rPr>
-          <w:rFonts w:ascii="Times New Roman" w:hAnsi="Times New Roman"/>
-        </w:rPr>
-      </w:pPr>
-      <w:r>
-        <w:rPr>
-          <w:rFonts w:ascii="Times New Roman" w:hAnsi="Times New Roman"/>
-        </w:rPr>
         <w:t xml:space="preserve">A tool to automatically patch </w:t>
       </w:r>
       <w:r>
@@ -901,7 +577,6 @@
         <w:rPr>
           <w:rFonts w:ascii="Times New Roman" w:hAnsi="Times New Roman"/>
         </w:rPr>
-        <w:lastRenderedPageBreak/>
         <w:t>Engineered volume and speech-rate controls on UXP hardware to enhance accessibility for blind and low-vision users at museum kiosks</w:t>
       </w:r>
     </w:p>
@@ -958,7 +633,21 @@
         <w:rPr>
           <w:rFonts w:ascii="Times New Roman" w:hAnsi="Times New Roman"/>
         </w:rPr>
-        <w:t>multiple companion websites to provide museum visitors accessible experience for in-gallery attractions</w:t>
+        <w:t xml:space="preserve">multiple companion websites to provide museum </w:t>
+      </w:r>
+      <w:proofErr w:type="gramStart"/>
+      <w:r>
+        <w:rPr>
+          <w:rFonts w:ascii="Times New Roman" w:hAnsi="Times New Roman"/>
+        </w:rPr>
+        <w:t>visitors</w:t>
+      </w:r>
+      <w:proofErr w:type="gramEnd"/>
+      <w:r>
+        <w:rPr>
+          <w:rFonts w:ascii="Times New Roman" w:hAnsi="Times New Roman"/>
+        </w:rPr>
+        <w:t xml:space="preserve"> accessible experience for in-gallery attractions</w:t>
       </w:r>
     </w:p>
     <w:p>
@@ -1115,6 +804,7 @@
         <w:rPr>
           <w:rFonts w:ascii="Times New Roman" w:hAnsi="Times New Roman"/>
         </w:rPr>
+        <w:lastRenderedPageBreak/>
         <w:t xml:space="preserve">Triaged and resolved </w:t>
       </w:r>
       <w:r>
@@ -1123,11 +813,19 @@
         </w:rPr>
         <w:t xml:space="preserve">critical </w:t>
       </w:r>
-      <w:r>
-        <w:rPr>
-          <w:rFonts w:ascii="Times New Roman" w:hAnsi="Times New Roman"/>
-        </w:rPr>
-        <w:t>issue surrounding production data becoming unretrievable</w:t>
+      <w:proofErr w:type="gramStart"/>
+      <w:r>
+        <w:rPr>
+          <w:rFonts w:ascii="Times New Roman" w:hAnsi="Times New Roman"/>
+        </w:rPr>
+        <w:t>issue</w:t>
+      </w:r>
+      <w:proofErr w:type="gramEnd"/>
+      <w:r>
+        <w:rPr>
+          <w:rFonts w:ascii="Times New Roman" w:hAnsi="Times New Roman"/>
+        </w:rPr>
+        <w:t xml:space="preserve"> surrounding production data becoming unretrievable</w:t>
       </w:r>
     </w:p>
     <w:p>
@@ -1184,13 +882,35 @@
         <w:rPr>
           <w:rFonts w:ascii="Times New Roman" w:hAnsi="Times New Roman"/>
         </w:rPr>
-        <w:t>Pioneered introduction of software enhancements to Multitap Bluetooth keypad using CircuitPython</w:t>
-      </w:r>
-      <w:r>
-        <w:rPr>
-          <w:rFonts w:ascii="Times New Roman" w:hAnsi="Times New Roman"/>
-        </w:rPr>
-        <w:t xml:space="preserve"> to improve VoiceOver user experience</w:t>
+        <w:t xml:space="preserve">Pioneered introduction of software enhancements to Multitap Bluetooth keypad using </w:t>
+      </w:r>
+      <w:proofErr w:type="spellStart"/>
+      <w:r>
+        <w:rPr>
+          <w:rFonts w:ascii="Times New Roman" w:hAnsi="Times New Roman"/>
+        </w:rPr>
+        <w:t>CircuitPython</w:t>
+      </w:r>
+      <w:proofErr w:type="spellEnd"/>
+      <w:r>
+        <w:rPr>
+          <w:rFonts w:ascii="Times New Roman" w:hAnsi="Times New Roman"/>
+        </w:rPr>
+        <w:t xml:space="preserve"> to improve </w:t>
+      </w:r>
+      <w:proofErr w:type="spellStart"/>
+      <w:r>
+        <w:rPr>
+          <w:rFonts w:ascii="Times New Roman" w:hAnsi="Times New Roman"/>
+        </w:rPr>
+        <w:t>VoiceOver</w:t>
+      </w:r>
+      <w:proofErr w:type="spellEnd"/>
+      <w:r>
+        <w:rPr>
+          <w:rFonts w:ascii="Times New Roman" w:hAnsi="Times New Roman"/>
+        </w:rPr>
+        <w:t xml:space="preserve"> user experience</w:t>
       </w:r>
     </w:p>
     <w:p>
@@ -1259,6 +979,7 @@
         </w:rPr>
         <w:t xml:space="preserve">proceeding mode of operation changes accompanied by </w:t>
       </w:r>
+      <w:proofErr w:type="gramStart"/>
       <w:r>
         <w:rPr>
           <w:rFonts w:ascii="Times New Roman" w:hAnsi="Times New Roman"/>
@@ -1277,6 +998,7 @@
         </w:rPr>
         <w:t>ible</w:t>
       </w:r>
+      <w:proofErr w:type="gramEnd"/>
       <w:r>
         <w:rPr>
           <w:rFonts w:ascii="Times New Roman" w:hAnsi="Times New Roman"/>

</xml_diff>

<commit_message>
Update PAC work dates
</commit_message>
<xml_diff>
--- a/Lucas Leiby - Resume.docx
+++ b/Lucas Leiby - Resume.docx
@@ -419,21 +419,7 @@
         <w:rPr>
           <w:rFonts w:ascii="Times New Roman" w:hAnsi="Times New Roman"/>
         </w:rPr>
-        <w:t xml:space="preserve">Deployed URL </w:t>
-      </w:r>
-      <w:proofErr w:type="gramStart"/>
-      <w:r>
-        <w:rPr>
-          <w:rFonts w:ascii="Times New Roman" w:hAnsi="Times New Roman"/>
-        </w:rPr>
-        <w:t>shortener</w:t>
-      </w:r>
-      <w:proofErr w:type="gramEnd"/>
-      <w:r>
-        <w:rPr>
-          <w:rFonts w:ascii="Times New Roman" w:hAnsi="Times New Roman"/>
-        </w:rPr>
-        <w:t xml:space="preserve"> for free and personal use amongst friends and family</w:t>
+        <w:t>Deployed URL shortener for free and personal use amongst friends and family</w:t>
       </w:r>
     </w:p>
     <w:p>
@@ -475,7 +461,25 @@
           <w:sz w:val="24"/>
           <w:szCs w:val="24"/>
         </w:rPr>
-        <w:t>Prime Access Consulting | Software Developer (January 2023 - Present)</w:t>
+        <w:t>Prime Access Consulting | Software Developer (January 2023 -</w:t>
+      </w:r>
+      <w:r>
+        <w:rPr>
+          <w:rFonts w:ascii="Times New Roman" w:hAnsi="Times New Roman"/>
+          <w:i/>
+          <w:sz w:val="24"/>
+          <w:szCs w:val="24"/>
+        </w:rPr>
+        <w:t>March 2025</w:t>
+      </w:r>
+      <w:r>
+        <w:rPr>
+          <w:rFonts w:ascii="Times New Roman" w:hAnsi="Times New Roman"/>
+          <w:i/>
+          <w:sz w:val="24"/>
+          <w:szCs w:val="24"/>
+        </w:rPr>
+        <w:t>)</w:t>
       </w:r>
     </w:p>
     <w:p>
@@ -627,21 +631,7 @@
         <w:rPr>
           <w:rFonts w:ascii="Times New Roman" w:hAnsi="Times New Roman"/>
         </w:rPr>
-        <w:t xml:space="preserve">Researched accessibility gaps in the IIIF spec and common image viewers, drafting proposed metadata enhancements to support </w:t>
-      </w:r>
-      <w:proofErr w:type="gramStart"/>
-      <w:r>
-        <w:rPr>
-          <w:rFonts w:ascii="Times New Roman" w:hAnsi="Times New Roman"/>
-        </w:rPr>
-        <w:t>alt</w:t>
-      </w:r>
-      <w:proofErr w:type="gramEnd"/>
-      <w:r>
-        <w:rPr>
-          <w:rFonts w:ascii="Times New Roman" w:hAnsi="Times New Roman"/>
-        </w:rPr>
-        <w:t xml:space="preserve"> text and visual descriptions</w:t>
+        <w:t>Researched accessibility gaps in the IIIF spec and common image viewers, drafting proposed metadata enhancements to support alt text and visual descriptions</w:t>
       </w:r>
     </w:p>
     <w:p>

</xml_diff>

<commit_message>
Drop contact information H2
</commit_message>
<xml_diff>
--- a/Lucas Leiby - Resume.docx
+++ b/Lucas Leiby - Resume.docx
@@ -27,27 +27,6 @@
           <w:szCs w:val="28"/>
         </w:rPr>
         <w:t>ucas Leiby</w:t>
-      </w:r>
-    </w:p>
-    <w:p>
-      <w:pPr>
-        <w:pStyle w:val="Heading2"/>
-        <w:spacing w:line="240" w:lineRule="auto"/>
-        <w:rPr>
-          <w:rFonts w:ascii="Times New Roman" w:hAnsi="Times New Roman"/>
-          <w:i w:val="0"/>
-          <w:sz w:val="24"/>
-          <w:szCs w:val="24"/>
-        </w:rPr>
-      </w:pPr>
-      <w:r>
-        <w:rPr>
-          <w:rFonts w:ascii="Times New Roman" w:hAnsi="Times New Roman"/>
-          <w:i w:val="0"/>
-          <w:sz w:val="24"/>
-          <w:szCs w:val="24"/>
-        </w:rPr>
-        <w:t>Contact Information</w:t>
       </w:r>
     </w:p>
     <w:p>
@@ -419,7 +398,21 @@
         <w:rPr>
           <w:rFonts w:ascii="Times New Roman" w:hAnsi="Times New Roman"/>
         </w:rPr>
-        <w:t>Deployed URL shortener for free and personal use amongst friends and family</w:t>
+        <w:t xml:space="preserve">Deployed URL </w:t>
+      </w:r>
+      <w:proofErr w:type="gramStart"/>
+      <w:r>
+        <w:rPr>
+          <w:rFonts w:ascii="Times New Roman" w:hAnsi="Times New Roman"/>
+        </w:rPr>
+        <w:t>shortener</w:t>
+      </w:r>
+      <w:proofErr w:type="gramEnd"/>
+      <w:r>
+        <w:rPr>
+          <w:rFonts w:ascii="Times New Roman" w:hAnsi="Times New Roman"/>
+        </w:rPr>
+        <w:t xml:space="preserve"> for free and personal use amongst friends and family</w:t>
       </w:r>
     </w:p>
     <w:p>
@@ -631,7 +624,21 @@
         <w:rPr>
           <w:rFonts w:ascii="Times New Roman" w:hAnsi="Times New Roman"/>
         </w:rPr>
-        <w:t>Researched accessibility gaps in the IIIF spec and common image viewers, drafting proposed metadata enhancements to support alt text and visual descriptions</w:t>
+        <w:t xml:space="preserve">Researched accessibility gaps in the IIIF spec and common image viewers, drafting proposed metadata enhancements to support </w:t>
+      </w:r>
+      <w:proofErr w:type="gramStart"/>
+      <w:r>
+        <w:rPr>
+          <w:rFonts w:ascii="Times New Roman" w:hAnsi="Times New Roman"/>
+        </w:rPr>
+        <w:t>alt</w:t>
+      </w:r>
+      <w:proofErr w:type="gramEnd"/>
+      <w:r>
+        <w:rPr>
+          <w:rFonts w:ascii="Times New Roman" w:hAnsi="Times New Roman"/>
+        </w:rPr>
+        <w:t xml:space="preserve"> text and visual descriptions</w:t>
       </w:r>
     </w:p>
     <w:p>

</xml_diff>

<commit_message>
Update work experience bullet ordering and adjust wording across PAC experience and technical projects
</commit_message>
<xml_diff>
--- a/Lucas Leiby - Resume.docx
+++ b/Lucas Leiby - Resume.docx
@@ -33,9 +33,10 @@
       <w:pPr>
         <w:spacing w:after="0" w:line="240" w:lineRule="auto"/>
         <w:rPr>
-          <w:rStyle w:val="Hyperlink"/>
-          <w:rFonts w:ascii="Times New Roman" w:hAnsi="Times New Roman"/>
+          <w:rFonts w:ascii="Times New Roman" w:hAnsi="Times New Roman"/>
+          <w:color w:val="0563C1"/>
           <w:szCs w:val="24"/>
+          <w:u w:val="single"/>
         </w:rPr>
       </w:pPr>
       <w:r>
@@ -54,11 +55,12 @@
           <w:t>luke@lukeleiby.com</w:t>
         </w:r>
       </w:hyperlink>
-    </w:p>
-    <w:p>
-      <w:pPr>
-        <w:spacing w:after="0" w:line="240" w:lineRule="auto"/>
-      </w:pPr>
+      <w:r>
+        <w:rPr>
+          <w:rFonts w:ascii="Times New Roman" w:hAnsi="Times New Roman"/>
+        </w:rPr>
+        <w:t xml:space="preserve"> | </w:t>
+      </w:r>
       <w:hyperlink r:id="rId6" w:history="1">
         <w:r>
           <w:rPr>
@@ -68,42 +70,6 @@
           <w:t>https://lukeleiby.com/</w:t>
         </w:r>
       </w:hyperlink>
-      <w:r>
-        <w:rPr>
-          <w:rFonts w:ascii="Times New Roman" w:hAnsi="Times New Roman"/>
-        </w:rPr>
-        <w:t xml:space="preserve"> </w:t>
-      </w:r>
-      <w:r>
-        <w:rPr>
-          <w:rFonts w:ascii="Times New Roman" w:hAnsi="Times New Roman"/>
-        </w:rPr>
-        <w:t xml:space="preserve">| </w:t>
-      </w:r>
-      <w:hyperlink r:id="rId7" w:history="1">
-        <w:r>
-          <w:rPr>
-            <w:rStyle w:val="Hyperlink"/>
-            <w:rFonts w:ascii="Times New Roman" w:hAnsi="Times New Roman"/>
-          </w:rPr>
-          <w:t>https://www.linkedin.com/in/leibylucw/</w:t>
-        </w:r>
-      </w:hyperlink>
-      <w:r>
-        <w:rPr>
-          <w:rFonts w:ascii="Times New Roman" w:hAnsi="Times New Roman"/>
-        </w:rPr>
-        <w:t xml:space="preserve"> | </w:t>
-      </w:r>
-      <w:hyperlink r:id="rId8" w:history="1">
-        <w:r>
-          <w:rPr>
-            <w:rStyle w:val="Hyperlink"/>
-            <w:rFonts w:ascii="Times New Roman" w:hAnsi="Times New Roman"/>
-          </w:rPr>
-          <w:t>https://github.com/leibylucw/</w:t>
-        </w:r>
-      </w:hyperlink>
     </w:p>
     <w:p>
       <w:pPr>
@@ -181,7 +147,25 @@
         <w:rPr>
           <w:rFonts w:ascii="Times New Roman" w:hAnsi="Times New Roman"/>
         </w:rPr>
-        <w:t>Built a Django + Slack app to automate internal tasks like cache clearing and policy lookup, reducing task time from minutes to seconds</w:t>
+        <w:t>Architected</w:t>
+      </w:r>
+      <w:r>
+        <w:rPr>
+          <w:rFonts w:ascii="Times New Roman" w:hAnsi="Times New Roman"/>
+        </w:rPr>
+        <w:t xml:space="preserve"> Django + Slack app to automate internal tasks </w:t>
+      </w:r>
+      <w:r>
+        <w:rPr>
+          <w:rFonts w:ascii="Times New Roman" w:hAnsi="Times New Roman"/>
+        </w:rPr>
+        <w:t>such as</w:t>
+      </w:r>
+      <w:r>
+        <w:rPr>
+          <w:rFonts w:ascii="Times New Roman" w:hAnsi="Times New Roman"/>
+        </w:rPr>
+        <w:t xml:space="preserve"> cache clearing and policy lookup, reducing task time from minutes to seconds</w:t>
       </w:r>
     </w:p>
     <w:p>
@@ -200,7 +184,19 @@
         <w:rPr>
           <w:rFonts w:ascii="Times New Roman" w:hAnsi="Times New Roman"/>
         </w:rPr>
-        <w:t>Implemented speech, volume, and rate controls for a custom accessibility keypad enabling blind users to interact with museum kiosks</w:t>
+        <w:t>Engineered</w:t>
+      </w:r>
+      <w:r>
+        <w:rPr>
+          <w:rFonts w:ascii="Times New Roman" w:hAnsi="Times New Roman"/>
+        </w:rPr>
+        <w:t xml:space="preserve"> Docker setup for local dev</w:t>
+      </w:r>
+      <w:r>
+        <w:rPr>
+          <w:rFonts w:ascii="Times New Roman" w:hAnsi="Times New Roman"/>
+        </w:rPr>
+        <w:t xml:space="preserve"> of custom company theme</w:t>
       </w:r>
     </w:p>
     <w:p>
@@ -219,7 +215,19 @@
         <w:rPr>
           <w:rFonts w:ascii="Times New Roman" w:hAnsi="Times New Roman"/>
         </w:rPr>
-        <w:t>Led development of two Hugo-based companion websites providing accessible wall text and image descriptions for blind museum visitors via QR code integration</w:t>
+        <w:t>F</w:t>
+      </w:r>
+      <w:r>
+        <w:rPr>
+          <w:rFonts w:ascii="Times New Roman" w:hAnsi="Times New Roman"/>
+        </w:rPr>
+        <w:t xml:space="preserve">acilitated </w:t>
+      </w:r>
+      <w:r>
+        <w:rPr>
+          <w:rFonts w:ascii="Times New Roman" w:hAnsi="Times New Roman"/>
+        </w:rPr>
+        <w:t>company website deployments via SSH and SpinupWP, including server and Cloudflare cache handling</w:t>
       </w:r>
     </w:p>
     <w:p>
@@ -238,7 +246,61 @@
         <w:rPr>
           <w:rFonts w:ascii="Times New Roman" w:hAnsi="Times New Roman"/>
         </w:rPr>
-        <w:t>Implemented accessibility-driven CSS updates to improve text spacing and formatting on live Hugo site based on teammate feedback</w:t>
+        <w:t>Deployed client Node app using Docker</w:t>
+      </w:r>
+      <w:r>
+        <w:rPr>
+          <w:rFonts w:ascii="Times New Roman" w:hAnsi="Times New Roman"/>
+        </w:rPr>
+        <w:t xml:space="preserve"> </w:t>
+      </w:r>
+      <w:r>
+        <w:rPr>
+          <w:rFonts w:ascii="Times New Roman" w:hAnsi="Times New Roman"/>
+        </w:rPr>
+        <w:t xml:space="preserve">for streamlined team </w:t>
+      </w:r>
+      <w:r>
+        <w:rPr>
+          <w:rFonts w:ascii="Times New Roman" w:hAnsi="Times New Roman"/>
+        </w:rPr>
+        <w:t xml:space="preserve">accessibility </w:t>
+      </w:r>
+      <w:r>
+        <w:rPr>
+          <w:rFonts w:ascii="Times New Roman" w:hAnsi="Times New Roman"/>
+        </w:rPr>
+        <w:t>evaluations</w:t>
+      </w:r>
+      <w:r>
+        <w:rPr>
+          <w:rFonts w:ascii="Times New Roman" w:hAnsi="Times New Roman"/>
+        </w:rPr>
+        <w:t xml:space="preserve"> on VPS</w:t>
+      </w:r>
+      <w:r>
+        <w:rPr>
+          <w:rFonts w:ascii="Times New Roman" w:hAnsi="Times New Roman"/>
+        </w:rPr>
+        <w:t xml:space="preserve">, configured </w:t>
+      </w:r>
+      <w:r>
+        <w:rPr>
+          <w:rFonts w:ascii="Times New Roman" w:hAnsi="Times New Roman"/>
+        </w:rPr>
+        <w:t xml:space="preserve">via </w:t>
+      </w:r>
+      <w:r>
+        <w:rPr>
+          <w:rFonts w:ascii="Times New Roman" w:hAnsi="Times New Roman"/>
+        </w:rPr>
+        <w:t>Nginx reverse proxy and SSL for secure access under company domai</w:t>
+      </w:r>
+      <w:r>
+        <w:rPr>
+          <w:rFonts w:ascii="Times New Roman" w:hAnsi="Times New Roman"/>
+        </w:rPr>
+        <w:t>n</w:t>
       </w:r>
     </w:p>
     <w:p>
@@ -257,7 +319,7 @@
         <w:rPr>
           <w:rFonts w:ascii="Times New Roman" w:hAnsi="Times New Roman"/>
         </w:rPr>
-        <w:t>Built Docker setup for local dev and managed company website deployments via SSH and SpinupWP, including server and Cloudflare cache handling</w:t>
+        <w:t>Implemented speech, volume, and rate controls for custom accessibility keypad enabling blind users to interact with museum kiosks</w:t>
       </w:r>
     </w:p>
     <w:p>
@@ -276,7 +338,13 @@
         <w:rPr>
           <w:rFonts w:ascii="Times New Roman" w:hAnsi="Times New Roman"/>
         </w:rPr>
-        <w:t>Deployed client-facing Node app using Docker on a VPS, configured Nginx reverse proxy and SSL for secure access under company domain</w:t>
+        <w:t>Spearheaded</w:t>
+      </w:r>
+      <w:r>
+        <w:rPr>
+          <w:rFonts w:ascii="Times New Roman" w:hAnsi="Times New Roman"/>
+        </w:rPr>
+        <w:t xml:space="preserve"> development of two Hugo-based companion websites providing accessible wall text and image descriptions for blind museum visitors via QR code integration</w:t>
       </w:r>
     </w:p>
     <w:p>
@@ -295,7 +363,13 @@
         <w:rPr>
           <w:rFonts w:ascii="Times New Roman" w:hAnsi="Times New Roman"/>
         </w:rPr>
-        <w:t>Deployed a Flask-based live multiple-choice game for 500+ users at conference and convention events, built and launched under tight two-week deadline</w:t>
+        <w:t>Coordinated</w:t>
+      </w:r>
+      <w:r>
+        <w:rPr>
+          <w:rFonts w:ascii="Times New Roman" w:hAnsi="Times New Roman"/>
+        </w:rPr>
+        <w:t xml:space="preserve"> accessibility-driven CSS updates to improve text spacing and formatting on live Hugo site based on teammate feedback</w:t>
       </w:r>
     </w:p>
     <w:p>
@@ -314,21 +388,7 @@
         <w:rPr>
           <w:rFonts w:ascii="Times New Roman" w:hAnsi="Times New Roman"/>
         </w:rPr>
-        <w:t xml:space="preserve">Researched accessibility gaps in the IIIF spec and common image viewers, drafting proposed metadata enhancements to support </w:t>
-      </w:r>
-      <w:proofErr w:type="gramStart"/>
-      <w:r>
-        <w:rPr>
-          <w:rFonts w:ascii="Times New Roman" w:hAnsi="Times New Roman"/>
-        </w:rPr>
-        <w:t>alt</w:t>
-      </w:r>
-      <w:proofErr w:type="gramEnd"/>
-      <w:r>
-        <w:rPr>
-          <w:rFonts w:ascii="Times New Roman" w:hAnsi="Times New Roman"/>
-        </w:rPr>
-        <w:t xml:space="preserve"> text and visual descriptions</w:t>
+        <w:t>Deployed Flask-based live multiple-choice game for 500+ users at conference and convention events, built and launched under tight two-week deadline</w:t>
       </w:r>
     </w:p>
     <w:p>
@@ -347,7 +407,21 @@
         <w:rPr>
           <w:rFonts w:ascii="Times New Roman" w:hAnsi="Times New Roman"/>
         </w:rPr>
-        <w:t>Recovered from a production DB failure in a Rails app by resolving an unmounted Docker volume and documenting recovery steps</w:t>
+        <w:t xml:space="preserve">Researched accessibility gaps in IIIF spec and common image viewers, drafting proposed metadata enhancements to support </w:t>
+      </w:r>
+      <w:proofErr w:type="gramStart"/>
+      <w:r>
+        <w:rPr>
+          <w:rFonts w:ascii="Times New Roman" w:hAnsi="Times New Roman"/>
+        </w:rPr>
+        <w:t>alt</w:t>
+      </w:r>
+      <w:proofErr w:type="gramEnd"/>
+      <w:r>
+        <w:rPr>
+          <w:rFonts w:ascii="Times New Roman" w:hAnsi="Times New Roman"/>
+        </w:rPr>
+        <w:t xml:space="preserve"> text and visual descriptions</w:t>
       </w:r>
     </w:p>
     <w:p>
@@ -366,6 +440,37 @@
         <w:rPr>
           <w:rFonts w:ascii="Times New Roman" w:hAnsi="Times New Roman"/>
         </w:rPr>
+        <w:t>Recovered from production DB failure in a Rails app by res</w:t>
+      </w:r>
+      <w:r>
+        <w:rPr>
+          <w:rFonts w:ascii="Times New Roman" w:hAnsi="Times New Roman"/>
+        </w:rPr>
+        <w:t>cuing</w:t>
+      </w:r>
+      <w:r>
+        <w:rPr>
+          <w:rFonts w:ascii="Times New Roman" w:hAnsi="Times New Roman"/>
+        </w:rPr>
+        <w:t xml:space="preserve"> unmounted Docker volume and documenting recovery steps</w:t>
+      </w:r>
+    </w:p>
+    <w:p>
+      <w:pPr>
+        <w:pStyle w:val="ListParagraph"/>
+        <w:numPr>
+          <w:ilvl w:val="0"/>
+          <w:numId w:val="3"/>
+        </w:numPr>
+        <w:spacing w:line="240" w:lineRule="auto"/>
+        <w:rPr>
+          <w:rFonts w:ascii="Times New Roman" w:hAnsi="Times New Roman"/>
+        </w:rPr>
+      </w:pPr>
+      <w:r>
+        <w:rPr>
+          <w:rFonts w:ascii="Times New Roman" w:hAnsi="Times New Roman"/>
+        </w:rPr>
         <w:t>Planned and triaged internal tool and web app projects, converting Slack feedback into GitHub issues with scoped estimates and dev notes</w:t>
       </w:r>
     </w:p>
@@ -479,6 +584,34 @@
         </w:rPr>
         <w:t xml:space="preserve">Nginx, </w:t>
       </w:r>
+      <w:proofErr w:type="spellStart"/>
+      <w:r>
+        <w:rPr>
+          <w:rFonts w:ascii="Times New Roman" w:hAnsi="Times New Roman"/>
+        </w:rPr>
+        <w:t>Linode</w:t>
+      </w:r>
+      <w:proofErr w:type="spellEnd"/>
+      <w:r>
+        <w:rPr>
+          <w:rFonts w:ascii="Times New Roman" w:hAnsi="Times New Roman"/>
+        </w:rPr>
+        <w:t xml:space="preserve">, </w:t>
+      </w:r>
+      <w:proofErr w:type="spellStart"/>
+      <w:r>
+        <w:rPr>
+          <w:rFonts w:ascii="Times New Roman" w:hAnsi="Times New Roman"/>
+        </w:rPr>
+        <w:t>DigitalOcean</w:t>
+      </w:r>
+      <w:proofErr w:type="spellEnd"/>
+      <w:r>
+        <w:rPr>
+          <w:rFonts w:ascii="Times New Roman" w:hAnsi="Times New Roman"/>
+        </w:rPr>
+        <w:t xml:space="preserve">, </w:t>
+      </w:r>
       <w:r>
         <w:rPr>
           <w:rFonts w:ascii="Times New Roman" w:hAnsi="Times New Roman"/>
@@ -565,7 +698,16 @@
           <w:sz w:val="26"/>
           <w:szCs w:val="26"/>
         </w:rPr>
-        <w:t>Personal Projects</w:t>
+        <w:t>Technical</w:t>
+      </w:r>
+      <w:r>
+        <w:rPr>
+          <w:rFonts w:ascii="Times New Roman" w:hAnsi="Times New Roman"/>
+          <w:i w:val="0"/>
+          <w:sz w:val="26"/>
+          <w:szCs w:val="26"/>
+        </w:rPr>
+        <w:t xml:space="preserve"> Projects</w:t>
       </w:r>
     </w:p>
     <w:p>
@@ -584,13 +726,25 @@
         <w:rPr>
           <w:rFonts w:ascii="Times New Roman" w:hAnsi="Times New Roman"/>
         </w:rPr>
-        <w:t>Developed a Docker project for local WordPress development and deployment to productio</w:t>
+        <w:t>Engineered</w:t>
+      </w:r>
+      <w:r>
+        <w:rPr>
+          <w:rFonts w:ascii="Times New Roman" w:hAnsi="Times New Roman"/>
+        </w:rPr>
+        <w:t xml:space="preserve"> Docker project for local WordPress development and productio</w:t>
       </w:r>
       <w:r>
         <w:rPr>
           <w:rFonts w:ascii="Times New Roman" w:hAnsi="Times New Roman"/>
         </w:rPr>
         <w:t>n</w:t>
+      </w:r>
+      <w:r>
+        <w:rPr>
+          <w:rFonts w:ascii="Times New Roman" w:hAnsi="Times New Roman"/>
+        </w:rPr>
+        <w:t xml:space="preserve"> deployments</w:t>
       </w:r>
     </w:p>
     <w:p>
@@ -609,7 +763,13 @@
         <w:rPr>
           <w:rFonts w:ascii="Times New Roman" w:hAnsi="Times New Roman"/>
         </w:rPr>
-        <w:t xml:space="preserve">Created a background desktop app providing Spotify keyboard controls for screen reader users  </w:t>
+        <w:t>Designed</w:t>
+      </w:r>
+      <w:r>
+        <w:rPr>
+          <w:rFonts w:ascii="Times New Roman" w:hAnsi="Times New Roman"/>
+        </w:rPr>
+        <w:t xml:space="preserve"> background desktop app providing Spotify keyboard controls for screen reader users  </w:t>
       </w:r>
     </w:p>
     <w:p>
@@ -628,7 +788,49 @@
         <w:rPr>
           <w:rFonts w:ascii="Times New Roman" w:hAnsi="Times New Roman"/>
         </w:rPr>
-        <w:t>Built a tool to automatically patch Hearthstone for screen reader accessibility</w:t>
+        <w:t>A</w:t>
+      </w:r>
+      <w:r>
+        <w:rPr>
+          <w:rFonts w:ascii="Times New Roman" w:hAnsi="Times New Roman"/>
+        </w:rPr>
+        <w:t>utomat</w:t>
+      </w:r>
+      <w:r>
+        <w:rPr>
+          <w:rFonts w:ascii="Times New Roman" w:hAnsi="Times New Roman"/>
+        </w:rPr>
+        <w:t>ed</w:t>
+      </w:r>
+      <w:r>
+        <w:rPr>
+          <w:rFonts w:ascii="Times New Roman" w:hAnsi="Times New Roman"/>
+        </w:rPr>
+        <w:t xml:space="preserve"> Hearthstone </w:t>
+      </w:r>
+      <w:r>
+        <w:rPr>
+          <w:rFonts w:ascii="Times New Roman" w:hAnsi="Times New Roman"/>
+        </w:rPr>
+        <w:t>patch</w:t>
+      </w:r>
+      <w:r>
+        <w:rPr>
+          <w:rFonts w:ascii="Times New Roman" w:hAnsi="Times New Roman"/>
+        </w:rPr>
+        <w:t>ing</w:t>
+      </w:r>
+      <w:r>
+        <w:rPr>
+          <w:rFonts w:ascii="Times New Roman" w:hAnsi="Times New Roman"/>
+        </w:rPr>
+        <w:t xml:space="preserve"> </w:t>
+      </w:r>
+      <w:r>
+        <w:rPr>
+          <w:rFonts w:ascii="Times New Roman" w:hAnsi="Times New Roman"/>
+        </w:rPr>
+        <w:t>for screen reader accessibility</w:t>
       </w:r>
     </w:p>
     <w:p>

</xml_diff>

<commit_message>
Final internal update before sending for peer review
</commit_message>
<xml_diff>
--- a/Lucas Leiby - Resume.docx
+++ b/Lucas Leiby - Resume.docx
@@ -110,7 +110,7 @@
           <w:sz w:val="24"/>
           <w:szCs w:val="24"/>
         </w:rPr>
-        <w:t>Prime Access Consulting | Software Developer (January 2023 -</w:t>
+        <w:t xml:space="preserve">Prime Access Consulting | Software Developer (January 2023 </w:t>
       </w:r>
       <w:r>
         <w:rPr>
@@ -119,7 +119,43 @@
           <w:sz w:val="24"/>
           <w:szCs w:val="24"/>
         </w:rPr>
-        <w:t>March 2025</w:t>
+        <w:t>–</w:t>
+      </w:r>
+      <w:r>
+        <w:rPr>
+          <w:rFonts w:ascii="Times New Roman" w:hAnsi="Times New Roman"/>
+          <w:i/>
+          <w:sz w:val="24"/>
+          <w:szCs w:val="24"/>
+        </w:rPr>
+        <w:t xml:space="preserve"> </w:t>
+      </w:r>
+      <w:r>
+        <w:rPr>
+          <w:rFonts w:ascii="Times New Roman" w:hAnsi="Times New Roman"/>
+          <w:i/>
+          <w:sz w:val="24"/>
+          <w:szCs w:val="24"/>
+        </w:rPr>
+        <w:t>Marc</w:t>
+      </w:r>
+      <w:r>
+        <w:rPr>
+          <w:rFonts w:ascii="Times New Roman" w:hAnsi="Times New Roman"/>
+          <w:i/>
+          <w:sz w:val="24"/>
+          <w:szCs w:val="24"/>
+        </w:rPr>
+        <w:t>h</w:t>
+      </w:r>
+      <w:r>
+        <w:rPr>
+          <w:rFonts w:ascii="Times New Roman" w:hAnsi="Times New Roman"/>
+          <w:i/>
+          <w:sz w:val="24"/>
+          <w:szCs w:val="24"/>
+        </w:rPr>
+        <w:t xml:space="preserve"> 2025</w:t>
       </w:r>
       <w:r>
         <w:rPr>
@@ -153,7 +189,31 @@
         <w:rPr>
           <w:rFonts w:ascii="Times New Roman" w:hAnsi="Times New Roman"/>
         </w:rPr>
-        <w:t xml:space="preserve"> Django + Slack app to automate internal tasks </w:t>
+        <w:t xml:space="preserve"> Django</w:t>
+      </w:r>
+      <w:r>
+        <w:rPr>
+          <w:rFonts w:ascii="Times New Roman" w:hAnsi="Times New Roman"/>
+        </w:rPr>
+        <w:t xml:space="preserve"> app</w:t>
+      </w:r>
+      <w:r>
+        <w:rPr>
+          <w:rFonts w:ascii="Times New Roman" w:hAnsi="Times New Roman"/>
+        </w:rPr>
+        <w:t xml:space="preserve"> </w:t>
+      </w:r>
+      <w:r>
+        <w:rPr>
+          <w:rFonts w:ascii="Times New Roman" w:hAnsi="Times New Roman"/>
+        </w:rPr>
+        <w:t xml:space="preserve">with Slack integration </w:t>
+      </w:r>
+      <w:r>
+        <w:rPr>
+          <w:rFonts w:ascii="Times New Roman" w:hAnsi="Times New Roman"/>
+        </w:rPr>
+        <w:t xml:space="preserve">to automate internal tasks </w:t>
       </w:r>
       <w:r>
         <w:rPr>
@@ -246,61 +306,33 @@
         <w:rPr>
           <w:rFonts w:ascii="Times New Roman" w:hAnsi="Times New Roman"/>
         </w:rPr>
-        <w:t>Deployed client Node app using Docker</w:t>
-      </w:r>
-      <w:r>
-        <w:rPr>
-          <w:rFonts w:ascii="Times New Roman" w:hAnsi="Times New Roman"/>
-        </w:rPr>
-        <w:t xml:space="preserve"> </w:t>
-      </w:r>
-      <w:r>
-        <w:rPr>
-          <w:rFonts w:ascii="Times New Roman" w:hAnsi="Times New Roman"/>
-        </w:rPr>
-        <w:t xml:space="preserve">for streamlined team </w:t>
-      </w:r>
-      <w:r>
-        <w:rPr>
-          <w:rFonts w:ascii="Times New Roman" w:hAnsi="Times New Roman"/>
-        </w:rPr>
-        <w:t xml:space="preserve">accessibility </w:t>
-      </w:r>
-      <w:r>
-        <w:rPr>
-          <w:rFonts w:ascii="Times New Roman" w:hAnsi="Times New Roman"/>
-        </w:rPr>
-        <w:t>evaluations</w:t>
-      </w:r>
-      <w:r>
-        <w:rPr>
-          <w:rFonts w:ascii="Times New Roman" w:hAnsi="Times New Roman"/>
-        </w:rPr>
-        <w:t xml:space="preserve"> on VPS</w:t>
-      </w:r>
-      <w:r>
-        <w:rPr>
-          <w:rFonts w:ascii="Times New Roman" w:hAnsi="Times New Roman"/>
-        </w:rPr>
-        <w:t xml:space="preserve">, configured </w:t>
-      </w:r>
-      <w:r>
-        <w:rPr>
-          <w:rFonts w:ascii="Times New Roman" w:hAnsi="Times New Roman"/>
-        </w:rPr>
-        <w:t xml:space="preserve">via </w:t>
-      </w:r>
-      <w:r>
-        <w:rPr>
-          <w:rFonts w:ascii="Times New Roman" w:hAnsi="Times New Roman"/>
-        </w:rPr>
-        <w:t>Nginx reverse proxy and SSL for secure access under company domai</w:t>
-      </w:r>
-      <w:r>
-        <w:rPr>
-          <w:rFonts w:ascii="Times New Roman" w:hAnsi="Times New Roman"/>
-        </w:rPr>
-        <w:t>n</w:t>
+        <w:t xml:space="preserve">Automated Word-to-Excel client report generation, replacing a </w:t>
+      </w:r>
+      <w:proofErr w:type="gramStart"/>
+      <w:r>
+        <w:rPr>
+          <w:rFonts w:ascii="Times New Roman" w:hAnsi="Times New Roman"/>
+        </w:rPr>
+        <w:t>manual 10-minute</w:t>
+      </w:r>
+      <w:proofErr w:type="gramEnd"/>
+      <w:r>
+        <w:rPr>
+          <w:rFonts w:ascii="Times New Roman" w:hAnsi="Times New Roman"/>
+        </w:rPr>
+        <w:t xml:space="preserve"> task with a </w:t>
+      </w:r>
+      <w:r>
+        <w:rPr>
+          <w:rFonts w:ascii="Times New Roman" w:hAnsi="Times New Roman"/>
+        </w:rPr>
+        <w:t xml:space="preserve">fast </w:t>
+      </w:r>
+      <w:r>
+        <w:rPr>
+          <w:rFonts w:ascii="Times New Roman" w:hAnsi="Times New Roman"/>
+        </w:rPr>
+        <w:t>and reusable script</w:t>
       </w:r>
     </w:p>
     <w:p>
@@ -319,7 +351,27 @@
         <w:rPr>
           <w:rFonts w:ascii="Times New Roman" w:hAnsi="Times New Roman"/>
         </w:rPr>
-        <w:t>Implemented speech, volume, and rate controls for custom accessibility keypad enabling blind users to interact with museum kiosks</w:t>
+        <w:t xml:space="preserve">Deployed client app with Docker on </w:t>
+      </w:r>
+      <w:proofErr w:type="spellStart"/>
+      <w:r>
+        <w:rPr>
+          <w:rFonts w:ascii="Times New Roman" w:hAnsi="Times New Roman"/>
+        </w:rPr>
+        <w:t>DigitalOcean</w:t>
+      </w:r>
+      <w:proofErr w:type="spellEnd"/>
+      <w:r>
+        <w:rPr>
+          <w:rFonts w:ascii="Times New Roman" w:hAnsi="Times New Roman"/>
+        </w:rPr>
+        <w:t xml:space="preserve"> server</w:t>
+      </w:r>
+      <w:r>
+        <w:rPr>
+          <w:rFonts w:ascii="Times New Roman" w:hAnsi="Times New Roman"/>
+        </w:rPr>
+        <w:t>, configured with Nginx and SSL to allow teammates to run accessibility evaluations in the browser without local setup</w:t>
       </w:r>
     </w:p>
     <w:p>
@@ -338,13 +390,19 @@
         <w:rPr>
           <w:rFonts w:ascii="Times New Roman" w:hAnsi="Times New Roman"/>
         </w:rPr>
-        <w:t>Spearheaded</w:t>
-      </w:r>
-      <w:r>
-        <w:rPr>
-          <w:rFonts w:ascii="Times New Roman" w:hAnsi="Times New Roman"/>
-        </w:rPr>
-        <w:t xml:space="preserve"> development of two Hugo-based companion websites providing accessible wall text and image descriptions for blind museum visitors via QR code integration</w:t>
+        <w:t>Implemented speech volume and rate controls for custom accessibility keypad</w:t>
+      </w:r>
+      <w:r>
+        <w:rPr>
+          <w:rFonts w:ascii="Times New Roman" w:hAnsi="Times New Roman"/>
+        </w:rPr>
+        <w:t>,</w:t>
+      </w:r>
+      <w:r>
+        <w:rPr>
+          <w:rFonts w:ascii="Times New Roman" w:hAnsi="Times New Roman"/>
+        </w:rPr>
+        <w:t xml:space="preserve"> enabling blind users to interact with museum kiosks</w:t>
       </w:r>
     </w:p>
     <w:p>
@@ -363,13 +421,13 @@
         <w:rPr>
           <w:rFonts w:ascii="Times New Roman" w:hAnsi="Times New Roman"/>
         </w:rPr>
-        <w:t>Coordinated</w:t>
-      </w:r>
-      <w:r>
-        <w:rPr>
-          <w:rFonts w:ascii="Times New Roman" w:hAnsi="Times New Roman"/>
-        </w:rPr>
-        <w:t xml:space="preserve"> accessibility-driven CSS updates to improve text spacing and formatting on live Hugo site based on teammate feedback</w:t>
+        <w:t>Spearheaded</w:t>
+      </w:r>
+      <w:r>
+        <w:rPr>
+          <w:rFonts w:ascii="Times New Roman" w:hAnsi="Times New Roman"/>
+        </w:rPr>
+        <w:t xml:space="preserve"> development of two Hugo-based companion websites providing accessible wall text and image descriptions for blind museum visitors via QR code integration</w:t>
       </w:r>
     </w:p>
     <w:p>
@@ -388,7 +446,13 @@
         <w:rPr>
           <w:rFonts w:ascii="Times New Roman" w:hAnsi="Times New Roman"/>
         </w:rPr>
-        <w:t>Deployed Flask-based live multiple-choice game for 500+ users at conference and convention events, built and launched under tight two-week deadline</w:t>
+        <w:t>Coordinated</w:t>
+      </w:r>
+      <w:r>
+        <w:rPr>
+          <w:rFonts w:ascii="Times New Roman" w:hAnsi="Times New Roman"/>
+        </w:rPr>
+        <w:t xml:space="preserve"> accessibility-driven CSS updates to improve text spacing and formatting on live Hugo site based on teammate feedback</w:t>
       </w:r>
     </w:p>
     <w:p>
@@ -407,21 +471,25 @@
         <w:rPr>
           <w:rFonts w:ascii="Times New Roman" w:hAnsi="Times New Roman"/>
         </w:rPr>
-        <w:t xml:space="preserve">Researched accessibility gaps in IIIF spec and common image viewers, drafting proposed metadata enhancements to support </w:t>
-      </w:r>
-      <w:proofErr w:type="gramStart"/>
-      <w:r>
-        <w:rPr>
-          <w:rFonts w:ascii="Times New Roman" w:hAnsi="Times New Roman"/>
-        </w:rPr>
-        <w:t>alt</w:t>
-      </w:r>
-      <w:proofErr w:type="gramEnd"/>
-      <w:r>
-        <w:rPr>
-          <w:rFonts w:ascii="Times New Roman" w:hAnsi="Times New Roman"/>
-        </w:rPr>
-        <w:t xml:space="preserve"> text and visual descriptions</w:t>
+        <w:t xml:space="preserve">Deployed Flask-based multiple-choice game for </w:t>
+      </w:r>
+      <w:r>
+        <w:rPr>
+          <w:rFonts w:ascii="Times New Roman" w:hAnsi="Times New Roman"/>
+        </w:rPr>
+        <w:t>more than</w:t>
+      </w:r>
+      <w:r>
+        <w:rPr>
+          <w:rFonts w:ascii="Times New Roman" w:hAnsi="Times New Roman"/>
+        </w:rPr>
+        <w:t xml:space="preserve"> </w:t>
+      </w:r>
+      <w:r>
+        <w:rPr>
+          <w:rFonts w:ascii="Times New Roman" w:hAnsi="Times New Roman"/>
+        </w:rPr>
+        <w:t>500 users at conference and convention events, built and launched under tight two-week deadline</w:t>
       </w:r>
     </w:p>
     <w:p>
@@ -440,19 +508,21 @@
         <w:rPr>
           <w:rFonts w:ascii="Times New Roman" w:hAnsi="Times New Roman"/>
         </w:rPr>
-        <w:t>Recovered from production DB failure in a Rails app by res</w:t>
-      </w:r>
-      <w:r>
-        <w:rPr>
-          <w:rFonts w:ascii="Times New Roman" w:hAnsi="Times New Roman"/>
-        </w:rPr>
-        <w:t>cuing</w:t>
-      </w:r>
-      <w:r>
-        <w:rPr>
-          <w:rFonts w:ascii="Times New Roman" w:hAnsi="Times New Roman"/>
-        </w:rPr>
-        <w:t xml:space="preserve"> unmounted Docker volume and documenting recovery steps</w:t>
+        <w:t xml:space="preserve">Researched accessibility gaps in IIIF spec and common image viewers, drafting proposed metadata enhancements to support </w:t>
+      </w:r>
+      <w:proofErr w:type="gramStart"/>
+      <w:r>
+        <w:rPr>
+          <w:rFonts w:ascii="Times New Roman" w:hAnsi="Times New Roman"/>
+        </w:rPr>
+        <w:t>alt</w:t>
+      </w:r>
+      <w:proofErr w:type="gramEnd"/>
+      <w:r>
+        <w:rPr>
+          <w:rFonts w:ascii="Times New Roman" w:hAnsi="Times New Roman"/>
+        </w:rPr>
+        <w:t xml:space="preserve"> text and visual descriptions</w:t>
       </w:r>
     </w:p>
     <w:p>
@@ -471,6 +541,37 @@
         <w:rPr>
           <w:rFonts w:ascii="Times New Roman" w:hAnsi="Times New Roman"/>
         </w:rPr>
+        <w:t>Recovered from production DB failure in a Rails app by res</w:t>
+      </w:r>
+      <w:r>
+        <w:rPr>
+          <w:rFonts w:ascii="Times New Roman" w:hAnsi="Times New Roman"/>
+        </w:rPr>
+        <w:t>cuing</w:t>
+      </w:r>
+      <w:r>
+        <w:rPr>
+          <w:rFonts w:ascii="Times New Roman" w:hAnsi="Times New Roman"/>
+        </w:rPr>
+        <w:t xml:space="preserve"> unmounted Docker volume and documenting recovery steps</w:t>
+      </w:r>
+    </w:p>
+    <w:p>
+      <w:pPr>
+        <w:pStyle w:val="ListParagraph"/>
+        <w:numPr>
+          <w:ilvl w:val="0"/>
+          <w:numId w:val="3"/>
+        </w:numPr>
+        <w:spacing w:line="240" w:lineRule="auto"/>
+        <w:rPr>
+          <w:rFonts w:ascii="Times New Roman" w:hAnsi="Times New Roman"/>
+        </w:rPr>
+      </w:pPr>
+      <w:r>
+        <w:rPr>
+          <w:rFonts w:ascii="Times New Roman" w:hAnsi="Times New Roman"/>
+        </w:rPr>
         <w:t>Planned and triaged internal tool and web app projects, converting Slack feedback into GitHub issues with scoped estimates and dev notes</w:t>
       </w:r>
     </w:p>
@@ -564,25 +665,7 @@
         <w:rPr>
           <w:rFonts w:ascii="Times New Roman" w:hAnsi="Times New Roman"/>
         </w:rPr>
-        <w:t xml:space="preserve">DevOps/CI/CD: </w:t>
-      </w:r>
-      <w:r>
-        <w:rPr>
-          <w:rFonts w:ascii="Times New Roman" w:hAnsi="Times New Roman"/>
-        </w:rPr>
-        <w:t>Dock</w:t>
-      </w:r>
-      <w:r>
-        <w:rPr>
-          <w:rFonts w:ascii="Times New Roman" w:hAnsi="Times New Roman"/>
-        </w:rPr>
-        <w:t xml:space="preserve">er, </w:t>
-      </w:r>
-      <w:r>
-        <w:rPr>
-          <w:rFonts w:ascii="Times New Roman" w:hAnsi="Times New Roman"/>
-        </w:rPr>
-        <w:t xml:space="preserve">Nginx, </w:t>
+        <w:t xml:space="preserve">DevOps &amp; Cloud: Docker, Nginx, Linux/Unix, </w:t>
       </w:r>
       <w:proofErr w:type="spellStart"/>
       <w:r>
@@ -610,104 +693,7 @@
         <w:rPr>
           <w:rFonts w:ascii="Times New Roman" w:hAnsi="Times New Roman"/>
         </w:rPr>
-        <w:t xml:space="preserve">, </w:t>
-      </w:r>
-      <w:r>
-        <w:rPr>
-          <w:rFonts w:ascii="Times New Roman" w:hAnsi="Times New Roman"/>
-        </w:rPr>
-        <w:t>Fly.IO, GitHub Actions</w:t>
-      </w:r>
-    </w:p>
-    <w:p>
-      <w:pPr>
-        <w:pStyle w:val="Heading2"/>
-        <w:spacing w:line="240" w:lineRule="auto"/>
-        <w:rPr>
-          <w:rFonts w:ascii="Times New Roman" w:hAnsi="Times New Roman"/>
-          <w:i w:val="0"/>
-          <w:iCs w:val="0"/>
-          <w:sz w:val="26"/>
-          <w:szCs w:val="26"/>
-        </w:rPr>
-      </w:pPr>
-      <w:r>
-        <w:rPr>
-          <w:rFonts w:ascii="Times New Roman" w:hAnsi="Times New Roman"/>
-          <w:i w:val="0"/>
-          <w:iCs w:val="0"/>
-          <w:sz w:val="26"/>
-          <w:szCs w:val="26"/>
-        </w:rPr>
-        <w:t>Education</w:t>
-      </w:r>
-    </w:p>
-    <w:p>
-      <w:pPr>
-        <w:spacing w:line="240" w:lineRule="auto"/>
-        <w:rPr>
-          <w:rFonts w:ascii="Times New Roman" w:hAnsi="Times New Roman"/>
-        </w:rPr>
-      </w:pPr>
-      <w:r>
-        <w:rPr>
-          <w:rFonts w:ascii="Times New Roman" w:hAnsi="Times New Roman"/>
-        </w:rPr>
-        <w:t xml:space="preserve">University of Pittsburgh | Bachelor of Science in Computer Science, </w:t>
-      </w:r>
-      <w:r>
-        <w:rPr>
-          <w:rFonts w:ascii="Times New Roman" w:hAnsi="Times New Roman"/>
-        </w:rPr>
-        <w:t xml:space="preserve">Cum Laude, </w:t>
-      </w:r>
-      <w:r>
-        <w:rPr>
-          <w:rFonts w:ascii="Times New Roman" w:hAnsi="Times New Roman"/>
-        </w:rPr>
-        <w:t xml:space="preserve">Pittsburgh, PA, </w:t>
-      </w:r>
-      <w:r>
-        <w:rPr>
-          <w:rFonts w:ascii="Times New Roman" w:hAnsi="Times New Roman"/>
-        </w:rPr>
-        <w:t>08/</w:t>
-      </w:r>
-      <w:r>
-        <w:rPr>
-          <w:rFonts w:ascii="Times New Roman" w:hAnsi="Times New Roman"/>
-        </w:rPr>
-        <w:t>2022</w:t>
-      </w:r>
-    </w:p>
-    <w:p>
-      <w:pPr>
-        <w:pStyle w:val="Heading2"/>
-        <w:spacing w:line="240" w:lineRule="auto"/>
-        <w:rPr>
-          <w:rFonts w:ascii="Times New Roman" w:hAnsi="Times New Roman"/>
-          <w:i w:val="0"/>
-          <w:sz w:val="26"/>
-          <w:szCs w:val="26"/>
-        </w:rPr>
-      </w:pPr>
-      <w:r>
-        <w:rPr>
-          <w:rFonts w:ascii="Times New Roman" w:hAnsi="Times New Roman"/>
-          <w:i w:val="0"/>
-          <w:sz w:val="26"/>
-          <w:szCs w:val="26"/>
-        </w:rPr>
-        <w:t>Technical</w:t>
-      </w:r>
-      <w:r>
-        <w:rPr>
-          <w:rFonts w:ascii="Times New Roman" w:hAnsi="Times New Roman"/>
-          <w:i w:val="0"/>
-          <w:sz w:val="26"/>
-          <w:szCs w:val="26"/>
-        </w:rPr>
-        <w:t xml:space="preserve"> Projects</w:t>
+        <w:t>, Fly.io</w:t>
       </w:r>
     </w:p>
     <w:p>
@@ -726,25 +712,31 @@
         <w:rPr>
           <w:rFonts w:ascii="Times New Roman" w:hAnsi="Times New Roman"/>
         </w:rPr>
-        <w:t>Engineered</w:t>
-      </w:r>
-      <w:r>
-        <w:rPr>
-          <w:rFonts w:ascii="Times New Roman" w:hAnsi="Times New Roman"/>
-        </w:rPr>
-        <w:t xml:space="preserve"> Docker project for local WordPress development and productio</w:t>
-      </w:r>
-      <w:r>
-        <w:rPr>
-          <w:rFonts w:ascii="Times New Roman" w:hAnsi="Times New Roman"/>
-        </w:rPr>
-        <w:t>n</w:t>
-      </w:r>
-      <w:r>
-        <w:rPr>
-          <w:rFonts w:ascii="Times New Roman" w:hAnsi="Times New Roman"/>
-        </w:rPr>
-        <w:t xml:space="preserve"> deployments</w:t>
+        <w:t>CI/CD &amp; Automation:</w:t>
+      </w:r>
+      <w:r>
+        <w:rPr>
+          <w:rFonts w:ascii="Times New Roman" w:hAnsi="Times New Roman"/>
+        </w:rPr>
+        <w:t xml:space="preserve"> </w:t>
+      </w:r>
+      <w:r>
+        <w:rPr>
+          <w:rFonts w:ascii="Times New Roman" w:hAnsi="Times New Roman"/>
+        </w:rPr>
+        <w:t>Git, SSH</w:t>
+      </w:r>
+      <w:r>
+        <w:rPr>
+          <w:rFonts w:ascii="Times New Roman" w:hAnsi="Times New Roman"/>
+        </w:rPr>
+        <w:t xml:space="preserve">, </w:t>
+      </w:r>
+      <w:r>
+        <w:rPr>
+          <w:rFonts w:ascii="Times New Roman" w:hAnsi="Times New Roman"/>
+        </w:rPr>
+        <w:t>GitHub Actions</w:t>
       </w:r>
     </w:p>
     <w:p>
@@ -763,13 +755,110 @@
         <w:rPr>
           <w:rFonts w:ascii="Times New Roman" w:hAnsi="Times New Roman"/>
         </w:rPr>
-        <w:t>Designed</w:t>
-      </w:r>
-      <w:r>
-        <w:rPr>
-          <w:rFonts w:ascii="Times New Roman" w:hAnsi="Times New Roman"/>
-        </w:rPr>
-        <w:t xml:space="preserve"> background desktop app providing Spotify keyboard controls for screen reader users  </w:t>
+        <w:t xml:space="preserve">Hosting &amp; CMS: </w:t>
+      </w:r>
+      <w:r>
+        <w:rPr>
+          <w:rFonts w:ascii="Times New Roman" w:hAnsi="Times New Roman"/>
+        </w:rPr>
+        <w:t xml:space="preserve">WordPress, </w:t>
+      </w:r>
+      <w:r>
+        <w:rPr>
+          <w:rFonts w:ascii="Times New Roman" w:hAnsi="Times New Roman"/>
+        </w:rPr>
+        <w:t>SpinupWP</w:t>
+      </w:r>
+    </w:p>
+    <w:p>
+      <w:pPr>
+        <w:pStyle w:val="Heading2"/>
+        <w:spacing w:line="240" w:lineRule="auto"/>
+        <w:rPr>
+          <w:rFonts w:ascii="Times New Roman" w:hAnsi="Times New Roman"/>
+          <w:i w:val="0"/>
+          <w:iCs w:val="0"/>
+          <w:sz w:val="26"/>
+          <w:szCs w:val="26"/>
+        </w:rPr>
+      </w:pPr>
+      <w:r>
+        <w:rPr>
+          <w:rFonts w:ascii="Times New Roman" w:hAnsi="Times New Roman"/>
+          <w:i w:val="0"/>
+          <w:iCs w:val="0"/>
+          <w:sz w:val="26"/>
+          <w:szCs w:val="26"/>
+        </w:rPr>
+        <w:t>Education</w:t>
+      </w:r>
+    </w:p>
+    <w:p>
+      <w:pPr>
+        <w:rPr>
+          <w:rFonts w:ascii="Times New Roman" w:hAnsi="Times New Roman"/>
+        </w:rPr>
+      </w:pPr>
+      <w:r>
+        <w:rPr>
+          <w:rFonts w:ascii="Times New Roman" w:hAnsi="Times New Roman"/>
+        </w:rPr>
+        <w:t>University of Pittsburgh, Pittsburgh, PA</w:t>
+      </w:r>
+    </w:p>
+    <w:p>
+      <w:pPr>
+        <w:rPr>
+          <w:rFonts w:ascii="Times New Roman" w:hAnsi="Times New Roman"/>
+        </w:rPr>
+      </w:pPr>
+      <w:r>
+        <w:rPr>
+          <w:rFonts w:ascii="Times New Roman" w:hAnsi="Times New Roman"/>
+        </w:rPr>
+        <w:t>B.S. in Computer Science, Cum Laude (Aug</w:t>
+      </w:r>
+      <w:r>
+        <w:rPr>
+          <w:rFonts w:ascii="Times New Roman" w:hAnsi="Times New Roman"/>
+        </w:rPr>
+        <w:t>ust</w:t>
+      </w:r>
+      <w:r>
+        <w:rPr>
+          <w:rFonts w:ascii="Times New Roman" w:hAnsi="Times New Roman"/>
+        </w:rPr>
+        <w:t xml:space="preserve"> 2022)</w:t>
+      </w:r>
+    </w:p>
+    <w:p>
+      <w:pPr>
+        <w:pStyle w:val="Heading2"/>
+        <w:spacing w:line="240" w:lineRule="auto"/>
+        <w:rPr>
+          <w:rFonts w:ascii="Times New Roman" w:hAnsi="Times New Roman"/>
+          <w:i w:val="0"/>
+          <w:sz w:val="26"/>
+          <w:szCs w:val="26"/>
+        </w:rPr>
+      </w:pPr>
+      <w:r>
+        <w:rPr>
+          <w:rFonts w:ascii="Times New Roman" w:hAnsi="Times New Roman"/>
+          <w:i w:val="0"/>
+          <w:sz w:val="26"/>
+          <w:szCs w:val="26"/>
+        </w:rPr>
+        <w:t>Technical</w:t>
+      </w:r>
+      <w:r>
+        <w:rPr>
+          <w:rFonts w:ascii="Times New Roman" w:hAnsi="Times New Roman"/>
+          <w:i w:val="0"/>
+          <w:sz w:val="26"/>
+          <w:szCs w:val="26"/>
+        </w:rPr>
+        <w:t xml:space="preserve"> Projects</w:t>
       </w:r>
     </w:p>
     <w:p>
@@ -784,53 +873,19 @@
           <w:rFonts w:ascii="Times New Roman" w:hAnsi="Times New Roman"/>
         </w:rPr>
       </w:pPr>
-      <w:r>
-        <w:rPr>
-          <w:rFonts w:ascii="Times New Roman" w:hAnsi="Times New Roman"/>
-        </w:rPr>
-        <w:t>A</w:t>
-      </w:r>
-      <w:r>
-        <w:rPr>
-          <w:rFonts w:ascii="Times New Roman" w:hAnsi="Times New Roman"/>
-        </w:rPr>
-        <w:t>utomat</w:t>
-      </w:r>
-      <w:r>
-        <w:rPr>
-          <w:rFonts w:ascii="Times New Roman" w:hAnsi="Times New Roman"/>
-        </w:rPr>
-        <w:t>ed</w:t>
-      </w:r>
-      <w:r>
-        <w:rPr>
-          <w:rFonts w:ascii="Times New Roman" w:hAnsi="Times New Roman"/>
-        </w:rPr>
-        <w:t xml:space="preserve"> Hearthstone </w:t>
-      </w:r>
-      <w:r>
-        <w:rPr>
-          <w:rFonts w:ascii="Times New Roman" w:hAnsi="Times New Roman"/>
-        </w:rPr>
-        <w:t>patch</w:t>
-      </w:r>
-      <w:r>
-        <w:rPr>
-          <w:rFonts w:ascii="Times New Roman" w:hAnsi="Times New Roman"/>
-        </w:rPr>
-        <w:t>ing</w:t>
-      </w:r>
-      <w:r>
-        <w:rPr>
-          <w:rFonts w:ascii="Times New Roman" w:hAnsi="Times New Roman"/>
-        </w:rPr>
-        <w:t xml:space="preserve"> </w:t>
-      </w:r>
-      <w:r>
-        <w:rPr>
-          <w:rFonts w:ascii="Times New Roman" w:hAnsi="Times New Roman"/>
-        </w:rPr>
-        <w:t>for screen reader accessibility</w:t>
+      <w:proofErr w:type="spellStart"/>
+      <w:r>
+        <w:rPr>
+          <w:rFonts w:ascii="Times New Roman" w:hAnsi="Times New Roman"/>
+        </w:rPr>
+        <w:t>Dockerized</w:t>
+      </w:r>
+      <w:proofErr w:type="spellEnd"/>
+      <w:r>
+        <w:rPr>
+          <w:rFonts w:ascii="Times New Roman" w:hAnsi="Times New Roman"/>
+        </w:rPr>
+        <w:t xml:space="preserve"> WordPress dev and production pipeline for local and cloud hosting</w:t>
       </w:r>
     </w:p>
     <w:p>
@@ -849,21 +904,75 @@
         <w:rPr>
           <w:rFonts w:ascii="Times New Roman" w:hAnsi="Times New Roman"/>
         </w:rPr>
-        <w:t xml:space="preserve">Deployed URL </w:t>
-      </w:r>
-      <w:proofErr w:type="gramStart"/>
-      <w:r>
-        <w:rPr>
-          <w:rFonts w:ascii="Times New Roman" w:hAnsi="Times New Roman"/>
-        </w:rPr>
-        <w:t>shortener</w:t>
-      </w:r>
-      <w:proofErr w:type="gramEnd"/>
-      <w:r>
-        <w:rPr>
-          <w:rFonts w:ascii="Times New Roman" w:hAnsi="Times New Roman"/>
-        </w:rPr>
-        <w:t xml:space="preserve"> for free and personal use amongst friends and family</w:t>
+        <w:t xml:space="preserve">Built Spotify keyboard control desktop app </w:t>
+      </w:r>
+      <w:r>
+        <w:rPr>
+          <w:rFonts w:ascii="Times New Roman" w:hAnsi="Times New Roman"/>
+        </w:rPr>
+        <w:t>for</w:t>
+      </w:r>
+      <w:r>
+        <w:rPr>
+          <w:rFonts w:ascii="Times New Roman" w:hAnsi="Times New Roman"/>
+        </w:rPr>
+        <w:t xml:space="preserve"> screen reader accessibility</w:t>
+      </w:r>
+    </w:p>
+    <w:p>
+      <w:pPr>
+        <w:pStyle w:val="ListParagraph"/>
+        <w:numPr>
+          <w:ilvl w:val="0"/>
+          <w:numId w:val="2"/>
+        </w:numPr>
+        <w:spacing w:line="240" w:lineRule="auto"/>
+        <w:rPr>
+          <w:rFonts w:ascii="Times New Roman" w:hAnsi="Times New Roman"/>
+        </w:rPr>
+      </w:pPr>
+      <w:r>
+        <w:rPr>
+          <w:rFonts w:ascii="Times New Roman" w:hAnsi="Times New Roman"/>
+        </w:rPr>
+        <w:t xml:space="preserve">Automated Hearthstone patching to </w:t>
+      </w:r>
+      <w:r>
+        <w:rPr>
+          <w:rFonts w:ascii="Times New Roman" w:hAnsi="Times New Roman"/>
+        </w:rPr>
+        <w:t>provide</w:t>
+      </w:r>
+      <w:r>
+        <w:rPr>
+          <w:rFonts w:ascii="Times New Roman" w:hAnsi="Times New Roman"/>
+        </w:rPr>
+        <w:t xml:space="preserve"> accessibility for blind users</w:t>
+      </w:r>
+    </w:p>
+    <w:p>
+      <w:pPr>
+        <w:pStyle w:val="ListParagraph"/>
+        <w:numPr>
+          <w:ilvl w:val="0"/>
+          <w:numId w:val="2"/>
+        </w:numPr>
+        <w:spacing w:line="240" w:lineRule="auto"/>
+        <w:rPr>
+          <w:rFonts w:ascii="Times New Roman" w:hAnsi="Times New Roman"/>
+        </w:rPr>
+      </w:pPr>
+      <w:r>
+        <w:rPr>
+          <w:rFonts w:ascii="Times New Roman" w:hAnsi="Times New Roman"/>
+        </w:rPr>
+        <w:t>Deployed URL shortener for friends and personal use with custom domai</w:t>
+      </w:r>
+      <w:r>
+        <w:rPr>
+          <w:rFonts w:ascii="Times New Roman" w:hAnsi="Times New Roman"/>
+        </w:rPr>
+        <w:t>n</w:t>
       </w:r>
     </w:p>
     <w:sectPr>

</xml_diff>

<commit_message>
Replace "DB" with "Postgres"
</commit_message>
<xml_diff>
--- a/Lucas Leiby - Resume.docx
+++ b/Lucas Leiby - Resume.docx
@@ -541,7 +541,19 @@
         <w:rPr>
           <w:rFonts w:ascii="Times New Roman" w:hAnsi="Times New Roman"/>
         </w:rPr>
-        <w:t>Recovered from production DB failure in a Rails app by res</w:t>
+        <w:t xml:space="preserve">Recovered from production </w:t>
+      </w:r>
+      <w:r>
+        <w:rPr>
+          <w:rFonts w:ascii="Times New Roman" w:hAnsi="Times New Roman"/>
+        </w:rPr>
+        <w:t>Postgres</w:t>
+      </w:r>
+      <w:r>
+        <w:rPr>
+          <w:rFonts w:ascii="Times New Roman" w:hAnsi="Times New Roman"/>
+        </w:rPr>
+        <w:t xml:space="preserve"> failure in a Rails app by res</w:t>
       </w:r>
       <w:r>
         <w:rPr>

</xml_diff>

<commit_message>
Add Cloudflare to DevOps section
</commit_message>
<xml_diff>
--- a/Lucas Leiby - Resume.docx
+++ b/Lucas Leiby - Resume.docx
@@ -678,6 +678,12 @@
           <w:rFonts w:ascii="Times New Roman" w:hAnsi="Times New Roman"/>
         </w:rPr>
         <w:t xml:space="preserve">DevOps &amp; Cloud: Docker, Nginx, Linux/Unix, </w:t>
+      </w:r>
+      <w:r>
+        <w:rPr>
+          <w:rFonts w:ascii="Times New Roman" w:hAnsi="Times New Roman"/>
+        </w:rPr>
+        <w:t xml:space="preserve">Cloudflare, </w:t>
       </w:r>
       <w:proofErr w:type="spellStart"/>
       <w:r>

</xml_diff>

<commit_message>
Update July 30, 2025
</commit_message>
<xml_diff>
--- a/Lucas Leiby - Resume.docx
+++ b/Lucas Leiby - Resume.docx
@@ -244,19 +244,7 @@
         <w:rPr>
           <w:rFonts w:ascii="Times New Roman" w:hAnsi="Times New Roman"/>
         </w:rPr>
-        <w:t>Engineered</w:t>
-      </w:r>
-      <w:r>
-        <w:rPr>
-          <w:rFonts w:ascii="Times New Roman" w:hAnsi="Times New Roman"/>
-        </w:rPr>
-        <w:t xml:space="preserve"> Docker setup for local dev</w:t>
-      </w:r>
-      <w:r>
-        <w:rPr>
-          <w:rFonts w:ascii="Times New Roman" w:hAnsi="Times New Roman"/>
-        </w:rPr>
-        <w:t xml:space="preserve"> of custom company theme</w:t>
+        <w:t>Engineered Docker setup to onboard contractors in a single afternoon, replacing multi-day manual steps with automated scripts and Docker Compose</w:t>
       </w:r>
     </w:p>
     <w:p>
@@ -275,19 +263,7 @@
         <w:rPr>
           <w:rFonts w:ascii="Times New Roman" w:hAnsi="Times New Roman"/>
         </w:rPr>
-        <w:t>F</w:t>
-      </w:r>
-      <w:r>
-        <w:rPr>
-          <w:rFonts w:ascii="Times New Roman" w:hAnsi="Times New Roman"/>
-        </w:rPr>
-        <w:t xml:space="preserve">acilitated </w:t>
-      </w:r>
-      <w:r>
-        <w:rPr>
-          <w:rFonts w:ascii="Times New Roman" w:hAnsi="Times New Roman"/>
-        </w:rPr>
-        <w:t>company website deployments via SSH and SpinupWP, including server and Cloudflare cache handling</w:t>
+        <w:t>Deployed company websites via SSH and SpinupWP, managing servers and Cloudflare cache</w:t>
       </w:r>
     </w:p>
     <w:p>
@@ -306,21 +282,19 @@
         <w:rPr>
           <w:rFonts w:ascii="Times New Roman" w:hAnsi="Times New Roman"/>
         </w:rPr>
-        <w:t xml:space="preserve">Automated Word-to-Excel client report generation, replacing a </w:t>
-      </w:r>
-      <w:proofErr w:type="gramStart"/>
-      <w:r>
-        <w:rPr>
-          <w:rFonts w:ascii="Times New Roman" w:hAnsi="Times New Roman"/>
-        </w:rPr>
-        <w:t>manual 10-minute</w:t>
-      </w:r>
-      <w:proofErr w:type="gramEnd"/>
-      <w:r>
-        <w:rPr>
-          <w:rFonts w:ascii="Times New Roman" w:hAnsi="Times New Roman"/>
-        </w:rPr>
-        <w:t xml:space="preserve"> task with a </w:t>
+        <w:t xml:space="preserve">Automated Word-to-Excel client report generation, replacing a 10-minute </w:t>
+      </w:r>
+      <w:r>
+        <w:rPr>
+          <w:rFonts w:ascii="Times New Roman" w:hAnsi="Times New Roman"/>
+        </w:rPr>
+        <w:t xml:space="preserve">manual </w:t>
+      </w:r>
+      <w:r>
+        <w:rPr>
+          <w:rFonts w:ascii="Times New Roman" w:hAnsi="Times New Roman"/>
+        </w:rPr>
+        <w:t xml:space="preserve">task with a </w:t>
       </w:r>
       <w:r>
         <w:rPr>
@@ -371,7 +345,19 @@
         <w:rPr>
           <w:rFonts w:ascii="Times New Roman" w:hAnsi="Times New Roman"/>
         </w:rPr>
-        <w:t>, configured with Nginx and SSL to allow teammates to run accessibility evaluations in the browser without local setup</w:t>
+        <w:t xml:space="preserve">, configured with Nginx and SSL to allow teammates to </w:t>
+      </w:r>
+      <w:r>
+        <w:rPr>
+          <w:rFonts w:ascii="Times New Roman" w:hAnsi="Times New Roman"/>
+        </w:rPr>
+        <w:t xml:space="preserve">securely </w:t>
+      </w:r>
+      <w:r>
+        <w:rPr>
+          <w:rFonts w:ascii="Times New Roman" w:hAnsi="Times New Roman"/>
+        </w:rPr>
+        <w:t>run accessibility evaluations in the browser without local setup</w:t>
       </w:r>
     </w:p>
     <w:p>
@@ -427,7 +413,19 @@
         <w:rPr>
           <w:rFonts w:ascii="Times New Roman" w:hAnsi="Times New Roman"/>
         </w:rPr>
-        <w:t xml:space="preserve"> development of two Hugo-based companion websites providing accessible wall text and image descriptions for blind museum visitors via QR code integration</w:t>
+        <w:t xml:space="preserve"> development of two Hugo-based companion websites provid</w:t>
+      </w:r>
+      <w:r>
+        <w:rPr>
+          <w:rFonts w:ascii="Times New Roman" w:hAnsi="Times New Roman"/>
+        </w:rPr>
+        <w:t>ing</w:t>
+      </w:r>
+      <w:r>
+        <w:rPr>
+          <w:rFonts w:ascii="Times New Roman" w:hAnsi="Times New Roman"/>
+        </w:rPr>
+        <w:t xml:space="preserve"> accessible wall text and image descriptions for blind museum visitors via QR code integration</w:t>
       </w:r>
     </w:p>
     <w:p>
@@ -471,25 +469,43 @@
         <w:rPr>
           <w:rFonts w:ascii="Times New Roman" w:hAnsi="Times New Roman"/>
         </w:rPr>
-        <w:t xml:space="preserve">Deployed Flask-based multiple-choice game for </w:t>
-      </w:r>
-      <w:r>
-        <w:rPr>
-          <w:rFonts w:ascii="Times New Roman" w:hAnsi="Times New Roman"/>
-        </w:rPr>
-        <w:t>more than</w:t>
-      </w:r>
-      <w:r>
-        <w:rPr>
-          <w:rFonts w:ascii="Times New Roman" w:hAnsi="Times New Roman"/>
-        </w:rPr>
-        <w:t xml:space="preserve"> </w:t>
-      </w:r>
-      <w:r>
-        <w:rPr>
-          <w:rFonts w:ascii="Times New Roman" w:hAnsi="Times New Roman"/>
-        </w:rPr>
-        <w:t>500 users at conference and convention events, built and launched under tight two-week deadline</w:t>
+        <w:t xml:space="preserve">Deployed Flask-based multiple-choice game </w:t>
+      </w:r>
+      <w:r>
+        <w:rPr>
+          <w:rFonts w:ascii="Times New Roman" w:hAnsi="Times New Roman"/>
+        </w:rPr>
+        <w:t xml:space="preserve">to engage over </w:t>
+      </w:r>
+      <w:r>
+        <w:rPr>
+          <w:rFonts w:ascii="Times New Roman" w:hAnsi="Times New Roman"/>
+        </w:rPr>
+        <w:t xml:space="preserve">500 users at conference and convention events, built and launched under </w:t>
+      </w:r>
+      <w:r>
+        <w:rPr>
+          <w:rFonts w:ascii="Times New Roman" w:hAnsi="Times New Roman"/>
+        </w:rPr>
+        <w:t xml:space="preserve">tight, </w:t>
+      </w:r>
+      <w:r>
+        <w:rPr>
+          <w:rFonts w:ascii="Times New Roman" w:hAnsi="Times New Roman"/>
+        </w:rPr>
+        <w:t>two</w:t>
+      </w:r>
+      <w:r>
+        <w:rPr>
+          <w:rFonts w:ascii="Times New Roman" w:hAnsi="Times New Roman"/>
+        </w:rPr>
+        <w:t>-</w:t>
+      </w:r>
+      <w:r>
+        <w:rPr>
+          <w:rFonts w:ascii="Times New Roman" w:hAnsi="Times New Roman"/>
+        </w:rPr>
+        <w:t>week deadline</w:t>
       </w:r>
     </w:p>
     <w:p>
@@ -639,7 +655,13 @@
         <w:rPr>
           <w:rFonts w:ascii="Times New Roman" w:hAnsi="Times New Roman"/>
         </w:rPr>
-        <w:t>, Java, HTML/CSS/JS</w:t>
+        <w:t xml:space="preserve">, Java, </w:t>
+      </w:r>
+      <w:r>
+        <w:rPr>
+          <w:rFonts w:ascii="Times New Roman" w:hAnsi="Times New Roman"/>
+        </w:rPr>
+        <w:t>HTML, CSS, JavaScript</w:t>
       </w:r>
     </w:p>
     <w:p>
@@ -658,7 +680,7 @@
         <w:rPr>
           <w:rFonts w:ascii="Times New Roman" w:hAnsi="Times New Roman"/>
         </w:rPr>
-        <w:t>Frameworks: Django, Flask</w:t>
+        <w:t>Frameworks: Flask, Django</w:t>
       </w:r>
     </w:p>
     <w:p>
@@ -677,7 +699,19 @@
         <w:rPr>
           <w:rFonts w:ascii="Times New Roman" w:hAnsi="Times New Roman"/>
         </w:rPr>
-        <w:t xml:space="preserve">DevOps &amp; Cloud: Docker, Nginx, Linux/Unix, </w:t>
+        <w:t>DevOp</w:t>
+      </w:r>
+      <w:r>
+        <w:rPr>
+          <w:rFonts w:ascii="Times New Roman" w:hAnsi="Times New Roman"/>
+        </w:rPr>
+        <w:t>s</w:t>
+      </w:r>
+      <w:r>
+        <w:rPr>
+          <w:rFonts w:ascii="Times New Roman" w:hAnsi="Times New Roman"/>
+        </w:rPr>
+        <w:t xml:space="preserve"> &amp; Cloud: Docker, Nginx, Linux/Unix, </w:t>
       </w:r>
       <w:r>
         <w:rPr>
@@ -742,13 +776,13 @@
         <w:rPr>
           <w:rFonts w:ascii="Times New Roman" w:hAnsi="Times New Roman"/>
         </w:rPr>
-        <w:t>Git, SSH</w:t>
-      </w:r>
-      <w:r>
-        <w:rPr>
-          <w:rFonts w:ascii="Times New Roman" w:hAnsi="Times New Roman"/>
-        </w:rPr>
-        <w:t xml:space="preserve">, </w:t>
+        <w:t>Git,</w:t>
+      </w:r>
+      <w:r>
+        <w:rPr>
+          <w:rFonts w:ascii="Times New Roman" w:hAnsi="Times New Roman"/>
+        </w:rPr>
+        <w:t xml:space="preserve"> </w:t>
       </w:r>
       <w:r>
         <w:rPr>
@@ -773,7 +807,13 @@
         <w:rPr>
           <w:rFonts w:ascii="Times New Roman" w:hAnsi="Times New Roman"/>
         </w:rPr>
-        <w:t xml:space="preserve">Hosting &amp; CMS: </w:t>
+        <w:t xml:space="preserve">CMS &amp; </w:t>
+      </w:r>
+      <w:r>
+        <w:rPr>
+          <w:rFonts w:ascii="Times New Roman" w:hAnsi="Times New Roman"/>
+        </w:rPr>
+        <w:t xml:space="preserve">Hosting: </w:t>
       </w:r>
       <w:r>
         <w:rPr>

</xml_diff>